<commit_message>
Introduction, and graph add in document
</commit_message>
<xml_diff>
--- a/All/delivery 4/ITPD.docx
+++ b/All/delivery 4/ITPD.docx
@@ -82,7 +82,7 @@
                               </a:ln>
                               <a:extLst>
                                 <a:ext uri="{909E8E84-426E-40dd-AFC4-6F175D3DCCD1}">
-                                  <a14:hiddenFill xmlns:mo="http://schemas.microsoft.com/office/mac/office/2008/main" xmlns:mv="urn:schemas-microsoft-com:mac:vml" xmlns:a14="http://schemas.microsoft.com/office/drawing/2010/main" xmlns:w="http://schemas.openxmlformats.org/wordprocessingml/2006/main" xmlns:w10="urn:schemas-microsoft-com:office:word" xmlns:v="urn:schemas-microsoft-com:vml" xmlns:o="urn:schemas-microsoft-com:office:office" xmlns="" xmlns:arto="http://schemas.microsoft.com/office/word/2006/arto">
+                                  <a14:hiddenFill xmlns:arto="http://schemas.microsoft.com/office/word/2006/arto" xmlns="" xmlns:o="urn:schemas-microsoft-com:office:office" xmlns:v="urn:schemas-microsoft-com:vml" xmlns:w10="urn:schemas-microsoft-com:office:word" xmlns:w="http://schemas.openxmlformats.org/wordprocessingml/2006/main" xmlns:a14="http://schemas.microsoft.com/office/drawing/2010/main" xmlns:mv="urn:schemas-microsoft-com:mac:vml" xmlns:mo="http://schemas.microsoft.com/office/mac/office/2008/main">
                                     <a:noFill/>
                                   </a14:hiddenFill>
                                 </a:ext>
@@ -114,7 +114,7 @@
                               </a:ln>
                               <a:extLst>
                                 <a:ext uri="{909E8E84-426E-40dd-AFC4-6F175D3DCCD1}">
-                                  <a14:hiddenFill xmlns:mo="http://schemas.microsoft.com/office/mac/office/2008/main" xmlns:mv="urn:schemas-microsoft-com:mac:vml" xmlns:a14="http://schemas.microsoft.com/office/drawing/2010/main" xmlns:w="http://schemas.openxmlformats.org/wordprocessingml/2006/main" xmlns:w10="urn:schemas-microsoft-com:office:word" xmlns:v="urn:schemas-microsoft-com:vml" xmlns:o="urn:schemas-microsoft-com:office:office" xmlns="" xmlns:arto="http://schemas.microsoft.com/office/word/2006/arto">
+                                  <a14:hiddenFill xmlns:arto="http://schemas.microsoft.com/office/word/2006/arto" xmlns="" xmlns:o="urn:schemas-microsoft-com:office:office" xmlns:v="urn:schemas-microsoft-com:vml" xmlns:w10="urn:schemas-microsoft-com:office:word" xmlns:w="http://schemas.openxmlformats.org/wordprocessingml/2006/main" xmlns:a14="http://schemas.microsoft.com/office/drawing/2010/main" xmlns:mv="urn:schemas-microsoft-com:mac:vml" xmlns:mo="http://schemas.microsoft.com/office/mac/office/2008/main">
                                     <a:noFill/>
                                   </a14:hiddenFill>
                                 </a:ext>
@@ -136,7 +136,7 @@
               </mc:Choice>
               <mc:Fallback>
                 <w:pict>
-                  <v:group w14:anchorId="5B47533A" id="Group 9" o:spid="_x0000_s1026" style="position:absolute;margin-left:21.75pt;margin-top:751.5pt;width:552.25pt;height:54pt;z-index:-251660800;mso-position-horizontal-relative:page;mso-position-vertical-relative:page" coordorigin="432,13608" coordsize="11376,1081" o:gfxdata="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" o:allowincell="f">
+                  <v:group w14:anchorId="6EC5DDBB" id="Group 9" o:spid="_x0000_s1026" style="position:absolute;margin-left:21.75pt;margin-top:751.5pt;width:552.25pt;height:54pt;z-index:-251660800;mso-position-horizontal-relative:page;mso-position-vertical-relative:page" coordorigin="432,13608" coordsize="11376,1081" o:gfxdata="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" o:allowincell="f">
                     <v:shapetype id="_x0000_t32" coordsize="21600,21600" o:spt="32" o:oned="t" path="m,l21600,21600e" filled="f">
                       <v:path arrowok="t" fillok="f" o:connecttype="none"/>
                       <o:lock v:ext="edit" shapetype="t"/>
@@ -1955,94 +1955,123 @@
           <w:rFonts w:ascii="Cambria" w:hAnsi="Cambria" w:cs="Cambria"/>
           <w:lang w:val="en-GB"/>
         </w:rPr>
-        <w:t xml:space="preserve">need to be </w:t>
-      </w:r>
-      <w:bookmarkStart w:id="3" w:name="_GoBack"/>
-      <w:bookmarkEnd w:id="3"/>
-      <w:r>
-        <w:rPr>
-          <w:rFonts w:ascii="Cambria" w:hAnsi="Cambria" w:cs="Cambria"/>
-          <w:lang w:val="en-GB"/>
-        </w:rPr>
-        <w:t>developed.</w:t>
+        <w:t>need to be developed.</w:t>
       </w:r>
     </w:p>
     <w:p>
       <w:pPr>
         <w:pStyle w:val="Titolo2"/>
       </w:pPr>
-      <w:bookmarkStart w:id="4" w:name="_Toc440293365"/>
+      <w:bookmarkStart w:id="3" w:name="_Toc440293365"/>
       <w:r>
         <w:t>1.3 List of definitions and Abbreviations</w:t>
+      </w:r>
+      <w:bookmarkEnd w:id="3"/>
+    </w:p>
+    <w:p>
+      <w:pPr>
+        <w:pStyle w:val="Titolo2"/>
+      </w:pPr>
+      <w:bookmarkStart w:id="4" w:name="_Toc440293366"/>
+      <w:r>
+        <w:t>1.4 List of Reference Document</w:t>
       </w:r>
       <w:bookmarkEnd w:id="4"/>
     </w:p>
     <w:p>
       <w:pPr>
-        <w:pStyle w:val="Titolo2"/>
-      </w:pPr>
-      <w:bookmarkStart w:id="5" w:name="_Toc440293366"/>
+        <w:rPr>
+          <w:rFonts w:cs="SFRM1000"/>
+          <w:lang w:val="en-GB"/>
+        </w:rPr>
+      </w:pPr>
+    </w:p>
+    <w:p>
+      <w:pPr>
+        <w:pStyle w:val="Titolo1"/>
+        <w:jc w:val="both"/>
+        <w:rPr>
+          <w:lang w:val="en-GB"/>
+        </w:rPr>
+      </w:pPr>
+      <w:bookmarkStart w:id="5" w:name="_Toc440293367"/>
       <w:r>
-        <w:t>1.4 List of Reference Document</w:t>
+        <w:rPr>
+          <w:lang w:val="en-GB"/>
+        </w:rPr>
+        <w:t>2</w:t>
+      </w:r>
+      <w:r>
+        <w:rPr>
+          <w:lang w:val="en-GB"/>
+        </w:rPr>
+        <w:t xml:space="preserve">. </w:t>
+      </w:r>
+      <w:r>
+        <w:rPr>
+          <w:lang w:val="en-GB"/>
+        </w:rPr>
+        <w:t>Integration Strategy</w:t>
       </w:r>
       <w:bookmarkEnd w:id="5"/>
     </w:p>
     <w:p>
       <w:pPr>
-        <w:rPr>
-          <w:rFonts w:cs="SFRM1000"/>
-          <w:lang w:val="en-GB"/>
-        </w:rPr>
-      </w:pPr>
-    </w:p>
-    <w:p>
-      <w:pPr>
-        <w:pStyle w:val="Titolo1"/>
-        <w:jc w:val="both"/>
-        <w:rPr>
-          <w:lang w:val="en-GB"/>
-        </w:rPr>
-      </w:pPr>
-      <w:bookmarkStart w:id="6" w:name="_Toc440293367"/>
-      <w:r>
-        <w:rPr>
-          <w:lang w:val="en-GB"/>
-        </w:rPr>
-        <w:t>2</w:t>
-      </w:r>
-      <w:r>
-        <w:rPr>
-          <w:lang w:val="en-GB"/>
-        </w:rPr>
-        <w:t xml:space="preserve">. </w:t>
-      </w:r>
-      <w:r>
-        <w:rPr>
-          <w:lang w:val="en-GB"/>
-        </w:rPr>
-        <w:t>Integration Strategy</w:t>
-      </w:r>
-      <w:bookmarkEnd w:id="6"/>
-    </w:p>
-    <w:p>
-      <w:pPr>
         <w:pStyle w:val="Titolo2"/>
       </w:pPr>
-      <w:bookmarkStart w:id="7" w:name="_Toc440293368"/>
+      <w:bookmarkStart w:id="6" w:name="_Toc440293368"/>
       <w:r>
         <w:t xml:space="preserve">2.1 </w:t>
       </w:r>
       <w:r>
         <w:t>Entry Criteria</w:t>
       </w:r>
+      <w:bookmarkEnd w:id="6"/>
+    </w:p>
+    <w:p>
+      <w:pPr>
+        <w:rPr>
+          <w:lang w:val="en-GB"/>
+        </w:rPr>
+      </w:pPr>
+      <w:r>
+        <w:rPr>
+          <w:lang w:val="en-GB"/>
+        </w:rPr>
+        <w:t>The first assumption to take is that, at the end of the document</w:t>
+      </w:r>
+      <w:r>
+        <w:rPr>
+          <w:lang w:val="en-GB"/>
+        </w:rPr>
+        <w:t>,</w:t>
+      </w:r>
+      <w:r>
+        <w:rPr>
+          <w:lang w:val="en-GB"/>
+        </w:rPr>
+        <w:t xml:space="preserve"> all the Element that we describe in the Design Document must be integrated and tested.</w:t>
+      </w:r>
+    </w:p>
+    <w:p>
+      <w:pPr>
+        <w:rPr>
+          <w:lang w:val="en-GB"/>
+        </w:rPr>
+      </w:pPr>
+      <w:r>
+        <w:rPr>
+          <w:lang w:val="en-GB"/>
+        </w:rPr>
+        <w:t>To reach this goal we assume that all the document such as the Design Document and RASD are complete and all the classic Integration Fault are take in consideration before the start of the integration document.</w:t>
+      </w:r>
+      <w:bookmarkStart w:id="7" w:name="_GoBack"/>
       <w:bookmarkEnd w:id="7"/>
     </w:p>
     <w:p>
       <w:pPr>
         <w:pStyle w:val="Titolo2"/>
-        <w:rPr>
-          <w:sz w:val="26"/>
-        </w:rPr>
+        <w:jc w:val="left"/>
       </w:pPr>
       <w:bookmarkStart w:id="8" w:name="_Toc440293369"/>
       <w:r>
@@ -2055,14 +2084,117 @@
         <w:t xml:space="preserve"> </w:t>
       </w:r>
       <w:r>
-        <w:t xml:space="preserve">Element to be </w:t>
-      </w:r>
-      <w:proofErr w:type="gramStart"/>
-      <w:r>
-        <w:t>Integrated</w:t>
+        <w:t>Element to be Integrated</w:t>
       </w:r>
       <w:bookmarkEnd w:id="8"/>
-      <w:proofErr w:type="gramEnd"/>
+      <w:r>
+        <w:br/>
+      </w:r>
+    </w:p>
+    <w:p>
+      <w:pPr>
+        <w:rPr>
+          <w:lang w:val="en-GB"/>
+        </w:rPr>
+      </w:pPr>
+      <w:r>
+        <w:rPr>
+          <w:noProof/>
+        </w:rPr>
+        <w:drawing>
+          <wp:inline distT="0" distB="0" distL="0" distR="0" wp14:anchorId="39297A93" wp14:editId="3FF6DED4">
+            <wp:extent cx="6856095" cy="3053078"/>
+            <wp:effectExtent l="0" t="0" r="1905" b="0"/>
+            <wp:docPr id="1" name="Immagine 1" descr="C:\Users\Alessandro\Pictures\lavorialex\Soft Engeneering 2\manzinicolini\All\delivery 2\component diagram\Component-alt.png"/>
+            <wp:cNvGraphicFramePr>
+              <a:graphicFrameLocks xmlns:a="http://schemas.openxmlformats.org/drawingml/2006/main" noChangeAspect="1"/>
+            </wp:cNvGraphicFramePr>
+            <a:graphic xmlns:a="http://schemas.openxmlformats.org/drawingml/2006/main">
+              <a:graphicData uri="http://schemas.openxmlformats.org/drawingml/2006/picture">
+                <pic:pic xmlns:pic="http://schemas.openxmlformats.org/drawingml/2006/picture">
+                  <pic:nvPicPr>
+                    <pic:cNvPr id="0" name="Picture 5" descr="C:\Users\Alessandro\Pictures\lavorialex\Soft Engeneering 2\manzinicolini\All\delivery 2\component diagram\Component-alt.png"/>
+                    <pic:cNvPicPr>
+                      <a:picLocks noChangeAspect="1" noChangeArrowheads="1"/>
+                    </pic:cNvPicPr>
+                  </pic:nvPicPr>
+                  <pic:blipFill>
+                    <a:blip r:embed="rId9">
+                      <a:extLst>
+                        <a:ext uri="{28A0092B-C50C-407E-A947-70E740481C1C}">
+                          <a14:useLocalDpi xmlns:a14="http://schemas.microsoft.com/office/drawing/2010/main" val="0"/>
+                        </a:ext>
+                      </a:extLst>
+                    </a:blip>
+                    <a:srcRect/>
+                    <a:stretch>
+                      <a:fillRect/>
+                    </a:stretch>
+                  </pic:blipFill>
+                  <pic:spPr bwMode="auto">
+                    <a:xfrm>
+                      <a:off x="0" y="0"/>
+                      <a:ext cx="6879906" cy="3063681"/>
+                    </a:xfrm>
+                    <a:prstGeom prst="rect">
+                      <a:avLst/>
+                    </a:prstGeom>
+                    <a:noFill/>
+                    <a:ln>
+                      <a:noFill/>
+                    </a:ln>
+                  </pic:spPr>
+                </pic:pic>
+              </a:graphicData>
+            </a:graphic>
+          </wp:inline>
+        </w:drawing>
+      </w:r>
+    </w:p>
+    <w:p>
+      <w:pPr>
+        <w:rPr>
+          <w:lang w:val="en-GB"/>
+        </w:rPr>
+      </w:pPr>
+      <w:r>
+        <w:rPr>
+          <w:lang w:val="en-GB"/>
+        </w:rPr>
+        <w:t>See the Design Document</w:t>
+      </w:r>
+    </w:p>
+    <w:p>
+      <w:pPr>
+        <w:rPr>
+          <w:lang w:val="en-GB"/>
+        </w:rPr>
+      </w:pPr>
+      <w:r>
+        <w:rPr>
+          <w:lang w:val="en-GB"/>
+        </w:rPr>
+        <w:lastRenderedPageBreak/>
+        <w:t xml:space="preserve">The element to be integrated are the View, with the sub component MobileApp and the Web Server, the Controller, with the sub-component Request Manager and the Authentication, the Queue Manager( </w:t>
+      </w:r>
+      <w:r>
+        <w:rPr>
+          <w:lang w:val="en-GB"/>
+        </w:rPr>
+        <w:t>Taxi and request Queue Manager)</w:t>
+      </w:r>
+      <w:r>
+        <w:rPr>
+          <w:lang w:val="en-GB"/>
+        </w:rPr>
+        <w:t xml:space="preserve"> and the Accounting</w:t>
+      </w:r>
+      <w:r>
+        <w:rPr>
+          <w:lang w:val="en-GB"/>
+        </w:rPr>
+        <w:t xml:space="preserve"> of User and PastRequest.</w:t>
+      </w:r>
     </w:p>
     <w:p>
       <w:pPr>
@@ -2079,6 +2211,88 @@
     </w:p>
     <w:p>
       <w:pPr>
+        <w:rPr>
+          <w:lang w:val="en-GB"/>
+        </w:rPr>
+      </w:pPr>
+      <w:r>
+        <w:rPr>
+          <w:lang w:val="en-GB"/>
+        </w:rPr>
+        <w:t>We think that a bottom up strategy is the best in our case.</w:t>
+      </w:r>
+    </w:p>
+    <w:p>
+      <w:pPr>
+        <w:rPr>
+          <w:lang w:val="en-GB"/>
+        </w:rPr>
+      </w:pPr>
+      <w:r>
+        <w:rPr>
+          <w:lang w:val="en-GB"/>
+        </w:rPr>
+        <w:t>This means that integration</w:t>
+      </w:r>
+      <w:r>
+        <w:rPr>
+          <w:lang w:val="en-GB"/>
+        </w:rPr>
+        <w:t xml:space="preserve"> testing starts at the bottom</w:t>
+      </w:r>
+      <w:r>
+        <w:rPr>
+          <w:lang w:val="en-GB"/>
+        </w:rPr>
+        <w:t xml:space="preserve"> level. </w:t>
+      </w:r>
+    </w:p>
+    <w:p>
+      <w:pPr>
+        <w:rPr>
+          <w:lang w:val="en-GB"/>
+        </w:rPr>
+      </w:pPr>
+      <w:r>
+        <w:rPr>
+          <w:lang w:val="en-GB"/>
+        </w:rPr>
+        <w:t>All</w:t>
+      </w:r>
+      <w:r>
+        <w:rPr>
+          <w:lang w:val="en-GB"/>
+        </w:rPr>
+        <w:t xml:space="preserve"> low-level modules, procedures or functions are integrated and then tested. After the integration testing of lower level integrated modules, the next level of modules will be formed and can be used for integration testing.</w:t>
+      </w:r>
+    </w:p>
+    <w:p>
+      <w:pPr>
+        <w:rPr>
+          <w:lang w:val="en-GB"/>
+        </w:rPr>
+      </w:pPr>
+      <w:r>
+        <w:rPr>
+          <w:lang w:val="en-GB"/>
+        </w:rPr>
+        <w:t>This method helps to determine the levels of software developed and makes it easier to report testing prog</w:t>
+      </w:r>
+      <w:r>
+        <w:rPr>
+          <w:lang w:val="en-GB"/>
+        </w:rPr>
+        <w:t>ress in time</w:t>
+      </w:r>
+      <w:r>
+        <w:rPr>
+          <w:lang w:val="en-GB"/>
+        </w:rPr>
+        <w:t>.</w:t>
+      </w:r>
+    </w:p>
+    <w:p>
+      <w:pPr>
         <w:pStyle w:val="Titolo2"/>
       </w:pPr>
       <w:bookmarkStart w:id="10" w:name="_Toc440293371"/>
@@ -2089,6 +2303,13 @@
     </w:p>
     <w:p>
       <w:pPr>
+        <w:rPr>
+          <w:lang w:val="en-GB"/>
+        </w:rPr>
+      </w:pPr>
+    </w:p>
+    <w:p>
+      <w:pPr>
         <w:pStyle w:val="Titolo3"/>
         <w:rPr>
           <w:i w:val="0"/>
@@ -2114,6 +2335,13 @@
     </w:p>
     <w:p>
       <w:pPr>
+        <w:rPr>
+          <w:lang w:val="en-GB"/>
+        </w:rPr>
+      </w:pPr>
+    </w:p>
+    <w:p>
+      <w:pPr>
         <w:pStyle w:val="Titolo3"/>
         <w:rPr>
           <w:i w:val="0"/>
@@ -2132,6 +2360,13 @@
     </w:p>
     <w:p>
       <w:pPr>
+        <w:rPr>
+          <w:lang w:val="en-GB"/>
+        </w:rPr>
+      </w:pPr>
+    </w:p>
+    <w:p>
+      <w:pPr>
         <w:pStyle w:val="Titolo1"/>
         <w:rPr>
           <w:lang w:val="en-GB"/>
@@ -2185,8 +2420,8 @@
       <w:bookmarkEnd w:id="15"/>
     </w:p>
     <w:sectPr>
-      <w:footerReference w:type="even" r:id="rId9"/>
-      <w:footerReference w:type="default" r:id="rId10"/>
+      <w:footerReference w:type="even" r:id="rId10"/>
+      <w:footerReference w:type="default" r:id="rId11"/>
       <w:pgSz w:w="12240" w:h="15840"/>
       <w:pgMar w:top="1418" w:right="1134" w:bottom="1134" w:left="1134" w:header="720" w:footer="720" w:gutter="0"/>
       <w:cols w:space="720"/>
@@ -9405,7 +9640,7 @@
 </file>
 
 <file path=customXml/itemProps1.xml><?xml version="1.0" encoding="utf-8"?>
-<ds:datastoreItem xmlns:ds="http://schemas.openxmlformats.org/officeDocument/2006/customXml" ds:itemID="{D00A3499-679B-4F83-9ABF-2B83A764E50C}">
+<ds:datastoreItem xmlns:ds="http://schemas.openxmlformats.org/officeDocument/2006/customXml" ds:itemID="{5F830C2F-3358-40C8-A557-074DF1832C7D}">
   <ds:schemaRefs>
     <ds:schemaRef ds:uri="http://schemas.openxmlformats.org/officeDocument/2006/bibliography"/>
   </ds:schemaRefs>

</xml_diff>

<commit_message>
Strategy modified, Software integration sequence added
</commit_message>
<xml_diff>
--- a/All/delivery 4/ITPD.docx
+++ b/All/delivery 4/ITPD.docx
@@ -1,6 +1,6 @@
 
 <file path=word/document.xml><?xml version="1.0" encoding="utf-8"?>
-<w:document xmlns:wpc="http://schemas.microsoft.com/office/word/2010/wordprocessingCanvas" xmlns:mc="http://schemas.openxmlformats.org/markup-compatibility/2006" xmlns:o="urn:schemas-microsoft-com:office:office" xmlns:r="http://schemas.openxmlformats.org/officeDocument/2006/relationships" xmlns:m="http://schemas.openxmlformats.org/officeDocument/2006/math" xmlns:v="urn:schemas-microsoft-com:vml" xmlns:wp14="http://schemas.microsoft.com/office/word/2010/wordprocessingDrawing" xmlns:wp="http://schemas.openxmlformats.org/drawingml/2006/wordprocessingDrawing" xmlns:w10="urn:schemas-microsoft-com:office:word" xmlns:w="http://schemas.openxmlformats.org/wordprocessingml/2006/main" xmlns:w14="http://schemas.microsoft.com/office/word/2010/wordml" xmlns:w15="http://schemas.microsoft.com/office/word/2012/wordml" xmlns:wpg="http://schemas.microsoft.com/office/word/2010/wordprocessingGroup" xmlns:wpi="http://schemas.microsoft.com/office/word/2010/wordprocessingInk" xmlns:wne="http://schemas.microsoft.com/office/word/2006/wordml" xmlns:wps="http://schemas.microsoft.com/office/word/2010/wordprocessingShape" mc:Ignorable="w14 w15 wp14">
+<w:document xmlns:wpc="http://schemas.microsoft.com/office/word/2010/wordprocessingCanvas" xmlns:mo="http://schemas.microsoft.com/office/mac/office/2008/main" xmlns:mc="http://schemas.openxmlformats.org/markup-compatibility/2006" xmlns:mv="urn:schemas-microsoft-com:mac:vml" xmlns:o="urn:schemas-microsoft-com:office:office" xmlns:r="http://schemas.openxmlformats.org/officeDocument/2006/relationships" xmlns:m="http://schemas.openxmlformats.org/officeDocument/2006/math" xmlns:v="urn:schemas-microsoft-com:vml" xmlns:wp14="http://schemas.microsoft.com/office/word/2010/wordprocessingDrawing" xmlns:wp="http://schemas.openxmlformats.org/drawingml/2006/wordprocessingDrawing" xmlns:w10="urn:schemas-microsoft-com:office:word" xmlns:w="http://schemas.openxmlformats.org/wordprocessingml/2006/main" xmlns:w14="http://schemas.microsoft.com/office/word/2010/wordml" xmlns:w15="http://schemas.microsoft.com/office/word/2012/wordml" xmlns:wpg="http://schemas.microsoft.com/office/word/2010/wordprocessingGroup" xmlns:wpi="http://schemas.microsoft.com/office/word/2010/wordprocessingInk" xmlns:wne="http://schemas.microsoft.com/office/word/2006/wordml" xmlns:wps="http://schemas.microsoft.com/office/word/2010/wordprocessingShape" mc:Ignorable="w14 w15 wp14">
   <w:body>
     <w:sdt>
       <w:sdtPr>
@@ -25,6 +25,7 @@
           <w:r>
             <w:rPr>
               <w:noProof/>
+              <w:lang w:val="en-GB"/>
             </w:rPr>
             <mc:AlternateContent>
               <mc:Choice Requires="wpg">
@@ -82,7 +83,7 @@
                               </a:ln>
                               <a:extLst>
                                 <a:ext uri="{909E8E84-426E-40dd-AFC4-6F175D3DCCD1}">
-                                  <a14:hiddenFill xmlns:arto="http://schemas.microsoft.com/office/word/2006/arto" xmlns="" xmlns:o="urn:schemas-microsoft-com:office:office" xmlns:v="urn:schemas-microsoft-com:vml" xmlns:w10="urn:schemas-microsoft-com:office:word" xmlns:w="http://schemas.openxmlformats.org/wordprocessingml/2006/main" xmlns:a14="http://schemas.microsoft.com/office/drawing/2010/main" xmlns:mv="urn:schemas-microsoft-com:mac:vml" xmlns:mo="http://schemas.microsoft.com/office/mac/office/2008/main">
+                                  <a14:hiddenFill xmlns:a14="http://schemas.microsoft.com/office/drawing/2010/main" xmlns:w="http://schemas.openxmlformats.org/wordprocessingml/2006/main" xmlns:w10="urn:schemas-microsoft-com:office:word" xmlns:v="urn:schemas-microsoft-com:vml" xmlns:o="urn:schemas-microsoft-com:office:office" xmlns="" xmlns:arto="http://schemas.microsoft.com/office/word/2006/arto">
                                     <a:noFill/>
                                   </a14:hiddenFill>
                                 </a:ext>
@@ -114,7 +115,7 @@
                               </a:ln>
                               <a:extLst>
                                 <a:ext uri="{909E8E84-426E-40dd-AFC4-6F175D3DCCD1}">
-                                  <a14:hiddenFill xmlns:arto="http://schemas.microsoft.com/office/word/2006/arto" xmlns="" xmlns:o="urn:schemas-microsoft-com:office:office" xmlns:v="urn:schemas-microsoft-com:vml" xmlns:w10="urn:schemas-microsoft-com:office:word" xmlns:w="http://schemas.openxmlformats.org/wordprocessingml/2006/main" xmlns:a14="http://schemas.microsoft.com/office/drawing/2010/main" xmlns:mv="urn:schemas-microsoft-com:mac:vml" xmlns:mo="http://schemas.microsoft.com/office/mac/office/2008/main">
+                                  <a14:hiddenFill xmlns:a14="http://schemas.microsoft.com/office/drawing/2010/main" xmlns:w="http://schemas.openxmlformats.org/wordprocessingml/2006/main" xmlns:w10="urn:schemas-microsoft-com:office:word" xmlns:v="urn:schemas-microsoft-com:vml" xmlns:o="urn:schemas-microsoft-com:office:office" xmlns="" xmlns:arto="http://schemas.microsoft.com/office/word/2006/arto">
                                     <a:noFill/>
                                   </a14:hiddenFill>
                                 </a:ext>
@@ -199,6 +200,7 @@
           <w:r>
             <w:rPr>
               <w:noProof/>
+              <w:lang w:val="en-GB"/>
             </w:rPr>
             <w:drawing>
               <wp:inline distT="0" distB="0" distL="0" distR="0" wp14:anchorId="54A1F12A" wp14:editId="3E6C47C6">
@@ -274,15 +276,28 @@
               <w:rFonts w:cs="SFRM1728"/>
               <w:sz w:val="40"/>
               <w:szCs w:val="32"/>
+              <w:lang w:val="en-GB"/>
             </w:rPr>
           </w:pPr>
+          <w:proofErr w:type="spellStart"/>
           <w:r>
             <w:rPr>
               <w:rFonts w:cs="SFRM1728"/>
               <w:sz w:val="40"/>
               <w:szCs w:val="32"/>
+              <w:lang w:val="en-GB"/>
             </w:rPr>
-            <w:t>Politecnico di Milano</w:t>
+            <w:t>Politecnico</w:t>
+          </w:r>
+          <w:proofErr w:type="spellEnd"/>
+          <w:r>
+            <w:rPr>
+              <w:rFonts w:cs="SFRM1728"/>
+              <w:sz w:val="40"/>
+              <w:szCs w:val="32"/>
+              <w:lang w:val="en-GB"/>
+            </w:rPr>
+            <w:t xml:space="preserve"> di Milano</w:t>
           </w:r>
         </w:p>
         <w:p>
@@ -295,6 +310,7 @@
               <w:rFonts w:cs="SFRM1728"/>
               <w:sz w:val="40"/>
               <w:szCs w:val="32"/>
+              <w:lang w:val="en-GB"/>
             </w:rPr>
           </w:pPr>
           <w:r>
@@ -302,6 +318,7 @@
               <w:rFonts w:cs="SFRM1728"/>
               <w:sz w:val="40"/>
               <w:szCs w:val="32"/>
+              <w:lang w:val="en-GB"/>
             </w:rPr>
             <w:t>A.A. 2015-2016</w:t>
           </w:r>
@@ -326,7 +343,27 @@
               <w:szCs w:val="32"/>
               <w:lang w:val="en-GB"/>
             </w:rPr>
-            <w:t>Software Engineering 2: “MyTaxi”</w:t>
+            <w:t>Software Engineering 2: “</w:t>
+          </w:r>
+          <w:proofErr w:type="spellStart"/>
+          <w:r>
+            <w:rPr>
+              <w:rFonts w:cs="SFRM1728"/>
+              <w:sz w:val="40"/>
+              <w:szCs w:val="32"/>
+              <w:lang w:val="en-GB"/>
+            </w:rPr>
+            <w:t>MyTaxi</w:t>
+          </w:r>
+          <w:proofErr w:type="spellEnd"/>
+          <w:r>
+            <w:rPr>
+              <w:rFonts w:cs="SFRM1728"/>
+              <w:sz w:val="40"/>
+              <w:szCs w:val="32"/>
+              <w:lang w:val="en-GB"/>
+            </w:rPr>
+            <w:t>”</w:t>
           </w:r>
         </w:p>
         <w:p>
@@ -431,6 +468,7 @@
               <w:lang w:val="en-GB"/>
             </w:rPr>
           </w:pPr>
+          <w:proofErr w:type="spellStart"/>
           <w:r>
             <w:rPr>
               <w:rFonts w:cs="SFRM1728"/>
@@ -438,7 +476,17 @@
               <w:szCs w:val="32"/>
               <w:lang w:val="en-GB"/>
             </w:rPr>
-            <w:t>Nicolini Alessandro</w:t>
+            <w:t>Nicolini</w:t>
+          </w:r>
+          <w:proofErr w:type="spellEnd"/>
+          <w:r>
+            <w:rPr>
+              <w:rFonts w:cs="SFRM1728"/>
+              <w:sz w:val="40"/>
+              <w:szCs w:val="32"/>
+              <w:lang w:val="en-GB"/>
+            </w:rPr>
+            <w:t xml:space="preserve"> Alessandro</w:t>
           </w:r>
           <w:r>
             <w:rPr>
@@ -583,7 +631,6 @@
             <w:rPr>
               <w:b w:val="0"/>
               <w:caps w:val="0"/>
-              <w:lang w:val="it-IT"/>
             </w:rPr>
           </w:pPr>
           <w:r>
@@ -654,6 +701,7 @@
             <w:rPr>
               <w:smallCaps w:val="0"/>
               <w:noProof/>
+              <w:lang w:val="en-GB"/>
             </w:rPr>
           </w:pPr>
           <w:hyperlink w:anchor="_Toc440293363" w:history="1">
@@ -661,6 +709,7 @@
               <w:rPr>
                 <w:rStyle w:val="Collegamentoipertestuale"/>
                 <w:noProof/>
+                <w:lang w:val="en-GB"/>
               </w:rPr>
               <w:t>1.1 Revision History</w:t>
             </w:r>
@@ -668,6 +717,7 @@
               <w:rPr>
                 <w:noProof/>
                 <w:webHidden/>
+                <w:lang w:val="en-GB"/>
               </w:rPr>
               <w:tab/>
             </w:r>
@@ -675,6 +725,7 @@
               <w:rPr>
                 <w:noProof/>
                 <w:webHidden/>
+                <w:lang w:val="en-GB"/>
               </w:rPr>
               <w:fldChar w:fldCharType="begin"/>
             </w:r>
@@ -682,6 +733,7 @@
               <w:rPr>
                 <w:noProof/>
                 <w:webHidden/>
+                <w:lang w:val="en-GB"/>
               </w:rPr>
               <w:instrText xml:space="preserve"> PAGEREF _Toc440293363 \h </w:instrText>
             </w:r>
@@ -689,12 +741,14 @@
               <w:rPr>
                 <w:noProof/>
                 <w:webHidden/>
+                <w:lang w:val="en-GB"/>
               </w:rPr>
             </w:r>
             <w:r>
               <w:rPr>
                 <w:noProof/>
                 <w:webHidden/>
+                <w:lang w:val="en-GB"/>
               </w:rPr>
               <w:fldChar w:fldCharType="separate"/>
             </w:r>
@@ -702,6 +756,7 @@
               <w:rPr>
                 <w:noProof/>
                 <w:webHidden/>
+                <w:lang w:val="en-GB"/>
               </w:rPr>
               <w:t>4</w:t>
             </w:r>
@@ -709,6 +764,7 @@
               <w:rPr>
                 <w:noProof/>
                 <w:webHidden/>
+                <w:lang w:val="en-GB"/>
               </w:rPr>
               <w:fldChar w:fldCharType="end"/>
             </w:r>
@@ -723,6 +779,7 @@
             <w:rPr>
               <w:smallCaps w:val="0"/>
               <w:noProof/>
+              <w:lang w:val="en-GB"/>
             </w:rPr>
           </w:pPr>
           <w:hyperlink w:anchor="_Toc440293364" w:history="1">
@@ -730,6 +787,7 @@
               <w:rPr>
                 <w:rStyle w:val="Collegamentoipertestuale"/>
                 <w:noProof/>
+                <w:lang w:val="en-GB"/>
               </w:rPr>
               <w:t>1.2 Purpose and Scope</w:t>
             </w:r>
@@ -737,6 +795,7 @@
               <w:rPr>
                 <w:noProof/>
                 <w:webHidden/>
+                <w:lang w:val="en-GB"/>
               </w:rPr>
               <w:tab/>
             </w:r>
@@ -744,6 +803,7 @@
               <w:rPr>
                 <w:noProof/>
                 <w:webHidden/>
+                <w:lang w:val="en-GB"/>
               </w:rPr>
               <w:fldChar w:fldCharType="begin"/>
             </w:r>
@@ -751,6 +811,7 @@
               <w:rPr>
                 <w:noProof/>
                 <w:webHidden/>
+                <w:lang w:val="en-GB"/>
               </w:rPr>
               <w:instrText xml:space="preserve"> PAGEREF _Toc440293364 \h </w:instrText>
             </w:r>
@@ -758,12 +819,14 @@
               <w:rPr>
                 <w:noProof/>
                 <w:webHidden/>
+                <w:lang w:val="en-GB"/>
               </w:rPr>
             </w:r>
             <w:r>
               <w:rPr>
                 <w:noProof/>
                 <w:webHidden/>
+                <w:lang w:val="en-GB"/>
               </w:rPr>
               <w:fldChar w:fldCharType="separate"/>
             </w:r>
@@ -771,6 +834,7 @@
               <w:rPr>
                 <w:noProof/>
                 <w:webHidden/>
+                <w:lang w:val="en-GB"/>
               </w:rPr>
               <w:t>4</w:t>
             </w:r>
@@ -778,6 +842,7 @@
               <w:rPr>
                 <w:noProof/>
                 <w:webHidden/>
+                <w:lang w:val="en-GB"/>
               </w:rPr>
               <w:fldChar w:fldCharType="end"/>
             </w:r>
@@ -792,6 +857,7 @@
             <w:rPr>
               <w:smallCaps w:val="0"/>
               <w:noProof/>
+              <w:lang w:val="en-GB"/>
             </w:rPr>
           </w:pPr>
           <w:hyperlink w:anchor="_Toc440293365" w:history="1">
@@ -799,6 +865,7 @@
               <w:rPr>
                 <w:rStyle w:val="Collegamentoipertestuale"/>
                 <w:noProof/>
+                <w:lang w:val="en-GB"/>
               </w:rPr>
               <w:t>1.3 List of definitions and Abbreviations</w:t>
             </w:r>
@@ -806,6 +873,7 @@
               <w:rPr>
                 <w:noProof/>
                 <w:webHidden/>
+                <w:lang w:val="en-GB"/>
               </w:rPr>
               <w:tab/>
             </w:r>
@@ -813,6 +881,7 @@
               <w:rPr>
                 <w:noProof/>
                 <w:webHidden/>
+                <w:lang w:val="en-GB"/>
               </w:rPr>
               <w:fldChar w:fldCharType="begin"/>
             </w:r>
@@ -820,6 +889,7 @@
               <w:rPr>
                 <w:noProof/>
                 <w:webHidden/>
+                <w:lang w:val="en-GB"/>
               </w:rPr>
               <w:instrText xml:space="preserve"> PAGEREF _Toc440293365 \h </w:instrText>
             </w:r>
@@ -827,12 +897,14 @@
               <w:rPr>
                 <w:noProof/>
                 <w:webHidden/>
+                <w:lang w:val="en-GB"/>
               </w:rPr>
             </w:r>
             <w:r>
               <w:rPr>
                 <w:noProof/>
                 <w:webHidden/>
+                <w:lang w:val="en-GB"/>
               </w:rPr>
               <w:fldChar w:fldCharType="separate"/>
             </w:r>
@@ -840,6 +912,7 @@
               <w:rPr>
                 <w:noProof/>
                 <w:webHidden/>
+                <w:lang w:val="en-GB"/>
               </w:rPr>
               <w:t>4</w:t>
             </w:r>
@@ -847,6 +920,7 @@
               <w:rPr>
                 <w:noProof/>
                 <w:webHidden/>
+                <w:lang w:val="en-GB"/>
               </w:rPr>
               <w:fldChar w:fldCharType="end"/>
             </w:r>
@@ -861,6 +935,7 @@
             <w:rPr>
               <w:smallCaps w:val="0"/>
               <w:noProof/>
+              <w:lang w:val="en-GB"/>
             </w:rPr>
           </w:pPr>
           <w:hyperlink w:anchor="_Toc440293366" w:history="1">
@@ -868,6 +943,7 @@
               <w:rPr>
                 <w:rStyle w:val="Collegamentoipertestuale"/>
                 <w:noProof/>
+                <w:lang w:val="en-GB"/>
               </w:rPr>
               <w:t>1.4 List of Reference Document</w:t>
             </w:r>
@@ -875,6 +951,7 @@
               <w:rPr>
                 <w:noProof/>
                 <w:webHidden/>
+                <w:lang w:val="en-GB"/>
               </w:rPr>
               <w:tab/>
             </w:r>
@@ -882,6 +959,7 @@
               <w:rPr>
                 <w:noProof/>
                 <w:webHidden/>
+                <w:lang w:val="en-GB"/>
               </w:rPr>
               <w:fldChar w:fldCharType="begin"/>
             </w:r>
@@ -889,6 +967,7 @@
               <w:rPr>
                 <w:noProof/>
                 <w:webHidden/>
+                <w:lang w:val="en-GB"/>
               </w:rPr>
               <w:instrText xml:space="preserve"> PAGEREF _Toc440293366 \h </w:instrText>
             </w:r>
@@ -896,12 +975,14 @@
               <w:rPr>
                 <w:noProof/>
                 <w:webHidden/>
+                <w:lang w:val="en-GB"/>
               </w:rPr>
             </w:r>
             <w:r>
               <w:rPr>
                 <w:noProof/>
                 <w:webHidden/>
+                <w:lang w:val="en-GB"/>
               </w:rPr>
               <w:fldChar w:fldCharType="separate"/>
             </w:r>
@@ -909,6 +990,7 @@
               <w:rPr>
                 <w:noProof/>
                 <w:webHidden/>
+                <w:lang w:val="en-GB"/>
               </w:rPr>
               <w:t>4</w:t>
             </w:r>
@@ -916,6 +998,7 @@
               <w:rPr>
                 <w:noProof/>
                 <w:webHidden/>
+                <w:lang w:val="en-GB"/>
               </w:rPr>
               <w:fldChar w:fldCharType="end"/>
             </w:r>
@@ -927,7 +1010,6 @@
             <w:rPr>
               <w:b w:val="0"/>
               <w:caps w:val="0"/>
-              <w:lang w:val="it-IT"/>
             </w:rPr>
           </w:pPr>
           <w:hyperlink w:anchor="_Toc440293367" w:history="1">
@@ -989,6 +1071,7 @@
             <w:rPr>
               <w:smallCaps w:val="0"/>
               <w:noProof/>
+              <w:lang w:val="en-GB"/>
             </w:rPr>
           </w:pPr>
           <w:hyperlink w:anchor="_Toc440293368" w:history="1">
@@ -996,6 +1079,7 @@
               <w:rPr>
                 <w:rStyle w:val="Collegamentoipertestuale"/>
                 <w:noProof/>
+                <w:lang w:val="en-GB"/>
               </w:rPr>
               <w:t>2.1 Entry Criteria</w:t>
             </w:r>
@@ -1003,6 +1087,7 @@
               <w:rPr>
                 <w:noProof/>
                 <w:webHidden/>
+                <w:lang w:val="en-GB"/>
               </w:rPr>
               <w:tab/>
             </w:r>
@@ -1010,6 +1095,7 @@
               <w:rPr>
                 <w:noProof/>
                 <w:webHidden/>
+                <w:lang w:val="en-GB"/>
               </w:rPr>
               <w:fldChar w:fldCharType="begin"/>
             </w:r>
@@ -1017,6 +1103,7 @@
               <w:rPr>
                 <w:noProof/>
                 <w:webHidden/>
+                <w:lang w:val="en-GB"/>
               </w:rPr>
               <w:instrText xml:space="preserve"> PAGEREF _Toc440293368 \h </w:instrText>
             </w:r>
@@ -1024,12 +1111,14 @@
               <w:rPr>
                 <w:noProof/>
                 <w:webHidden/>
+                <w:lang w:val="en-GB"/>
               </w:rPr>
             </w:r>
             <w:r>
               <w:rPr>
                 <w:noProof/>
                 <w:webHidden/>
+                <w:lang w:val="en-GB"/>
               </w:rPr>
               <w:fldChar w:fldCharType="separate"/>
             </w:r>
@@ -1037,6 +1126,7 @@
               <w:rPr>
                 <w:noProof/>
                 <w:webHidden/>
+                <w:lang w:val="en-GB"/>
               </w:rPr>
               <w:t>4</w:t>
             </w:r>
@@ -1044,6 +1134,7 @@
               <w:rPr>
                 <w:noProof/>
                 <w:webHidden/>
+                <w:lang w:val="en-GB"/>
               </w:rPr>
               <w:fldChar w:fldCharType="end"/>
             </w:r>
@@ -1058,6 +1149,7 @@
             <w:rPr>
               <w:smallCaps w:val="0"/>
               <w:noProof/>
+              <w:lang w:val="en-GB"/>
             </w:rPr>
           </w:pPr>
           <w:hyperlink w:anchor="_Toc440293369" w:history="1">
@@ -1065,6 +1157,7 @@
               <w:rPr>
                 <w:rStyle w:val="Collegamentoipertestuale"/>
                 <w:noProof/>
+                <w:lang w:val="en-GB"/>
               </w:rPr>
               <w:t>2.2 Element to be Integrated</w:t>
             </w:r>
@@ -1072,6 +1165,7 @@
               <w:rPr>
                 <w:noProof/>
                 <w:webHidden/>
+                <w:lang w:val="en-GB"/>
               </w:rPr>
               <w:tab/>
             </w:r>
@@ -1079,6 +1173,7 @@
               <w:rPr>
                 <w:noProof/>
                 <w:webHidden/>
+                <w:lang w:val="en-GB"/>
               </w:rPr>
               <w:fldChar w:fldCharType="begin"/>
             </w:r>
@@ -1086,6 +1181,7 @@
               <w:rPr>
                 <w:noProof/>
                 <w:webHidden/>
+                <w:lang w:val="en-GB"/>
               </w:rPr>
               <w:instrText xml:space="preserve"> PAGEREF _Toc440293369 \h </w:instrText>
             </w:r>
@@ -1093,12 +1189,14 @@
               <w:rPr>
                 <w:noProof/>
                 <w:webHidden/>
+                <w:lang w:val="en-GB"/>
               </w:rPr>
             </w:r>
             <w:r>
               <w:rPr>
                 <w:noProof/>
                 <w:webHidden/>
+                <w:lang w:val="en-GB"/>
               </w:rPr>
               <w:fldChar w:fldCharType="separate"/>
             </w:r>
@@ -1106,6 +1204,7 @@
               <w:rPr>
                 <w:noProof/>
                 <w:webHidden/>
+                <w:lang w:val="en-GB"/>
               </w:rPr>
               <w:t>4</w:t>
             </w:r>
@@ -1113,6 +1212,7 @@
               <w:rPr>
                 <w:noProof/>
                 <w:webHidden/>
+                <w:lang w:val="en-GB"/>
               </w:rPr>
               <w:fldChar w:fldCharType="end"/>
             </w:r>
@@ -1127,6 +1227,7 @@
             <w:rPr>
               <w:smallCaps w:val="0"/>
               <w:noProof/>
+              <w:lang w:val="en-GB"/>
             </w:rPr>
           </w:pPr>
           <w:hyperlink w:anchor="_Toc440293370" w:history="1">
@@ -1134,6 +1235,7 @@
               <w:rPr>
                 <w:rStyle w:val="Collegamentoipertestuale"/>
                 <w:noProof/>
+                <w:lang w:val="en-GB"/>
               </w:rPr>
               <w:t>2.3 Integration Testing Strategy</w:t>
             </w:r>
@@ -1141,6 +1243,7 @@
               <w:rPr>
                 <w:noProof/>
                 <w:webHidden/>
+                <w:lang w:val="en-GB"/>
               </w:rPr>
               <w:tab/>
             </w:r>
@@ -1148,6 +1251,7 @@
               <w:rPr>
                 <w:noProof/>
                 <w:webHidden/>
+                <w:lang w:val="en-GB"/>
               </w:rPr>
               <w:fldChar w:fldCharType="begin"/>
             </w:r>
@@ -1155,6 +1259,7 @@
               <w:rPr>
                 <w:noProof/>
                 <w:webHidden/>
+                <w:lang w:val="en-GB"/>
               </w:rPr>
               <w:instrText xml:space="preserve"> PAGEREF _Toc440293370 \h </w:instrText>
             </w:r>
@@ -1162,12 +1267,14 @@
               <w:rPr>
                 <w:noProof/>
                 <w:webHidden/>
+                <w:lang w:val="en-GB"/>
               </w:rPr>
             </w:r>
             <w:r>
               <w:rPr>
                 <w:noProof/>
                 <w:webHidden/>
+                <w:lang w:val="en-GB"/>
               </w:rPr>
               <w:fldChar w:fldCharType="separate"/>
             </w:r>
@@ -1175,6 +1282,7 @@
               <w:rPr>
                 <w:noProof/>
                 <w:webHidden/>
+                <w:lang w:val="en-GB"/>
               </w:rPr>
               <w:t>4</w:t>
             </w:r>
@@ -1182,6 +1290,7 @@
               <w:rPr>
                 <w:noProof/>
                 <w:webHidden/>
+                <w:lang w:val="en-GB"/>
               </w:rPr>
               <w:fldChar w:fldCharType="end"/>
             </w:r>
@@ -1196,6 +1305,7 @@
             <w:rPr>
               <w:smallCaps w:val="0"/>
               <w:noProof/>
+              <w:lang w:val="en-GB"/>
             </w:rPr>
           </w:pPr>
           <w:hyperlink w:anchor="_Toc440293371" w:history="1">
@@ -1203,6 +1313,7 @@
               <w:rPr>
                 <w:rStyle w:val="Collegamentoipertestuale"/>
                 <w:noProof/>
+                <w:lang w:val="en-GB"/>
               </w:rPr>
               <w:t>2.4 Sequence of Component</w:t>
             </w:r>
@@ -1210,6 +1321,7 @@
               <w:rPr>
                 <w:noProof/>
                 <w:webHidden/>
+                <w:lang w:val="en-GB"/>
               </w:rPr>
               <w:tab/>
             </w:r>
@@ -1217,6 +1329,7 @@
               <w:rPr>
                 <w:noProof/>
                 <w:webHidden/>
+                <w:lang w:val="en-GB"/>
               </w:rPr>
               <w:fldChar w:fldCharType="begin"/>
             </w:r>
@@ -1224,6 +1337,7 @@
               <w:rPr>
                 <w:noProof/>
                 <w:webHidden/>
+                <w:lang w:val="en-GB"/>
               </w:rPr>
               <w:instrText xml:space="preserve"> PAGEREF _Toc440293371 \h </w:instrText>
             </w:r>
@@ -1231,12 +1345,14 @@
               <w:rPr>
                 <w:noProof/>
                 <w:webHidden/>
+                <w:lang w:val="en-GB"/>
               </w:rPr>
             </w:r>
             <w:r>
               <w:rPr>
                 <w:noProof/>
                 <w:webHidden/>
+                <w:lang w:val="en-GB"/>
               </w:rPr>
               <w:fldChar w:fldCharType="separate"/>
             </w:r>
@@ -1244,6 +1360,7 @@
               <w:rPr>
                 <w:noProof/>
                 <w:webHidden/>
+                <w:lang w:val="en-GB"/>
               </w:rPr>
               <w:t>4</w:t>
             </w:r>
@@ -1251,6 +1368,7 @@
               <w:rPr>
                 <w:noProof/>
                 <w:webHidden/>
+                <w:lang w:val="en-GB"/>
               </w:rPr>
               <w:fldChar w:fldCharType="end"/>
             </w:r>
@@ -1265,6 +1383,7 @@
             <w:rPr>
               <w:i w:val="0"/>
               <w:noProof/>
+              <w:lang w:val="en-GB"/>
             </w:rPr>
           </w:pPr>
           <w:hyperlink w:anchor="_Toc440293372" w:history="1">
@@ -1280,6 +1399,7 @@
               <w:rPr>
                 <w:noProof/>
                 <w:webHidden/>
+                <w:lang w:val="en-GB"/>
               </w:rPr>
               <w:tab/>
             </w:r>
@@ -1287,6 +1407,7 @@
               <w:rPr>
                 <w:noProof/>
                 <w:webHidden/>
+                <w:lang w:val="en-GB"/>
               </w:rPr>
               <w:fldChar w:fldCharType="begin"/>
             </w:r>
@@ -1294,6 +1415,7 @@
               <w:rPr>
                 <w:noProof/>
                 <w:webHidden/>
+                <w:lang w:val="en-GB"/>
               </w:rPr>
               <w:instrText xml:space="preserve"> PAGEREF _Toc440293372 \h </w:instrText>
             </w:r>
@@ -1301,12 +1423,14 @@
               <w:rPr>
                 <w:noProof/>
                 <w:webHidden/>
+                <w:lang w:val="en-GB"/>
               </w:rPr>
             </w:r>
             <w:r>
               <w:rPr>
                 <w:noProof/>
                 <w:webHidden/>
+                <w:lang w:val="en-GB"/>
               </w:rPr>
               <w:fldChar w:fldCharType="separate"/>
             </w:r>
@@ -1314,6 +1438,7 @@
               <w:rPr>
                 <w:noProof/>
                 <w:webHidden/>
+                <w:lang w:val="en-GB"/>
               </w:rPr>
               <w:t>4</w:t>
             </w:r>
@@ -1321,6 +1446,7 @@
               <w:rPr>
                 <w:noProof/>
                 <w:webHidden/>
+                <w:lang w:val="en-GB"/>
               </w:rPr>
               <w:fldChar w:fldCharType="end"/>
             </w:r>
@@ -1335,6 +1461,7 @@
             <w:rPr>
               <w:i w:val="0"/>
               <w:noProof/>
+              <w:lang w:val="en-GB"/>
             </w:rPr>
           </w:pPr>
           <w:hyperlink w:anchor="_Toc440293373" w:history="1">
@@ -1350,6 +1477,7 @@
               <w:rPr>
                 <w:noProof/>
                 <w:webHidden/>
+                <w:lang w:val="en-GB"/>
               </w:rPr>
               <w:tab/>
             </w:r>
@@ -1357,6 +1485,7 @@
               <w:rPr>
                 <w:noProof/>
                 <w:webHidden/>
+                <w:lang w:val="en-GB"/>
               </w:rPr>
               <w:fldChar w:fldCharType="begin"/>
             </w:r>
@@ -1364,6 +1493,7 @@
               <w:rPr>
                 <w:noProof/>
                 <w:webHidden/>
+                <w:lang w:val="en-GB"/>
               </w:rPr>
               <w:instrText xml:space="preserve"> PAGEREF _Toc440293373 \h </w:instrText>
             </w:r>
@@ -1371,12 +1501,14 @@
               <w:rPr>
                 <w:noProof/>
                 <w:webHidden/>
+                <w:lang w:val="en-GB"/>
               </w:rPr>
             </w:r>
             <w:r>
               <w:rPr>
                 <w:noProof/>
                 <w:webHidden/>
+                <w:lang w:val="en-GB"/>
               </w:rPr>
               <w:fldChar w:fldCharType="separate"/>
             </w:r>
@@ -1384,6 +1516,7 @@
               <w:rPr>
                 <w:noProof/>
                 <w:webHidden/>
+                <w:lang w:val="en-GB"/>
               </w:rPr>
               <w:t>4</w:t>
             </w:r>
@@ -1391,6 +1524,7 @@
               <w:rPr>
                 <w:noProof/>
                 <w:webHidden/>
+                <w:lang w:val="en-GB"/>
               </w:rPr>
               <w:fldChar w:fldCharType="end"/>
             </w:r>
@@ -1402,7 +1536,6 @@
             <w:rPr>
               <w:b w:val="0"/>
               <w:caps w:val="0"/>
-              <w:lang w:val="it-IT"/>
             </w:rPr>
           </w:pPr>
           <w:hyperlink w:anchor="_Toc440293374" w:history="1">
@@ -1461,7 +1594,6 @@
             <w:rPr>
               <w:b w:val="0"/>
               <w:caps w:val="0"/>
-              <w:lang w:val="it-IT"/>
             </w:rPr>
           </w:pPr>
           <w:hyperlink w:anchor="_Toc440293375" w:history="1">
@@ -1520,7 +1652,6 @@
             <w:rPr>
               <w:b w:val="0"/>
               <w:caps w:val="0"/>
-              <w:lang w:val="it-IT"/>
             </w:rPr>
           </w:pPr>
           <w:hyperlink w:anchor="_Toc440293376" w:history="1">
@@ -1696,42 +1827,7 @@
           <w:rFonts w:ascii="Cambria" w:hAnsi="Cambria" w:cs="Cambria"/>
           <w:lang w:val="en-GB"/>
         </w:rPr>
-        <w:t xml:space="preserve"> </w:t>
-      </w:r>
-      <w:r>
-        <w:rPr>
-          <w:rFonts w:ascii="Cambria" w:hAnsi="Cambria" w:cs="Cambria"/>
-          <w:lang w:val="en-GB"/>
-        </w:rPr>
-        <w:t>the</w:t>
-      </w:r>
-      <w:r>
-        <w:rPr>
-          <w:rFonts w:ascii="Cambria" w:hAnsi="Cambria" w:cs="Cambria"/>
-          <w:lang w:val="en-GB"/>
-        </w:rPr>
-        <w:t xml:space="preserve"> </w:t>
-      </w:r>
-      <w:r>
-        <w:rPr>
-          <w:rFonts w:ascii="Cambria" w:hAnsi="Cambria" w:cs="Cambria"/>
-          <w:lang w:val="en-GB"/>
-        </w:rPr>
-        <w:t>development</w:t>
-      </w:r>
-      <w:r>
-        <w:rPr>
-          <w:rFonts w:ascii="Cambria" w:hAnsi="Cambria" w:cs="Cambria"/>
-          <w:lang w:val="en-GB"/>
-        </w:rPr>
-        <w:t xml:space="preserve"> </w:t>
-      </w:r>
-      <w:r>
-        <w:rPr>
-          <w:rFonts w:ascii="Cambria" w:hAnsi="Cambria" w:cs="Cambria"/>
-          <w:lang w:val="en-GB"/>
-        </w:rPr>
-        <w:t>team</w:t>
+        <w:t xml:space="preserve"> the development team</w:t>
       </w:r>
       <w:r>
         <w:rPr>
@@ -1745,98 +1841,7 @@
           <w:rFonts w:ascii="Cambria" w:hAnsi="Cambria" w:cs="Cambria"/>
           <w:lang w:val="en-GB"/>
         </w:rPr>
-        <w:t>,</w:t>
-      </w:r>
-      <w:r>
-        <w:rPr>
-          <w:rFonts w:ascii="Cambria" w:hAnsi="Cambria" w:cs="Cambria"/>
-          <w:lang w:val="en-GB"/>
-        </w:rPr>
-        <w:t xml:space="preserve"> </w:t>
-      </w:r>
-      <w:r>
-        <w:rPr>
-          <w:rFonts w:ascii="Cambria" w:hAnsi="Cambria" w:cs="Cambria"/>
-          <w:lang w:val="en-GB"/>
-        </w:rPr>
-        <w:t>in</w:t>
-      </w:r>
-      <w:r>
-        <w:rPr>
-          <w:rFonts w:ascii="Cambria" w:hAnsi="Cambria" w:cs="Cambria"/>
-          <w:lang w:val="en-GB"/>
-        </w:rPr>
-        <w:t xml:space="preserve"> </w:t>
-      </w:r>
-      <w:r>
-        <w:rPr>
-          <w:rFonts w:ascii="Cambria" w:hAnsi="Cambria" w:cs="Cambria"/>
-          <w:lang w:val="en-GB"/>
-        </w:rPr>
-        <w:t>which</w:t>
-      </w:r>
-      <w:r>
-        <w:rPr>
-          <w:rFonts w:ascii="Cambria" w:hAnsi="Cambria" w:cs="Cambria"/>
-          <w:lang w:val="en-GB"/>
-        </w:rPr>
-        <w:t xml:space="preserve"> </w:t>
-      </w:r>
-      <w:r>
-        <w:rPr>
-          <w:rFonts w:ascii="Cambria" w:hAnsi="Cambria" w:cs="Cambria"/>
-          <w:lang w:val="en-GB"/>
-        </w:rPr>
-        <w:t>sequence,</w:t>
-      </w:r>
-      <w:r>
-        <w:rPr>
-          <w:rFonts w:ascii="Cambria" w:hAnsi="Cambria" w:cs="Cambria"/>
-          <w:lang w:val="en-GB"/>
-        </w:rPr>
-        <w:t xml:space="preserve"> </w:t>
-      </w:r>
-      <w:r>
-        <w:rPr>
-          <w:rFonts w:ascii="Cambria" w:hAnsi="Cambria" w:cs="Cambria"/>
-          <w:lang w:val="en-GB"/>
-        </w:rPr>
-        <w:t>which</w:t>
-      </w:r>
-      <w:r>
-        <w:rPr>
-          <w:rFonts w:ascii="Cambria" w:hAnsi="Cambria" w:cs="Cambria"/>
-          <w:lang w:val="en-GB"/>
-        </w:rPr>
-        <w:t xml:space="preserve"> </w:t>
-      </w:r>
-      <w:r>
-        <w:rPr>
-          <w:rFonts w:ascii="Cambria" w:hAnsi="Cambria" w:cs="Cambria"/>
-          <w:lang w:val="en-GB"/>
-        </w:rPr>
-        <w:t>tools</w:t>
-      </w:r>
-      <w:r>
-        <w:rPr>
-          <w:rFonts w:ascii="Cambria" w:hAnsi="Cambria" w:cs="Cambria"/>
-          <w:lang w:val="en-GB"/>
-        </w:rPr>
-        <w:t xml:space="preserve"> </w:t>
-      </w:r>
-      <w:r>
-        <w:rPr>
-          <w:rFonts w:ascii="Cambria" w:hAnsi="Cambria" w:cs="Cambria"/>
-          <w:lang w:val="en-GB"/>
-        </w:rPr>
-        <w:t>are</w:t>
-      </w:r>
-      <w:r>
-        <w:rPr>
-          <w:rFonts w:ascii="Cambria" w:hAnsi="Cambria" w:cs="Cambria"/>
-          <w:lang w:val="en-GB"/>
-        </w:rPr>
-        <w:t xml:space="preserve"> </w:t>
+        <w:t xml:space="preserve">, in which sequence, which tools are </w:t>
       </w:r>
       <w:r>
         <w:rPr>
@@ -1850,91 +1855,7 @@
           <w:rFonts w:ascii="Cambria" w:hAnsi="Cambria" w:cs="Cambria"/>
           <w:lang w:val="en-GB"/>
         </w:rPr>
-        <w:t xml:space="preserve"> </w:t>
-      </w:r>
-      <w:r>
-        <w:rPr>
-          <w:rFonts w:ascii="Cambria" w:hAnsi="Cambria" w:cs="Cambria"/>
-          <w:lang w:val="en-GB"/>
-        </w:rPr>
-        <w:t>for</w:t>
-      </w:r>
-      <w:r>
-        <w:rPr>
-          <w:rFonts w:ascii="Cambria" w:hAnsi="Cambria" w:cs="Cambria"/>
-          <w:lang w:val="en-GB"/>
-        </w:rPr>
-        <w:t xml:space="preserve"> </w:t>
-      </w:r>
-      <w:r>
-        <w:rPr>
-          <w:rFonts w:ascii="Cambria" w:hAnsi="Cambria" w:cs="Cambria"/>
-          <w:lang w:val="en-GB"/>
-        </w:rPr>
-        <w:t>testing</w:t>
-      </w:r>
-      <w:r>
-        <w:rPr>
-          <w:rFonts w:ascii="Cambria" w:hAnsi="Cambria" w:cs="Cambria"/>
-          <w:lang w:val="en-GB"/>
-        </w:rPr>
-        <w:t xml:space="preserve"> </w:t>
-      </w:r>
-      <w:r>
-        <w:rPr>
-          <w:rFonts w:ascii="Cambria" w:hAnsi="Cambria" w:cs="Cambria"/>
-          <w:lang w:val="en-GB"/>
-        </w:rPr>
-        <w:t>(if</w:t>
-      </w:r>
-      <w:r>
-        <w:rPr>
-          <w:rFonts w:ascii="Cambria" w:hAnsi="Cambria" w:cs="Cambria"/>
-          <w:lang w:val="en-GB"/>
-        </w:rPr>
-        <w:t xml:space="preserve"> </w:t>
-      </w:r>
-      <w:r>
-        <w:rPr>
-          <w:rFonts w:ascii="Cambria" w:hAnsi="Cambria" w:cs="Cambria"/>
-          <w:lang w:val="en-GB"/>
-        </w:rPr>
-        <w:t>any),</w:t>
-      </w:r>
-      <w:r>
-        <w:rPr>
-          <w:rFonts w:ascii="Cambria" w:hAnsi="Cambria" w:cs="Cambria"/>
-          <w:lang w:val="en-GB"/>
-        </w:rPr>
-        <w:t xml:space="preserve"> </w:t>
-      </w:r>
-      <w:r>
-        <w:rPr>
-          <w:rFonts w:ascii="Cambria" w:hAnsi="Cambria" w:cs="Cambria"/>
-          <w:lang w:val="en-GB"/>
-        </w:rPr>
-        <w:t>which</w:t>
-      </w:r>
-      <w:r>
-        <w:rPr>
-          <w:rFonts w:ascii="Cambria" w:hAnsi="Cambria" w:cs="Cambria"/>
-          <w:lang w:val="en-GB"/>
-        </w:rPr>
-        <w:t xml:space="preserve"> </w:t>
-      </w:r>
-      <w:r>
-        <w:rPr>
-          <w:rFonts w:ascii="Cambria" w:hAnsi="Cambria" w:cs="Cambria"/>
-          <w:lang w:val="en-GB"/>
-        </w:rPr>
-        <w:t>stubs/</w:t>
-      </w:r>
-      <w:r>
-        <w:rPr>
-          <w:rFonts w:ascii="Cambria" w:hAnsi="Cambria" w:cs="Cambria"/>
-          <w:lang w:val="en-GB"/>
-        </w:rPr>
-        <w:t xml:space="preserve"> </w:t>
+        <w:t xml:space="preserve"> for testing (if any), which stubs/ </w:t>
       </w:r>
       <w:r>
         <w:rPr>
@@ -1948,14 +1869,7 @@
           <w:rFonts w:ascii="Cambria" w:hAnsi="Cambria" w:cs="Cambria"/>
           <w:lang w:val="en-GB"/>
         </w:rPr>
-        <w:t xml:space="preserve"> </w:t>
-      </w:r>
-      <w:r>
-        <w:rPr>
-          <w:rFonts w:ascii="Cambria" w:hAnsi="Cambria" w:cs="Cambria"/>
-          <w:lang w:val="en-GB"/>
-        </w:rPr>
-        <w:t>need to be developed.</w:t>
+        <w:t xml:space="preserve"> need to be developed.</w:t>
       </w:r>
     </w:p>
     <w:p>
@@ -2050,21 +1964,7 @@
         <w:rPr>
           <w:lang w:val="en-GB"/>
         </w:rPr>
-        <w:t xml:space="preserve"> all the Element that we describe in the Design Document </w:t>
-      </w:r>
-      <w:proofErr w:type="gramStart"/>
-      <w:r>
-        <w:rPr>
-          <w:lang w:val="en-GB"/>
-        </w:rPr>
-        <w:t>must be integrated and tested</w:t>
-      </w:r>
-      <w:proofErr w:type="gramEnd"/>
-      <w:r>
-        <w:rPr>
-          <w:lang w:val="en-GB"/>
-        </w:rPr>
-        <w:t>.</w:t>
+        <w:t xml:space="preserve"> all the Element that we describe in the Design Document must be integrated and tested.</w:t>
       </w:r>
     </w:p>
     <w:p>
@@ -2096,14 +1996,9 @@
         <w:t xml:space="preserve"> </w:t>
       </w:r>
       <w:r>
-        <w:t xml:space="preserve">Element to be </w:t>
-      </w:r>
-      <w:proofErr w:type="gramStart"/>
-      <w:r>
-        <w:t>Integrated</w:t>
+        <w:t>Element to be Integrated</w:t>
       </w:r>
       <w:bookmarkEnd w:id="7"/>
-      <w:proofErr w:type="gramEnd"/>
       <w:r>
         <w:br/>
       </w:r>
@@ -2117,6 +2012,7 @@
       <w:r>
         <w:rPr>
           <w:noProof/>
+          <w:lang w:val="en-GB"/>
         </w:rPr>
         <w:drawing>
           <wp:inline distT="0" distB="0" distL="0" distR="0" wp14:anchorId="39297A93" wp14:editId="3FF6DED4">
@@ -2192,27 +2088,41 @@
           <w:lang w:val="en-GB"/>
         </w:rPr>
         <w:lastRenderedPageBreak/>
-        <w:t xml:space="preserve">The element to be integrated are the View, with the sub component MobileApp and the Web Server, the Controller, with the sub-component Request Manager and the Authentication, the Queue </w:t>
+        <w:t xml:space="preserve">The element to be integrated are the View, with the sub component </w:t>
+      </w:r>
+      <w:proofErr w:type="spellStart"/>
+      <w:r>
+        <w:rPr>
+          <w:lang w:val="en-GB"/>
+        </w:rPr>
+        <w:t>MobileApp</w:t>
+      </w:r>
+      <w:proofErr w:type="spellEnd"/>
+      <w:r>
+        <w:rPr>
+          <w:lang w:val="en-GB"/>
+        </w:rPr>
+        <w:t xml:space="preserve"> and the Web Server, the Controller, with the sub-component Request Manager and the Authentication, the Queue </w:t>
       </w:r>
       <w:proofErr w:type="gramStart"/>
       <w:r>
         <w:rPr>
           <w:lang w:val="en-GB"/>
         </w:rPr>
-        <w:t>Manager(</w:t>
+        <w:t xml:space="preserve">Manager( </w:t>
+      </w:r>
+      <w:r>
+        <w:rPr>
+          <w:lang w:val="en-GB"/>
+        </w:rPr>
+        <w:t>Taxi</w:t>
       </w:r>
       <w:proofErr w:type="gramEnd"/>
       <w:r>
         <w:rPr>
           <w:lang w:val="en-GB"/>
         </w:rPr>
-        <w:t xml:space="preserve"> </w:t>
-      </w:r>
-      <w:r>
-        <w:rPr>
-          <w:lang w:val="en-GB"/>
-        </w:rPr>
-        <w:t>Taxi and request Queue Manager)</w:t>
+        <w:t xml:space="preserve"> and request Queue Manager)</w:t>
       </w:r>
       <w:r>
         <w:rPr>
@@ -2224,7 +2134,21 @@
         <w:rPr>
           <w:lang w:val="en-GB"/>
         </w:rPr>
-        <w:t xml:space="preserve"> of User and PastRequest.</w:t>
+        <w:t xml:space="preserve"> of User and </w:t>
+      </w:r>
+      <w:proofErr w:type="spellStart"/>
+      <w:r>
+        <w:rPr>
+          <w:lang w:val="en-GB"/>
+        </w:rPr>
+        <w:t>PastRequest</w:t>
+      </w:r>
+      <w:proofErr w:type="spellEnd"/>
+      <w:r>
+        <w:rPr>
+          <w:lang w:val="en-GB"/>
+        </w:rPr>
+        <w:t>.</w:t>
       </w:r>
     </w:p>
     <w:p>
@@ -2243,6 +2167,125 @@
       <w:r>
         <w:br/>
       </w:r>
+    </w:p>
+    <w:p>
+      <w:pPr>
+        <w:jc w:val="both"/>
+        <w:rPr>
+          <w:lang w:val="en-GB"/>
+        </w:rPr>
+      </w:pPr>
+      <w:r>
+        <w:rPr>
+          <w:highlight w:val="yellow"/>
+          <w:lang w:val="en-GB"/>
+        </w:rPr>
+        <w:t xml:space="preserve">We decided to use a </w:t>
+      </w:r>
+      <w:r>
+        <w:rPr>
+          <w:b/>
+          <w:highlight w:val="yellow"/>
+          <w:lang w:val="en-GB"/>
+        </w:rPr>
+        <w:t>TOP-DOWN</w:t>
+      </w:r>
+      <w:r>
+        <w:rPr>
+          <w:highlight w:val="yellow"/>
+          <w:lang w:val="en-GB"/>
+        </w:rPr>
+        <w:t xml:space="preserve"> strategy giving priority to risky modules. We applied this pattern, because we think that it is better to test problematic interactions first, in order to find big problems as soon as possible. In our system the hardest interactions are the ones between components of the controller subsystem and the ones between the Controller and the Queue Manager. TOP-DOWN integration starts from the components that has the highest number of “use” or “include” relation, so in our case from the Controller’s ones. So applying TOP-DOWN strategy the riskiest interactions will be tested first.</w:t>
+      </w:r>
+    </w:p>
+    <w:p>
+      <w:pPr>
+        <w:jc w:val="both"/>
+        <w:rPr>
+          <w:lang w:val="en-GB"/>
+        </w:rPr>
+      </w:pPr>
+      <w:r>
+        <w:rPr>
+          <w:lang w:val="en-GB"/>
+        </w:rPr>
+        <w:t>The following diagram shows the levels of interactions. The hardest ones are highlighted using thicker lines:</w:t>
+      </w:r>
+    </w:p>
+    <w:p>
+      <w:pPr>
+        <w:jc w:val="both"/>
+        <w:rPr>
+          <w:lang w:val="en-GB"/>
+        </w:rPr>
+      </w:pPr>
+      <w:r>
+        <w:rPr>
+          <w:noProof/>
+        </w:rPr>
+        <w:drawing>
+          <wp:inline distT="0" distB="0" distL="0" distR="0" wp14:anchorId="6A24AC17" wp14:editId="1FE1C8EF">
+            <wp:extent cx="6324600" cy="2286000"/>
+            <wp:effectExtent l="0" t="0" r="0" b="0"/>
+            <wp:docPr id="2" name="Immagine 2" descr="Interactions%20levels.png"/>
+            <wp:cNvGraphicFramePr>
+              <a:graphicFrameLocks xmlns:a="http://schemas.openxmlformats.org/drawingml/2006/main" noChangeAspect="1"/>
+            </wp:cNvGraphicFramePr>
+            <a:graphic xmlns:a="http://schemas.openxmlformats.org/drawingml/2006/main">
+              <a:graphicData uri="http://schemas.openxmlformats.org/drawingml/2006/picture">
+                <pic:pic xmlns:pic="http://schemas.openxmlformats.org/drawingml/2006/picture">
+                  <pic:nvPicPr>
+                    <pic:cNvPr id="0" name="Picture 1" descr="Interactions%20levels.png"/>
+                    <pic:cNvPicPr>
+                      <a:picLocks noChangeAspect="1" noChangeArrowheads="1"/>
+                    </pic:cNvPicPr>
+                  </pic:nvPicPr>
+                  <pic:blipFill>
+                    <a:blip r:embed="rId10">
+                      <a:extLst>
+                        <a:ext uri="{28A0092B-C50C-407E-A947-70E740481C1C}">
+                          <a14:useLocalDpi xmlns:a14="http://schemas.microsoft.com/office/drawing/2010/main" val="0"/>
+                        </a:ext>
+                      </a:extLst>
+                    </a:blip>
+                    <a:srcRect/>
+                    <a:stretch>
+                      <a:fillRect/>
+                    </a:stretch>
+                  </pic:blipFill>
+                  <pic:spPr bwMode="auto">
+                    <a:xfrm>
+                      <a:off x="0" y="0"/>
+                      <a:ext cx="6324600" cy="2286000"/>
+                    </a:xfrm>
+                    <a:prstGeom prst="rect">
+                      <a:avLst/>
+                    </a:prstGeom>
+                    <a:noFill/>
+                    <a:ln>
+                      <a:noFill/>
+                    </a:ln>
+                  </pic:spPr>
+                </pic:pic>
+              </a:graphicData>
+            </a:graphic>
+          </wp:inline>
+        </w:drawing>
+      </w:r>
+    </w:p>
+    <w:p>
+      <w:pPr>
+        <w:rPr>
+          <w:lang w:val="en-GB"/>
+        </w:rPr>
+      </w:pPr>
+    </w:p>
+    <w:p>
+      <w:pPr>
+        <w:rPr>
+          <w:lang w:val="en-GB"/>
+        </w:rPr>
+      </w:pPr>
     </w:p>
     <w:p>
       <w:pPr>
@@ -2280,66 +2323,20 @@
         <w:rPr>
           <w:lang w:val="en-GB"/>
         </w:rPr>
-        <w:t>This means that integration</w:t>
+        <w:t xml:space="preserve">This means that integration testing starts at the bottom level. </w:t>
       </w:r>
+    </w:p>
+    <w:p>
+      <w:pPr>
+        <w:rPr>
+          <w:lang w:val="en-GB"/>
+        </w:rPr>
+      </w:pPr>
       <w:r>
         <w:rPr>
           <w:lang w:val="en-GB"/>
         </w:rPr>
-        <w:t xml:space="preserve"> testing starts at the bottom</w:t>
-      </w:r>
-      <w:r>
-        <w:rPr>
-          <w:lang w:val="en-GB"/>
-        </w:rPr>
-        <w:t xml:space="preserve"> level. </w:t>
-      </w:r>
-    </w:p>
-    <w:p>
-      <w:pPr>
-        <w:rPr>
-          <w:lang w:val="en-GB"/>
-        </w:rPr>
-      </w:pPr>
-      <w:r>
-        <w:rPr>
-          <w:lang w:val="en-GB"/>
-        </w:rPr>
-        <w:t>All</w:t>
-      </w:r>
-      <w:r>
-        <w:rPr>
-          <w:lang w:val="en-GB"/>
-        </w:rPr>
-        <w:t xml:space="preserve"> low-level modules, procedures or functions </w:t>
-      </w:r>
-      <w:proofErr w:type="gramStart"/>
-      <w:r>
-        <w:rPr>
-          <w:lang w:val="en-GB"/>
-        </w:rPr>
-        <w:t>are integrated and then tested</w:t>
-      </w:r>
-      <w:proofErr w:type="gramEnd"/>
-      <w:r>
-        <w:rPr>
-          <w:lang w:val="en-GB"/>
-        </w:rPr>
-        <w:t xml:space="preserve">. After the integration testing of lower level integrated modules, the next level of modules will </w:t>
-      </w:r>
-      <w:proofErr w:type="gramStart"/>
-      <w:r>
-        <w:rPr>
-          <w:lang w:val="en-GB"/>
-        </w:rPr>
-        <w:t>be formed</w:t>
-      </w:r>
-      <w:proofErr w:type="gramEnd"/>
-      <w:r>
-        <w:rPr>
-          <w:lang w:val="en-GB"/>
-        </w:rPr>
-        <w:t xml:space="preserve"> and can be used for integration testing.</w:t>
+        <w:t>All low-level modules, procedures or functions are integrated and then tested. After the integration testing of lower level integrated modules, the next level of modules will be formed and can be used for integration testing.</w:t>
       </w:r>
     </w:p>
     <w:p>
@@ -2418,14 +2415,8 @@
           <w:i w:val="0"/>
           <w:lang w:val="en-GB"/>
         </w:rPr>
-        <w:t>2.4.1</w:t>
-      </w:r>
-      <w:r>
-        <w:rPr>
-          <w:i w:val="0"/>
-          <w:lang w:val="en-GB"/>
-        </w:rPr>
-        <w:t xml:space="preserve"> Software Integration Sequence</w:t>
+        <w:lastRenderedPageBreak/>
+        <w:t>2.4.1 Software Integration Sequence</w:t>
       </w:r>
       <w:bookmarkEnd w:id="10"/>
     </w:p>
@@ -2435,8 +2426,862 @@
           <w:lang w:val="en-GB"/>
         </w:rPr>
       </w:pPr>
-      <w:bookmarkStart w:id="11" w:name="_GoBack"/>
-      <w:bookmarkEnd w:id="11"/>
+      <w:r>
+        <w:rPr>
+          <w:noProof/>
+        </w:rPr>
+        <w:drawing>
+          <wp:inline distT="0" distB="0" distL="0" distR="0" wp14:anchorId="1238B9E8" wp14:editId="3F4BFC49">
+            <wp:extent cx="6325235" cy="2678430"/>
+            <wp:effectExtent l="0" t="0" r="0" b="0"/>
+            <wp:docPr id="4" name="Immagine 4" descr="integration%20order.png"/>
+            <wp:cNvGraphicFramePr>
+              <a:graphicFrameLocks xmlns:a="http://schemas.openxmlformats.org/drawingml/2006/main" noChangeAspect="1"/>
+            </wp:cNvGraphicFramePr>
+            <a:graphic xmlns:a="http://schemas.openxmlformats.org/drawingml/2006/main">
+              <a:graphicData uri="http://schemas.openxmlformats.org/drawingml/2006/picture">
+                <pic:pic xmlns:pic="http://schemas.openxmlformats.org/drawingml/2006/picture">
+                  <pic:nvPicPr>
+                    <pic:cNvPr id="0" name="Picture 2" descr="integration%20order.png"/>
+                    <pic:cNvPicPr>
+                      <a:picLocks noChangeAspect="1" noChangeArrowheads="1"/>
+                    </pic:cNvPicPr>
+                  </pic:nvPicPr>
+                  <pic:blipFill>
+                    <a:blip r:embed="rId11">
+                      <a:extLst>
+                        <a:ext uri="{28A0092B-C50C-407E-A947-70E740481C1C}">
+                          <a14:useLocalDpi xmlns:a14="http://schemas.microsoft.com/office/drawing/2010/main" val="0"/>
+                        </a:ext>
+                      </a:extLst>
+                    </a:blip>
+                    <a:srcRect/>
+                    <a:stretch>
+                      <a:fillRect/>
+                    </a:stretch>
+                  </pic:blipFill>
+                  <pic:spPr bwMode="auto">
+                    <a:xfrm>
+                      <a:off x="0" y="0"/>
+                      <a:ext cx="6325235" cy="2678430"/>
+                    </a:xfrm>
+                    <a:prstGeom prst="rect">
+                      <a:avLst/>
+                    </a:prstGeom>
+                    <a:noFill/>
+                    <a:ln>
+                      <a:noFill/>
+                    </a:ln>
+                  </pic:spPr>
+                </pic:pic>
+              </a:graphicData>
+            </a:graphic>
+          </wp:inline>
+        </w:drawing>
+      </w:r>
+    </w:p>
+    <w:p>
+      <w:pPr>
+        <w:rPr>
+          <w:lang w:val="en-GB"/>
+        </w:rPr>
+      </w:pPr>
+    </w:p>
+    <w:tbl>
+      <w:tblPr>
+        <w:tblStyle w:val="Tabellagriglia2-colore1"/>
+        <w:tblW w:w="0" w:type="auto"/>
+        <w:tblLook w:val="04A0" w:firstRow="1" w:lastRow="0" w:firstColumn="1" w:lastColumn="0" w:noHBand="0" w:noVBand="1"/>
+      </w:tblPr>
+      <w:tblGrid>
+        <w:gridCol w:w="860"/>
+        <w:gridCol w:w="4777"/>
+        <w:gridCol w:w="2990"/>
+        <w:gridCol w:w="1561"/>
+      </w:tblGrid>
+      <w:tr>
+        <w:trPr>
+          <w:cnfStyle w:val="100000000000" w:firstRow="1" w:lastRow="0" w:firstColumn="0" w:lastColumn="0" w:oddVBand="0" w:evenVBand="0" w:oddHBand="0" w:evenHBand="0" w:firstRowFirstColumn="0" w:firstRowLastColumn="0" w:lastRowFirstColumn="0" w:lastRowLastColumn="0"/>
+        </w:trPr>
+        <w:tc>
+          <w:tcPr>
+            <w:cnfStyle w:val="001000000000" w:firstRow="0" w:lastRow="0" w:firstColumn="1" w:lastColumn="0" w:oddVBand="0" w:evenVBand="0" w:oddHBand="0" w:evenHBand="0" w:firstRowFirstColumn="0" w:firstRowLastColumn="0" w:lastRowFirstColumn="0" w:lastRowLastColumn="0"/>
+            <w:tcW w:w="860" w:type="dxa"/>
+          </w:tcPr>
+          <w:p>
+            <w:pPr>
+              <w:rPr>
+                <w:lang w:val="en-GB"/>
+              </w:rPr>
+            </w:pPr>
+            <w:r>
+              <w:rPr>
+                <w:lang w:val="en-GB"/>
+              </w:rPr>
+              <w:t>ID</w:t>
+            </w:r>
+          </w:p>
+        </w:tc>
+        <w:tc>
+          <w:tcPr>
+            <w:tcW w:w="7767" w:type="dxa"/>
+            <w:gridSpan w:val="2"/>
+          </w:tcPr>
+          <w:p>
+            <w:pPr>
+              <w:cnfStyle w:val="100000000000" w:firstRow="1" w:lastRow="0" w:firstColumn="0" w:lastColumn="0" w:oddVBand="0" w:evenVBand="0" w:oddHBand="0" w:evenHBand="0" w:firstRowFirstColumn="0" w:firstRowLastColumn="0" w:lastRowFirstColumn="0" w:lastRowLastColumn="0"/>
+              <w:rPr>
+                <w:lang w:val="en-GB"/>
+              </w:rPr>
+            </w:pPr>
+            <w:r>
+              <w:rPr>
+                <w:lang w:val="en-GB"/>
+              </w:rPr>
+              <w:t>Integration test</w:t>
+            </w:r>
+          </w:p>
+        </w:tc>
+        <w:tc>
+          <w:tcPr>
+            <w:tcW w:w="1561" w:type="dxa"/>
+          </w:tcPr>
+          <w:p>
+            <w:pPr>
+              <w:cnfStyle w:val="100000000000" w:firstRow="1" w:lastRow="0" w:firstColumn="0" w:lastColumn="0" w:oddVBand="0" w:evenVBand="0" w:oddHBand="0" w:evenHBand="0" w:firstRowFirstColumn="0" w:firstRowLastColumn="0" w:lastRowFirstColumn="0" w:lastRowLastColumn="0"/>
+              <w:rPr>
+                <w:lang w:val="en-GB"/>
+              </w:rPr>
+            </w:pPr>
+            <w:r>
+              <w:rPr>
+                <w:lang w:val="en-GB"/>
+              </w:rPr>
+              <w:t>Paragraphs</w:t>
+            </w:r>
+          </w:p>
+        </w:tc>
+      </w:tr>
+      <w:tr>
+        <w:trPr>
+          <w:cnfStyle w:val="000000100000" w:firstRow="0" w:lastRow="0" w:firstColumn="0" w:lastColumn="0" w:oddVBand="0" w:evenVBand="0" w:oddHBand="1" w:evenHBand="0" w:firstRowFirstColumn="0" w:firstRowLastColumn="0" w:lastRowFirstColumn="0" w:lastRowLastColumn="0"/>
+        </w:trPr>
+        <w:tc>
+          <w:tcPr>
+            <w:cnfStyle w:val="001000000000" w:firstRow="0" w:lastRow="0" w:firstColumn="1" w:lastColumn="0" w:oddVBand="0" w:evenVBand="0" w:oddHBand="0" w:evenHBand="0" w:firstRowFirstColumn="0" w:firstRowLastColumn="0" w:lastRowFirstColumn="0" w:lastRowLastColumn="0"/>
+            <w:tcW w:w="860" w:type="dxa"/>
+          </w:tcPr>
+          <w:p>
+            <w:pPr>
+              <w:rPr>
+                <w:lang w:val="en-GB"/>
+              </w:rPr>
+            </w:pPr>
+            <w:r>
+              <w:rPr>
+                <w:lang w:val="en-GB"/>
+              </w:rPr>
+              <w:t>I1</w:t>
+            </w:r>
+          </w:p>
+        </w:tc>
+        <w:tc>
+          <w:tcPr>
+            <w:tcW w:w="7767" w:type="dxa"/>
+            <w:gridSpan w:val="2"/>
+          </w:tcPr>
+          <w:p>
+            <w:pPr>
+              <w:cnfStyle w:val="000000100000" w:firstRow="0" w:lastRow="0" w:firstColumn="0" w:lastColumn="0" w:oddVBand="0" w:evenVBand="0" w:oddHBand="1" w:evenHBand="0" w:firstRowFirstColumn="0" w:firstRowLastColumn="0" w:lastRowFirstColumn="0" w:lastRowLastColumn="0"/>
+              <w:rPr>
+                <w:lang w:val="en-GB"/>
+              </w:rPr>
+            </w:pPr>
+            <w:proofErr w:type="spellStart"/>
+            <w:r>
+              <w:rPr>
+                <w:lang w:val="en-GB"/>
+              </w:rPr>
+              <w:t>RequestManager</w:t>
+            </w:r>
+            <w:proofErr w:type="spellEnd"/>
+            <w:r>
+              <w:rPr>
+                <w:lang w:val="en-GB"/>
+              </w:rPr>
+              <w:t xml:space="preserve"> </w:t>
+            </w:r>
+            <w:r>
+              <w:rPr>
+                <w:lang w:val="en-GB"/>
+              </w:rPr>
+              <w:sym w:font="Wingdings" w:char="F0E0"/>
+            </w:r>
+            <w:r>
+              <w:rPr>
+                <w:lang w:val="en-GB"/>
+              </w:rPr>
+              <w:t xml:space="preserve"> Authentication</w:t>
+            </w:r>
+          </w:p>
+        </w:tc>
+        <w:tc>
+          <w:tcPr>
+            <w:tcW w:w="1561" w:type="dxa"/>
+          </w:tcPr>
+          <w:p>
+            <w:pPr>
+              <w:cnfStyle w:val="000000100000" w:firstRow="0" w:lastRow="0" w:firstColumn="0" w:lastColumn="0" w:oddVBand="0" w:evenVBand="0" w:oddHBand="1" w:evenHBand="0" w:firstRowFirstColumn="0" w:firstRowLastColumn="0" w:lastRowFirstColumn="0" w:lastRowLastColumn="0"/>
+              <w:rPr>
+                <w:lang w:val="en-GB"/>
+              </w:rPr>
+            </w:pPr>
+          </w:p>
+        </w:tc>
+      </w:tr>
+      <w:tr>
+        <w:tc>
+          <w:tcPr>
+            <w:cnfStyle w:val="001000000000" w:firstRow="0" w:lastRow="0" w:firstColumn="1" w:lastColumn="0" w:oddVBand="0" w:evenVBand="0" w:oddHBand="0" w:evenHBand="0" w:firstRowFirstColumn="0" w:firstRowLastColumn="0" w:lastRowFirstColumn="0" w:lastRowLastColumn="0"/>
+            <w:tcW w:w="860" w:type="dxa"/>
+          </w:tcPr>
+          <w:p>
+            <w:pPr>
+              <w:rPr>
+                <w:lang w:val="en-GB"/>
+              </w:rPr>
+            </w:pPr>
+            <w:r>
+              <w:rPr>
+                <w:lang w:val="en-GB"/>
+              </w:rPr>
+              <w:t>I2</w:t>
+            </w:r>
+          </w:p>
+        </w:tc>
+        <w:tc>
+          <w:tcPr>
+            <w:tcW w:w="7767" w:type="dxa"/>
+            <w:gridSpan w:val="2"/>
+          </w:tcPr>
+          <w:p>
+            <w:pPr>
+              <w:cnfStyle w:val="000000000000" w:firstRow="0" w:lastRow="0" w:firstColumn="0" w:lastColumn="0" w:oddVBand="0" w:evenVBand="0" w:oddHBand="0" w:evenHBand="0" w:firstRowFirstColumn="0" w:firstRowLastColumn="0" w:lastRowFirstColumn="0" w:lastRowLastColumn="0"/>
+              <w:rPr>
+                <w:lang w:val="en-GB"/>
+              </w:rPr>
+            </w:pPr>
+            <w:proofErr w:type="spellStart"/>
+            <w:r>
+              <w:rPr>
+                <w:lang w:val="en-GB"/>
+              </w:rPr>
+              <w:t>RequestManager</w:t>
+            </w:r>
+            <w:proofErr w:type="spellEnd"/>
+            <w:r>
+              <w:rPr>
+                <w:lang w:val="en-GB"/>
+              </w:rPr>
+              <w:t xml:space="preserve"> </w:t>
+            </w:r>
+            <w:r>
+              <w:rPr>
+                <w:lang w:val="en-GB"/>
+              </w:rPr>
+              <w:sym w:font="Wingdings" w:char="F0E0"/>
+            </w:r>
+            <w:r>
+              <w:rPr>
+                <w:lang w:val="en-GB"/>
+              </w:rPr>
+              <w:t xml:space="preserve"> </w:t>
+            </w:r>
+            <w:proofErr w:type="spellStart"/>
+            <w:r>
+              <w:rPr>
+                <w:lang w:val="en-GB"/>
+              </w:rPr>
+              <w:t>RequestQueueManager</w:t>
+            </w:r>
+            <w:proofErr w:type="spellEnd"/>
+          </w:p>
+        </w:tc>
+        <w:tc>
+          <w:tcPr>
+            <w:tcW w:w="1561" w:type="dxa"/>
+          </w:tcPr>
+          <w:p>
+            <w:pPr>
+              <w:cnfStyle w:val="000000000000" w:firstRow="0" w:lastRow="0" w:firstColumn="0" w:lastColumn="0" w:oddVBand="0" w:evenVBand="0" w:oddHBand="0" w:evenHBand="0" w:firstRowFirstColumn="0" w:firstRowLastColumn="0" w:lastRowFirstColumn="0" w:lastRowLastColumn="0"/>
+              <w:rPr>
+                <w:lang w:val="en-GB"/>
+              </w:rPr>
+            </w:pPr>
+          </w:p>
+        </w:tc>
+      </w:tr>
+      <w:tr>
+        <w:trPr>
+          <w:cnfStyle w:val="000000100000" w:firstRow="0" w:lastRow="0" w:firstColumn="0" w:lastColumn="0" w:oddVBand="0" w:evenVBand="0" w:oddHBand="1" w:evenHBand="0" w:firstRowFirstColumn="0" w:firstRowLastColumn="0" w:lastRowFirstColumn="0" w:lastRowLastColumn="0"/>
+        </w:trPr>
+        <w:tc>
+          <w:tcPr>
+            <w:cnfStyle w:val="001000000000" w:firstRow="0" w:lastRow="0" w:firstColumn="1" w:lastColumn="0" w:oddVBand="0" w:evenVBand="0" w:oddHBand="0" w:evenHBand="0" w:firstRowFirstColumn="0" w:firstRowLastColumn="0" w:lastRowFirstColumn="0" w:lastRowLastColumn="0"/>
+            <w:tcW w:w="860" w:type="dxa"/>
+          </w:tcPr>
+          <w:p>
+            <w:pPr>
+              <w:rPr>
+                <w:lang w:val="en-GB"/>
+              </w:rPr>
+            </w:pPr>
+            <w:r>
+              <w:rPr>
+                <w:lang w:val="en-GB"/>
+              </w:rPr>
+              <w:t>I3</w:t>
+            </w:r>
+          </w:p>
+        </w:tc>
+        <w:tc>
+          <w:tcPr>
+            <w:tcW w:w="7767" w:type="dxa"/>
+            <w:gridSpan w:val="2"/>
+          </w:tcPr>
+          <w:p>
+            <w:pPr>
+              <w:cnfStyle w:val="000000100000" w:firstRow="0" w:lastRow="0" w:firstColumn="0" w:lastColumn="0" w:oddVBand="0" w:evenVBand="0" w:oddHBand="1" w:evenHBand="0" w:firstRowFirstColumn="0" w:firstRowLastColumn="0" w:lastRowFirstColumn="0" w:lastRowLastColumn="0"/>
+              <w:rPr>
+                <w:lang w:val="en-GB"/>
+              </w:rPr>
+            </w:pPr>
+            <w:proofErr w:type="spellStart"/>
+            <w:r>
+              <w:rPr>
+                <w:lang w:val="en-GB"/>
+              </w:rPr>
+              <w:t>RequestManager</w:t>
+            </w:r>
+            <w:proofErr w:type="spellEnd"/>
+            <w:r>
+              <w:rPr>
+                <w:lang w:val="en-GB"/>
+              </w:rPr>
+              <w:t xml:space="preserve"> </w:t>
+            </w:r>
+            <w:r>
+              <w:rPr>
+                <w:lang w:val="en-GB"/>
+              </w:rPr>
+              <w:sym w:font="Wingdings" w:char="F0E0"/>
+            </w:r>
+            <w:r>
+              <w:rPr>
+                <w:lang w:val="en-GB"/>
+              </w:rPr>
+              <w:t xml:space="preserve"> </w:t>
+            </w:r>
+            <w:proofErr w:type="spellStart"/>
+            <w:r>
+              <w:rPr>
+                <w:lang w:val="en-GB"/>
+              </w:rPr>
+              <w:t>TaxiQueueManager</w:t>
+            </w:r>
+            <w:proofErr w:type="spellEnd"/>
+          </w:p>
+        </w:tc>
+        <w:tc>
+          <w:tcPr>
+            <w:tcW w:w="1561" w:type="dxa"/>
+          </w:tcPr>
+          <w:p>
+            <w:pPr>
+              <w:cnfStyle w:val="000000100000" w:firstRow="0" w:lastRow="0" w:firstColumn="0" w:lastColumn="0" w:oddVBand="0" w:evenVBand="0" w:oddHBand="1" w:evenHBand="0" w:firstRowFirstColumn="0" w:firstRowLastColumn="0" w:lastRowFirstColumn="0" w:lastRowLastColumn="0"/>
+              <w:rPr>
+                <w:lang w:val="en-GB"/>
+              </w:rPr>
+            </w:pPr>
+          </w:p>
+        </w:tc>
+      </w:tr>
+      <w:tr>
+        <w:trPr>
+          <w:trHeight w:val="241"/>
+        </w:trPr>
+        <w:tc>
+          <w:tcPr>
+            <w:cnfStyle w:val="001000000000" w:firstRow="0" w:lastRow="0" w:firstColumn="1" w:lastColumn="0" w:oddVBand="0" w:evenVBand="0" w:oddHBand="0" w:evenHBand="0" w:firstRowFirstColumn="0" w:firstRowLastColumn="0" w:lastRowFirstColumn="0" w:lastRowLastColumn="0"/>
+            <w:tcW w:w="860" w:type="dxa"/>
+          </w:tcPr>
+          <w:p>
+            <w:pPr>
+              <w:rPr>
+                <w:lang w:val="en-GB"/>
+              </w:rPr>
+            </w:pPr>
+            <w:r>
+              <w:rPr>
+                <w:lang w:val="en-GB"/>
+              </w:rPr>
+              <w:t>I4</w:t>
+            </w:r>
+          </w:p>
+        </w:tc>
+        <w:tc>
+          <w:tcPr>
+            <w:tcW w:w="7767" w:type="dxa"/>
+            <w:gridSpan w:val="2"/>
+          </w:tcPr>
+          <w:p>
+            <w:pPr>
+              <w:cnfStyle w:val="000000000000" w:firstRow="0" w:lastRow="0" w:firstColumn="0" w:lastColumn="0" w:oddVBand="0" w:evenVBand="0" w:oddHBand="0" w:evenHBand="0" w:firstRowFirstColumn="0" w:firstRowLastColumn="0" w:lastRowFirstColumn="0" w:lastRowLastColumn="0"/>
+              <w:rPr>
+                <w:lang w:val="en-GB"/>
+              </w:rPr>
+            </w:pPr>
+            <w:proofErr w:type="spellStart"/>
+            <w:r>
+              <w:rPr>
+                <w:lang w:val="en-GB"/>
+              </w:rPr>
+              <w:t>RequestManager</w:t>
+            </w:r>
+            <w:proofErr w:type="spellEnd"/>
+            <w:r>
+              <w:rPr>
+                <w:lang w:val="en-GB"/>
+              </w:rPr>
+              <w:t xml:space="preserve">, Authentication </w:t>
+            </w:r>
+            <w:r>
+              <w:rPr>
+                <w:lang w:val="en-GB"/>
+              </w:rPr>
+              <w:sym w:font="Wingdings" w:char="F0E0"/>
+            </w:r>
+            <w:r>
+              <w:rPr>
+                <w:lang w:val="en-GB"/>
+              </w:rPr>
+              <w:t xml:space="preserve"> </w:t>
+            </w:r>
+            <w:proofErr w:type="spellStart"/>
+            <w:r>
+              <w:rPr>
+                <w:lang w:val="en-GB"/>
+              </w:rPr>
+              <w:t>MobileApp</w:t>
+            </w:r>
+            <w:proofErr w:type="spellEnd"/>
+          </w:p>
+        </w:tc>
+        <w:tc>
+          <w:tcPr>
+            <w:tcW w:w="1561" w:type="dxa"/>
+          </w:tcPr>
+          <w:p>
+            <w:pPr>
+              <w:cnfStyle w:val="000000000000" w:firstRow="0" w:lastRow="0" w:firstColumn="0" w:lastColumn="0" w:oddVBand="0" w:evenVBand="0" w:oddHBand="0" w:evenHBand="0" w:firstRowFirstColumn="0" w:firstRowLastColumn="0" w:lastRowFirstColumn="0" w:lastRowLastColumn="0"/>
+              <w:rPr>
+                <w:lang w:val="en-GB"/>
+              </w:rPr>
+            </w:pPr>
+          </w:p>
+        </w:tc>
+      </w:tr>
+      <w:tr>
+        <w:trPr>
+          <w:cnfStyle w:val="000000100000" w:firstRow="0" w:lastRow="0" w:firstColumn="0" w:lastColumn="0" w:oddVBand="0" w:evenVBand="0" w:oddHBand="1" w:evenHBand="0" w:firstRowFirstColumn="0" w:firstRowLastColumn="0" w:lastRowFirstColumn="0" w:lastRowLastColumn="0"/>
+          <w:trHeight w:val="241"/>
+        </w:trPr>
+        <w:tc>
+          <w:tcPr>
+            <w:cnfStyle w:val="001000000000" w:firstRow="0" w:lastRow="0" w:firstColumn="1" w:lastColumn="0" w:oddVBand="0" w:evenVBand="0" w:oddHBand="0" w:evenHBand="0" w:firstRowFirstColumn="0" w:firstRowLastColumn="0" w:lastRowFirstColumn="0" w:lastRowLastColumn="0"/>
+            <w:tcW w:w="860" w:type="dxa"/>
+          </w:tcPr>
+          <w:p>
+            <w:pPr>
+              <w:rPr>
+                <w:lang w:val="en-GB"/>
+              </w:rPr>
+            </w:pPr>
+            <w:r>
+              <w:rPr>
+                <w:lang w:val="en-GB"/>
+              </w:rPr>
+              <w:t>I5</w:t>
+            </w:r>
+          </w:p>
+        </w:tc>
+        <w:tc>
+          <w:tcPr>
+            <w:tcW w:w="7767" w:type="dxa"/>
+            <w:gridSpan w:val="2"/>
+          </w:tcPr>
+          <w:p>
+            <w:pPr>
+              <w:cnfStyle w:val="000000100000" w:firstRow="0" w:lastRow="0" w:firstColumn="0" w:lastColumn="0" w:oddVBand="0" w:evenVBand="0" w:oddHBand="1" w:evenHBand="0" w:firstRowFirstColumn="0" w:firstRowLastColumn="0" w:lastRowFirstColumn="0" w:lastRowLastColumn="0"/>
+              <w:rPr>
+                <w:lang w:val="en-GB"/>
+              </w:rPr>
+            </w:pPr>
+            <w:proofErr w:type="spellStart"/>
+            <w:r>
+              <w:rPr>
+                <w:lang w:val="en-GB"/>
+              </w:rPr>
+              <w:t>RequestManager</w:t>
+            </w:r>
+            <w:proofErr w:type="spellEnd"/>
+            <w:r>
+              <w:rPr>
+                <w:lang w:val="en-GB"/>
+              </w:rPr>
+              <w:t xml:space="preserve">, Authentication </w:t>
+            </w:r>
+            <w:r>
+              <w:rPr>
+                <w:lang w:val="en-GB"/>
+              </w:rPr>
+              <w:sym w:font="Wingdings" w:char="F0E0"/>
+            </w:r>
+            <w:r>
+              <w:rPr>
+                <w:lang w:val="en-GB"/>
+              </w:rPr>
+              <w:t xml:space="preserve"> </w:t>
+            </w:r>
+            <w:proofErr w:type="spellStart"/>
+            <w:r>
+              <w:rPr>
+                <w:lang w:val="en-GB"/>
+              </w:rPr>
+              <w:t>WebServer</w:t>
+            </w:r>
+            <w:proofErr w:type="spellEnd"/>
+          </w:p>
+        </w:tc>
+        <w:tc>
+          <w:tcPr>
+            <w:tcW w:w="1561" w:type="dxa"/>
+          </w:tcPr>
+          <w:p>
+            <w:pPr>
+              <w:cnfStyle w:val="000000100000" w:firstRow="0" w:lastRow="0" w:firstColumn="0" w:lastColumn="0" w:oddVBand="0" w:evenVBand="0" w:oddHBand="1" w:evenHBand="0" w:firstRowFirstColumn="0" w:firstRowLastColumn="0" w:lastRowFirstColumn="0" w:lastRowLastColumn="0"/>
+              <w:rPr>
+                <w:lang w:val="en-GB"/>
+              </w:rPr>
+            </w:pPr>
+          </w:p>
+        </w:tc>
+      </w:tr>
+      <w:tr>
+        <w:trPr>
+          <w:trHeight w:val="241"/>
+        </w:trPr>
+        <w:tc>
+          <w:tcPr>
+            <w:cnfStyle w:val="001000000000" w:firstRow="0" w:lastRow="0" w:firstColumn="1" w:lastColumn="0" w:oddVBand="0" w:evenVBand="0" w:oddHBand="0" w:evenHBand="0" w:firstRowFirstColumn="0" w:firstRowLastColumn="0" w:lastRowFirstColumn="0" w:lastRowLastColumn="0"/>
+            <w:tcW w:w="860" w:type="dxa"/>
+          </w:tcPr>
+          <w:p>
+            <w:pPr>
+              <w:rPr>
+                <w:lang w:val="en-GB"/>
+              </w:rPr>
+            </w:pPr>
+            <w:r>
+              <w:rPr>
+                <w:lang w:val="en-GB"/>
+              </w:rPr>
+              <w:t>I6</w:t>
+            </w:r>
+          </w:p>
+        </w:tc>
+        <w:tc>
+          <w:tcPr>
+            <w:tcW w:w="7767" w:type="dxa"/>
+            <w:gridSpan w:val="2"/>
+          </w:tcPr>
+          <w:p>
+            <w:pPr>
+              <w:cnfStyle w:val="000000000000" w:firstRow="0" w:lastRow="0" w:firstColumn="0" w:lastColumn="0" w:oddVBand="0" w:evenVBand="0" w:oddHBand="0" w:evenHBand="0" w:firstRowFirstColumn="0" w:firstRowLastColumn="0" w:lastRowFirstColumn="0" w:lastRowLastColumn="0"/>
+              <w:rPr>
+                <w:lang w:val="en-GB"/>
+              </w:rPr>
+            </w:pPr>
+            <w:proofErr w:type="spellStart"/>
+            <w:r>
+              <w:rPr>
+                <w:lang w:val="en-GB"/>
+              </w:rPr>
+              <w:t>RequestManager</w:t>
+            </w:r>
+            <w:proofErr w:type="spellEnd"/>
+            <w:r>
+              <w:rPr>
+                <w:lang w:val="en-GB"/>
+              </w:rPr>
+              <w:t xml:space="preserve"> </w:t>
+            </w:r>
+            <w:r>
+              <w:rPr>
+                <w:lang w:val="en-GB"/>
+              </w:rPr>
+              <w:sym w:font="Wingdings" w:char="F0E0"/>
+            </w:r>
+            <w:r>
+              <w:rPr>
+                <w:lang w:val="en-GB"/>
+              </w:rPr>
+              <w:t xml:space="preserve"> </w:t>
+            </w:r>
+            <w:proofErr w:type="spellStart"/>
+            <w:r>
+              <w:rPr>
+                <w:lang w:val="en-GB"/>
+              </w:rPr>
+              <w:t>PastRequest</w:t>
+            </w:r>
+            <w:proofErr w:type="spellEnd"/>
+          </w:p>
+        </w:tc>
+        <w:tc>
+          <w:tcPr>
+            <w:tcW w:w="1561" w:type="dxa"/>
+          </w:tcPr>
+          <w:p>
+            <w:pPr>
+              <w:cnfStyle w:val="000000000000" w:firstRow="0" w:lastRow="0" w:firstColumn="0" w:lastColumn="0" w:oddVBand="0" w:evenVBand="0" w:oddHBand="0" w:evenHBand="0" w:firstRowFirstColumn="0" w:firstRowLastColumn="0" w:lastRowFirstColumn="0" w:lastRowLastColumn="0"/>
+              <w:rPr>
+                <w:lang w:val="en-GB"/>
+              </w:rPr>
+            </w:pPr>
+          </w:p>
+        </w:tc>
+      </w:tr>
+      <w:tr>
+        <w:trPr>
+          <w:cnfStyle w:val="000000100000" w:firstRow="0" w:lastRow="0" w:firstColumn="0" w:lastColumn="0" w:oddVBand="0" w:evenVBand="0" w:oddHBand="1" w:evenHBand="0" w:firstRowFirstColumn="0" w:firstRowLastColumn="0" w:lastRowFirstColumn="0" w:lastRowLastColumn="0"/>
+          <w:trHeight w:val="324"/>
+        </w:trPr>
+        <w:tc>
+          <w:tcPr>
+            <w:cnfStyle w:val="001000000000" w:firstRow="0" w:lastRow="0" w:firstColumn="1" w:lastColumn="0" w:oddVBand="0" w:evenVBand="0" w:oddHBand="0" w:evenHBand="0" w:firstRowFirstColumn="0" w:firstRowLastColumn="0" w:lastRowFirstColumn="0" w:lastRowLastColumn="0"/>
+            <w:tcW w:w="860" w:type="dxa"/>
+          </w:tcPr>
+          <w:p>
+            <w:pPr>
+              <w:rPr>
+                <w:lang w:val="en-GB"/>
+              </w:rPr>
+            </w:pPr>
+            <w:r>
+              <w:rPr>
+                <w:lang w:val="en-GB"/>
+              </w:rPr>
+              <w:t>I7</w:t>
+            </w:r>
+          </w:p>
+        </w:tc>
+        <w:tc>
+          <w:tcPr>
+            <w:tcW w:w="7767" w:type="dxa"/>
+            <w:gridSpan w:val="2"/>
+            <w:tcBorders>
+              <w:bottom w:val="single" w:sz="2" w:space="0" w:color="95B3D7" w:themeColor="accent1" w:themeTint="99"/>
+            </w:tcBorders>
+          </w:tcPr>
+          <w:p>
+            <w:pPr>
+              <w:cnfStyle w:val="000000100000" w:firstRow="0" w:lastRow="0" w:firstColumn="0" w:lastColumn="0" w:oddVBand="0" w:evenVBand="0" w:oddHBand="1" w:evenHBand="0" w:firstRowFirstColumn="0" w:firstRowLastColumn="0" w:lastRowFirstColumn="0" w:lastRowLastColumn="0"/>
+              <w:rPr>
+                <w:lang w:val="en-GB"/>
+              </w:rPr>
+            </w:pPr>
+            <w:r>
+              <w:rPr>
+                <w:lang w:val="en-GB"/>
+              </w:rPr>
+              <w:t xml:space="preserve">Authentication </w:t>
+            </w:r>
+            <w:r>
+              <w:rPr>
+                <w:lang w:val="en-GB"/>
+              </w:rPr>
+              <w:sym w:font="Wingdings" w:char="F0E0"/>
+            </w:r>
+            <w:r>
+              <w:rPr>
+                <w:lang w:val="en-GB"/>
+              </w:rPr>
+              <w:t xml:space="preserve"> Users</w:t>
+            </w:r>
+          </w:p>
+        </w:tc>
+        <w:tc>
+          <w:tcPr>
+            <w:tcW w:w="1561" w:type="dxa"/>
+          </w:tcPr>
+          <w:p>
+            <w:pPr>
+              <w:cnfStyle w:val="000000100000" w:firstRow="0" w:lastRow="0" w:firstColumn="0" w:lastColumn="0" w:oddVBand="0" w:evenVBand="0" w:oddHBand="1" w:evenHBand="0" w:firstRowFirstColumn="0" w:firstRowLastColumn="0" w:lastRowFirstColumn="0" w:lastRowLastColumn="0"/>
+              <w:rPr>
+                <w:lang w:val="en-GB"/>
+              </w:rPr>
+            </w:pPr>
+          </w:p>
+        </w:tc>
+      </w:tr>
+      <w:tr>
+        <w:trPr>
+          <w:trHeight w:val="241"/>
+        </w:trPr>
+        <w:tc>
+          <w:tcPr>
+            <w:cnfStyle w:val="001000000000" w:firstRow="0" w:lastRow="0" w:firstColumn="1" w:lastColumn="0" w:oddVBand="0" w:evenVBand="0" w:oddHBand="0" w:evenHBand="0" w:firstRowFirstColumn="0" w:firstRowLastColumn="0" w:lastRowFirstColumn="0" w:lastRowLastColumn="0"/>
+            <w:tcW w:w="860" w:type="dxa"/>
+          </w:tcPr>
+          <w:p>
+            <w:pPr>
+              <w:rPr>
+                <w:lang w:val="en-GB"/>
+              </w:rPr>
+            </w:pPr>
+            <w:r>
+              <w:rPr>
+                <w:lang w:val="en-GB"/>
+              </w:rPr>
+              <w:t>I8</w:t>
+            </w:r>
+          </w:p>
+        </w:tc>
+        <w:tc>
+          <w:tcPr>
+            <w:tcW w:w="4777" w:type="dxa"/>
+            <w:tcBorders>
+              <w:right w:val="nil"/>
+            </w:tcBorders>
+          </w:tcPr>
+          <w:p>
+            <w:pPr>
+              <w:cnfStyle w:val="000000000000" w:firstRow="0" w:lastRow="0" w:firstColumn="0" w:lastColumn="0" w:oddVBand="0" w:evenVBand="0" w:oddHBand="0" w:evenHBand="0" w:firstRowFirstColumn="0" w:firstRowLastColumn="0" w:lastRowFirstColumn="0" w:lastRowLastColumn="0"/>
+              <w:rPr>
+                <w:lang w:val="en-GB"/>
+              </w:rPr>
+            </w:pPr>
+            <w:proofErr w:type="spellStart"/>
+            <w:r>
+              <w:rPr>
+                <w:lang w:val="en-GB"/>
+              </w:rPr>
+              <w:t>RequestManager</w:t>
+            </w:r>
+            <w:proofErr w:type="spellEnd"/>
+            <w:r>
+              <w:rPr>
+                <w:lang w:val="en-GB"/>
+              </w:rPr>
+              <w:t>, Authentication,</w:t>
+            </w:r>
+          </w:p>
+          <w:p>
+            <w:pPr>
+              <w:cnfStyle w:val="000000000000" w:firstRow="0" w:lastRow="0" w:firstColumn="0" w:lastColumn="0" w:oddVBand="0" w:evenVBand="0" w:oddHBand="0" w:evenHBand="0" w:firstRowFirstColumn="0" w:firstRowLastColumn="0" w:lastRowFirstColumn="0" w:lastRowLastColumn="0"/>
+              <w:rPr>
+                <w:lang w:val="en-GB"/>
+              </w:rPr>
+            </w:pPr>
+            <w:proofErr w:type="spellStart"/>
+            <w:r>
+              <w:rPr>
+                <w:lang w:val="en-GB"/>
+              </w:rPr>
+              <w:t>RequestQueueManager</w:t>
+            </w:r>
+            <w:proofErr w:type="spellEnd"/>
+            <w:r>
+              <w:rPr>
+                <w:lang w:val="en-GB"/>
+              </w:rPr>
+              <w:t xml:space="preserve">, </w:t>
+            </w:r>
+            <w:proofErr w:type="spellStart"/>
+            <w:r>
+              <w:rPr>
+                <w:lang w:val="en-GB"/>
+              </w:rPr>
+              <w:t>TaxiQueueManager</w:t>
+            </w:r>
+            <w:proofErr w:type="spellEnd"/>
+            <w:r>
+              <w:rPr>
+                <w:lang w:val="en-GB"/>
+              </w:rPr>
+              <w:t xml:space="preserve"> </w:t>
+            </w:r>
+          </w:p>
+        </w:tc>
+        <w:tc>
+          <w:tcPr>
+            <w:tcW w:w="2990" w:type="dxa"/>
+            <w:tcBorders>
+              <w:left w:val="nil"/>
+            </w:tcBorders>
+            <w:vAlign w:val="center"/>
+          </w:tcPr>
+          <w:p>
+            <w:pPr>
+              <w:cnfStyle w:val="000000000000" w:firstRow="0" w:lastRow="0" w:firstColumn="0" w:lastColumn="0" w:oddVBand="0" w:evenVBand="0" w:oddHBand="0" w:evenHBand="0" w:firstRowFirstColumn="0" w:firstRowLastColumn="0" w:lastRowFirstColumn="0" w:lastRowLastColumn="0"/>
+              <w:rPr>
+                <w:lang w:val="en-GB"/>
+              </w:rPr>
+            </w:pPr>
+            <w:r>
+              <w:rPr>
+                <w:lang w:val="en-GB"/>
+              </w:rPr>
+              <w:sym w:font="Wingdings" w:char="F0E0"/>
+            </w:r>
+            <w:r>
+              <w:rPr>
+                <w:lang w:val="en-GB"/>
+              </w:rPr>
+              <w:t xml:space="preserve"> </w:t>
+            </w:r>
+            <w:proofErr w:type="spellStart"/>
+            <w:r>
+              <w:rPr>
+                <w:lang w:val="en-GB"/>
+              </w:rPr>
+              <w:t>GoogleMapsAPI</w:t>
+            </w:r>
+            <w:proofErr w:type="spellEnd"/>
+          </w:p>
+        </w:tc>
+        <w:tc>
+          <w:tcPr>
+            <w:tcW w:w="1561" w:type="dxa"/>
+          </w:tcPr>
+          <w:p>
+            <w:pPr>
+              <w:cnfStyle w:val="000000000000" w:firstRow="0" w:lastRow="0" w:firstColumn="0" w:lastColumn="0" w:oddVBand="0" w:evenVBand="0" w:oddHBand="0" w:evenHBand="0" w:firstRowFirstColumn="0" w:firstRowLastColumn="0" w:lastRowFirstColumn="0" w:lastRowLastColumn="0"/>
+              <w:rPr>
+                <w:lang w:val="en-GB"/>
+              </w:rPr>
+            </w:pPr>
+          </w:p>
+        </w:tc>
+      </w:tr>
+    </w:tbl>
+    <w:p>
+      <w:pPr>
+        <w:rPr>
+          <w:lang w:val="en-GB"/>
+        </w:rPr>
+      </w:pPr>
     </w:p>
     <w:p>
       <w:pPr>
@@ -2445,13 +3290,15 @@
           <w:lang w:val="en-GB"/>
         </w:rPr>
       </w:pPr>
-      <w:bookmarkStart w:id="12" w:name="_Toc440293374"/>
+      <w:bookmarkStart w:id="11" w:name="_Toc440293374"/>
       <w:r>
         <w:rPr>
           <w:lang w:val="en-GB"/>
         </w:rPr>
         <w:t>3. Individual Steps and Test Description</w:t>
       </w:r>
+      <w:bookmarkStart w:id="12" w:name="_GoBack"/>
+      <w:bookmarkEnd w:id="11"/>
       <w:bookmarkEnd w:id="12"/>
     </w:p>
     <w:p>
@@ -2493,8 +3340,8 @@
       <w:bookmarkEnd w:id="14"/>
     </w:p>
     <w:sectPr>
-      <w:footerReference w:type="even" r:id="rId10"/>
-      <w:footerReference w:type="default" r:id="rId11"/>
+      <w:footerReference w:type="even" r:id="rId12"/>
+      <w:footerReference w:type="default" r:id="rId13"/>
       <w:pgSz w:w="12240" w:h="15840"/>
       <w:pgMar w:top="1418" w:right="1134" w:bottom="1134" w:left="1134" w:header="720" w:footer="720" w:gutter="0"/>
       <w:cols w:space="720"/>
@@ -2506,7 +3353,7 @@
 </file>
 
 <file path=word/endnotes.xml><?xml version="1.0" encoding="utf-8"?>
-<w:endnotes xmlns:wpc="http://schemas.microsoft.com/office/word/2010/wordprocessingCanvas" xmlns:mc="http://schemas.openxmlformats.org/markup-compatibility/2006" xmlns:o="urn:schemas-microsoft-com:office:office" xmlns:r="http://schemas.openxmlformats.org/officeDocument/2006/relationships" xmlns:m="http://schemas.openxmlformats.org/officeDocument/2006/math" xmlns:v="urn:schemas-microsoft-com:vml" xmlns:wp14="http://schemas.microsoft.com/office/word/2010/wordprocessingDrawing" xmlns:wp="http://schemas.openxmlformats.org/drawingml/2006/wordprocessingDrawing" xmlns:w10="urn:schemas-microsoft-com:office:word" xmlns:w="http://schemas.openxmlformats.org/wordprocessingml/2006/main" xmlns:w14="http://schemas.microsoft.com/office/word/2010/wordml" xmlns:w15="http://schemas.microsoft.com/office/word/2012/wordml" xmlns:wpg="http://schemas.microsoft.com/office/word/2010/wordprocessingGroup" xmlns:wpi="http://schemas.microsoft.com/office/word/2010/wordprocessingInk" xmlns:wne="http://schemas.microsoft.com/office/word/2006/wordml" xmlns:wps="http://schemas.microsoft.com/office/word/2010/wordprocessingShape" mc:Ignorable="w14 w15 wp14">
+<w:endnotes xmlns:wpc="http://schemas.microsoft.com/office/word/2010/wordprocessingCanvas" xmlns:mo="http://schemas.microsoft.com/office/mac/office/2008/main" xmlns:mc="http://schemas.openxmlformats.org/markup-compatibility/2006" xmlns:mv="urn:schemas-microsoft-com:mac:vml" xmlns:o="urn:schemas-microsoft-com:office:office" xmlns:r="http://schemas.openxmlformats.org/officeDocument/2006/relationships" xmlns:m="http://schemas.openxmlformats.org/officeDocument/2006/math" xmlns:v="urn:schemas-microsoft-com:vml" xmlns:wp14="http://schemas.microsoft.com/office/word/2010/wordprocessingDrawing" xmlns:wp="http://schemas.openxmlformats.org/drawingml/2006/wordprocessingDrawing" xmlns:w10="urn:schemas-microsoft-com:office:word" xmlns:w="http://schemas.openxmlformats.org/wordprocessingml/2006/main" xmlns:w14="http://schemas.microsoft.com/office/word/2010/wordml" xmlns:w15="http://schemas.microsoft.com/office/word/2012/wordml" xmlns:wpg="http://schemas.microsoft.com/office/word/2010/wordprocessingGroup" xmlns:wpi="http://schemas.microsoft.com/office/word/2010/wordprocessingInk" xmlns:wne="http://schemas.microsoft.com/office/word/2006/wordml" xmlns:wps="http://schemas.microsoft.com/office/word/2010/wordprocessingShape" mc:Ignorable="w14 w15 wp14">
   <w:endnote w:type="separator" w:id="-1">
     <w:p>
       <w:r>
@@ -2525,7 +3372,7 @@
 </file>
 
 <file path=word/footer1.xml><?xml version="1.0" encoding="utf-8"?>
-<w:ftr xmlns:wpc="http://schemas.microsoft.com/office/word/2010/wordprocessingCanvas" xmlns:mc="http://schemas.openxmlformats.org/markup-compatibility/2006" xmlns:o="urn:schemas-microsoft-com:office:office" xmlns:r="http://schemas.openxmlformats.org/officeDocument/2006/relationships" xmlns:m="http://schemas.openxmlformats.org/officeDocument/2006/math" xmlns:v="urn:schemas-microsoft-com:vml" xmlns:wp14="http://schemas.microsoft.com/office/word/2010/wordprocessingDrawing" xmlns:wp="http://schemas.openxmlformats.org/drawingml/2006/wordprocessingDrawing" xmlns:w10="urn:schemas-microsoft-com:office:word" xmlns:w="http://schemas.openxmlformats.org/wordprocessingml/2006/main" xmlns:w14="http://schemas.microsoft.com/office/word/2010/wordml" xmlns:w15="http://schemas.microsoft.com/office/word/2012/wordml" xmlns:wpg="http://schemas.microsoft.com/office/word/2010/wordprocessingGroup" xmlns:wpi="http://schemas.microsoft.com/office/word/2010/wordprocessingInk" xmlns:wne="http://schemas.microsoft.com/office/word/2006/wordml" xmlns:wps="http://schemas.microsoft.com/office/word/2010/wordprocessingShape" mc:Ignorable="w14 w15 wp14">
+<w:ftr xmlns:wpc="http://schemas.microsoft.com/office/word/2010/wordprocessingCanvas" xmlns:mo="http://schemas.microsoft.com/office/mac/office/2008/main" xmlns:mc="http://schemas.openxmlformats.org/markup-compatibility/2006" xmlns:mv="urn:schemas-microsoft-com:mac:vml" xmlns:o="urn:schemas-microsoft-com:office:office" xmlns:r="http://schemas.openxmlformats.org/officeDocument/2006/relationships" xmlns:m="http://schemas.openxmlformats.org/officeDocument/2006/math" xmlns:v="urn:schemas-microsoft-com:vml" xmlns:wp14="http://schemas.microsoft.com/office/word/2010/wordprocessingDrawing" xmlns:wp="http://schemas.openxmlformats.org/drawingml/2006/wordprocessingDrawing" xmlns:w10="urn:schemas-microsoft-com:office:word" xmlns:w="http://schemas.openxmlformats.org/wordprocessingml/2006/main" xmlns:w14="http://schemas.microsoft.com/office/word/2010/wordml" xmlns:w15="http://schemas.microsoft.com/office/word/2012/wordml" xmlns:wpg="http://schemas.microsoft.com/office/word/2010/wordprocessingGroup" xmlns:wpi="http://schemas.microsoft.com/office/word/2010/wordprocessingInk" xmlns:wne="http://schemas.microsoft.com/office/word/2006/wordml" xmlns:wps="http://schemas.microsoft.com/office/word/2010/wordprocessingShape" mc:Ignorable="w14 w15 wp14">
   <w:p>
     <w:pPr>
       <w:pStyle w:val="Pidipagina"/>
@@ -2563,7 +3410,7 @@
 </file>
 
 <file path=word/footer2.xml><?xml version="1.0" encoding="utf-8"?>
-<w:ftr xmlns:wpc="http://schemas.microsoft.com/office/word/2010/wordprocessingCanvas" xmlns:mc="http://schemas.openxmlformats.org/markup-compatibility/2006" xmlns:o="urn:schemas-microsoft-com:office:office" xmlns:r="http://schemas.openxmlformats.org/officeDocument/2006/relationships" xmlns:m="http://schemas.openxmlformats.org/officeDocument/2006/math" xmlns:v="urn:schemas-microsoft-com:vml" xmlns:wp14="http://schemas.microsoft.com/office/word/2010/wordprocessingDrawing" xmlns:wp="http://schemas.openxmlformats.org/drawingml/2006/wordprocessingDrawing" xmlns:w10="urn:schemas-microsoft-com:office:word" xmlns:w="http://schemas.openxmlformats.org/wordprocessingml/2006/main" xmlns:w14="http://schemas.microsoft.com/office/word/2010/wordml" xmlns:w15="http://schemas.microsoft.com/office/word/2012/wordml" xmlns:wpg="http://schemas.microsoft.com/office/word/2010/wordprocessingGroup" xmlns:wpi="http://schemas.microsoft.com/office/word/2010/wordprocessingInk" xmlns:wne="http://schemas.microsoft.com/office/word/2006/wordml" xmlns:wps="http://schemas.microsoft.com/office/word/2010/wordprocessingShape" mc:Ignorable="w14 w15 wp14">
+<w:ftr xmlns:wpc="http://schemas.microsoft.com/office/word/2010/wordprocessingCanvas" xmlns:mo="http://schemas.microsoft.com/office/mac/office/2008/main" xmlns:mc="http://schemas.openxmlformats.org/markup-compatibility/2006" xmlns:mv="urn:schemas-microsoft-com:mac:vml" xmlns:o="urn:schemas-microsoft-com:office:office" xmlns:r="http://schemas.openxmlformats.org/officeDocument/2006/relationships" xmlns:m="http://schemas.openxmlformats.org/officeDocument/2006/math" xmlns:v="urn:schemas-microsoft-com:vml" xmlns:wp14="http://schemas.microsoft.com/office/word/2010/wordprocessingDrawing" xmlns:wp="http://schemas.openxmlformats.org/drawingml/2006/wordprocessingDrawing" xmlns:w10="urn:schemas-microsoft-com:office:word" xmlns:w="http://schemas.openxmlformats.org/wordprocessingml/2006/main" xmlns:w14="http://schemas.microsoft.com/office/word/2010/wordml" xmlns:w15="http://schemas.microsoft.com/office/word/2012/wordml" xmlns:wpg="http://schemas.microsoft.com/office/word/2010/wordprocessingGroup" xmlns:wpi="http://schemas.microsoft.com/office/word/2010/wordprocessingInk" xmlns:wne="http://schemas.microsoft.com/office/word/2006/wordml" xmlns:wps="http://schemas.microsoft.com/office/word/2010/wordprocessingShape" mc:Ignorable="w14 w15 wp14">
   <w:p>
     <w:pPr>
       <w:pStyle w:val="Pidipagina"/>
@@ -2595,7 +3442,7 @@
         <w:rStyle w:val="Numeropagina"/>
         <w:noProof/>
       </w:rPr>
-      <w:t>4</w:t>
+      <w:t>6</w:t>
     </w:r>
     <w:r>
       <w:rPr>
@@ -2614,7 +3461,7 @@
 </file>
 
 <file path=word/footnotes.xml><?xml version="1.0" encoding="utf-8"?>
-<w:footnotes xmlns:wpc="http://schemas.microsoft.com/office/word/2010/wordprocessingCanvas" xmlns:mc="http://schemas.openxmlformats.org/markup-compatibility/2006" xmlns:o="urn:schemas-microsoft-com:office:office" xmlns:r="http://schemas.openxmlformats.org/officeDocument/2006/relationships" xmlns:m="http://schemas.openxmlformats.org/officeDocument/2006/math" xmlns:v="urn:schemas-microsoft-com:vml" xmlns:wp14="http://schemas.microsoft.com/office/word/2010/wordprocessingDrawing" xmlns:wp="http://schemas.openxmlformats.org/drawingml/2006/wordprocessingDrawing" xmlns:w10="urn:schemas-microsoft-com:office:word" xmlns:w="http://schemas.openxmlformats.org/wordprocessingml/2006/main" xmlns:w14="http://schemas.microsoft.com/office/word/2010/wordml" xmlns:w15="http://schemas.microsoft.com/office/word/2012/wordml" xmlns:wpg="http://schemas.microsoft.com/office/word/2010/wordprocessingGroup" xmlns:wpi="http://schemas.microsoft.com/office/word/2010/wordprocessingInk" xmlns:wne="http://schemas.microsoft.com/office/word/2006/wordml" xmlns:wps="http://schemas.microsoft.com/office/word/2010/wordprocessingShape" mc:Ignorable="w14 w15 wp14">
+<w:footnotes xmlns:wpc="http://schemas.microsoft.com/office/word/2010/wordprocessingCanvas" xmlns:mo="http://schemas.microsoft.com/office/mac/office/2008/main" xmlns:mc="http://schemas.openxmlformats.org/markup-compatibility/2006" xmlns:mv="urn:schemas-microsoft-com:mac:vml" xmlns:o="urn:schemas-microsoft-com:office:office" xmlns:r="http://schemas.openxmlformats.org/officeDocument/2006/relationships" xmlns:m="http://schemas.openxmlformats.org/officeDocument/2006/math" xmlns:v="urn:schemas-microsoft-com:vml" xmlns:wp14="http://schemas.microsoft.com/office/word/2010/wordprocessingDrawing" xmlns:wp="http://schemas.openxmlformats.org/drawingml/2006/wordprocessingDrawing" xmlns:w10="urn:schemas-microsoft-com:office:word" xmlns:w="http://schemas.openxmlformats.org/wordprocessingml/2006/main" xmlns:w14="http://schemas.microsoft.com/office/word/2010/wordml" xmlns:w15="http://schemas.microsoft.com/office/word/2012/wordml" xmlns:wpg="http://schemas.microsoft.com/office/word/2010/wordprocessingGroup" xmlns:wpi="http://schemas.microsoft.com/office/word/2010/wordprocessingInk" xmlns:wne="http://schemas.microsoft.com/office/word/2006/wordml" xmlns:wps="http://schemas.microsoft.com/office/word/2010/wordprocessingShape" mc:Ignorable="w14 w15 wp14">
   <w:footnote w:type="separator" w:id="-1">
     <w:p>
       <w:r>
@@ -2633,8 +3480,8 @@
 </file>
 
 <file path=word/numbering.xml><?xml version="1.0" encoding="utf-8"?>
-<w:numbering xmlns:wpc="http://schemas.microsoft.com/office/word/2010/wordprocessingCanvas" xmlns:mc="http://schemas.openxmlformats.org/markup-compatibility/2006" xmlns:o="urn:schemas-microsoft-com:office:office" xmlns:r="http://schemas.openxmlformats.org/officeDocument/2006/relationships" xmlns:m="http://schemas.openxmlformats.org/officeDocument/2006/math" xmlns:v="urn:schemas-microsoft-com:vml" xmlns:wp14="http://schemas.microsoft.com/office/word/2010/wordprocessingDrawing" xmlns:wp="http://schemas.openxmlformats.org/drawingml/2006/wordprocessingDrawing" xmlns:w10="urn:schemas-microsoft-com:office:word" xmlns:w="http://schemas.openxmlformats.org/wordprocessingml/2006/main" xmlns:w14="http://schemas.microsoft.com/office/word/2010/wordml" xmlns:w15="http://schemas.microsoft.com/office/word/2012/wordml" xmlns:wpg="http://schemas.microsoft.com/office/word/2010/wordprocessingGroup" xmlns:wpi="http://schemas.microsoft.com/office/word/2010/wordprocessingInk" xmlns:wne="http://schemas.microsoft.com/office/word/2006/wordml" xmlns:wps="http://schemas.microsoft.com/office/word/2010/wordprocessingShape" mc:Ignorable="w14 w15 wp14">
-  <w:abstractNum w:abstractNumId="0" w15:restartNumberingAfterBreak="0">
+<w:numbering xmlns:wpc="http://schemas.microsoft.com/office/word/2010/wordprocessingCanvas" xmlns:mo="http://schemas.microsoft.com/office/mac/office/2008/main" xmlns:mc="http://schemas.openxmlformats.org/markup-compatibility/2006" xmlns:mv="urn:schemas-microsoft-com:mac:vml" xmlns:o="urn:schemas-microsoft-com:office:office" xmlns:r="http://schemas.openxmlformats.org/officeDocument/2006/relationships" xmlns:m="http://schemas.openxmlformats.org/officeDocument/2006/math" xmlns:v="urn:schemas-microsoft-com:vml" xmlns:wp14="http://schemas.microsoft.com/office/word/2010/wordprocessingDrawing" xmlns:wp="http://schemas.openxmlformats.org/drawingml/2006/wordprocessingDrawing" xmlns:w10="urn:schemas-microsoft-com:office:word" xmlns:w="http://schemas.openxmlformats.org/wordprocessingml/2006/main" xmlns:w14="http://schemas.microsoft.com/office/word/2010/wordml" xmlns:w15="http://schemas.microsoft.com/office/word/2012/wordml" xmlns:wpg="http://schemas.microsoft.com/office/word/2010/wordprocessingGroup" xmlns:wpi="http://schemas.microsoft.com/office/word/2010/wordprocessingInk" xmlns:wne="http://schemas.microsoft.com/office/word/2006/wordml" xmlns:wps="http://schemas.microsoft.com/office/word/2010/wordprocessingShape" mc:Ignorable="w14 w15 wp14">
+  <w:abstractNum w:abstractNumId="0">
     <w:nsid w:val="00000001"/>
     <w:multiLevelType w:val="hybridMultilevel"/>
     <w:tmpl w:val="00000001"/>
@@ -2688,7 +3535,7 @@
       <w:lvlJc w:val="left"/>
     </w:lvl>
   </w:abstractNum>
-  <w:abstractNum w:abstractNumId="1" w15:restartNumberingAfterBreak="0">
+  <w:abstractNum w:abstractNumId="1">
     <w:nsid w:val="00000002"/>
     <w:multiLevelType w:val="hybridMultilevel"/>
     <w:tmpl w:val="00000002"/>
@@ -2742,7 +3589,7 @@
       <w:lvlJc w:val="left"/>
     </w:lvl>
   </w:abstractNum>
-  <w:abstractNum w:abstractNumId="2" w15:restartNumberingAfterBreak="0">
+  <w:abstractNum w:abstractNumId="2">
     <w:nsid w:val="00000003"/>
     <w:multiLevelType w:val="hybridMultilevel"/>
     <w:tmpl w:val="00000003"/>
@@ -2796,7 +3643,7 @@
       <w:lvlJc w:val="left"/>
     </w:lvl>
   </w:abstractNum>
-  <w:abstractNum w:abstractNumId="3" w15:restartNumberingAfterBreak="0">
+  <w:abstractNum w:abstractNumId="3">
     <w:nsid w:val="018860FC"/>
     <w:multiLevelType w:val="hybridMultilevel"/>
     <w:tmpl w:val="F30833E2"/>
@@ -2909,7 +3756,7 @@
       </w:rPr>
     </w:lvl>
   </w:abstractNum>
-  <w:abstractNum w:abstractNumId="4" w15:restartNumberingAfterBreak="0">
+  <w:abstractNum w:abstractNumId="4">
     <w:nsid w:val="043810D4"/>
     <w:multiLevelType w:val="hybridMultilevel"/>
     <w:tmpl w:val="6FCE8F1A"/>
@@ -3022,7 +3869,7 @@
       </w:rPr>
     </w:lvl>
   </w:abstractNum>
-  <w:abstractNum w:abstractNumId="5" w15:restartNumberingAfterBreak="0">
+  <w:abstractNum w:abstractNumId="5">
     <w:nsid w:val="0A324E25"/>
     <w:multiLevelType w:val="hybridMultilevel"/>
     <w:tmpl w:val="30745A12"/>
@@ -3135,7 +3982,7 @@
       </w:rPr>
     </w:lvl>
   </w:abstractNum>
-  <w:abstractNum w:abstractNumId="6" w15:restartNumberingAfterBreak="0">
+  <w:abstractNum w:abstractNumId="6">
     <w:nsid w:val="0ADE2241"/>
     <w:multiLevelType w:val="multilevel"/>
     <w:tmpl w:val="AC941824"/>
@@ -3256,7 +4103,7 @@
       </w:rPr>
     </w:lvl>
   </w:abstractNum>
-  <w:abstractNum w:abstractNumId="7" w15:restartNumberingAfterBreak="0">
+  <w:abstractNum w:abstractNumId="7">
     <w:nsid w:val="0B6427D7"/>
     <w:multiLevelType w:val="hybridMultilevel"/>
     <w:tmpl w:val="4FF025EA"/>
@@ -3369,7 +4216,7 @@
       </w:rPr>
     </w:lvl>
   </w:abstractNum>
-  <w:abstractNum w:abstractNumId="8" w15:restartNumberingAfterBreak="0">
+  <w:abstractNum w:abstractNumId="8">
     <w:nsid w:val="0E657045"/>
     <w:multiLevelType w:val="multilevel"/>
     <w:tmpl w:val="8CBA2E24"/>
@@ -3482,7 +4329,7 @@
       </w:rPr>
     </w:lvl>
   </w:abstractNum>
-  <w:abstractNum w:abstractNumId="9" w15:restartNumberingAfterBreak="0">
+  <w:abstractNum w:abstractNumId="9">
     <w:nsid w:val="10D73502"/>
     <w:multiLevelType w:val="hybridMultilevel"/>
     <w:tmpl w:val="7570B046"/>
@@ -3595,7 +4442,7 @@
       </w:rPr>
     </w:lvl>
   </w:abstractNum>
-  <w:abstractNum w:abstractNumId="10" w15:restartNumberingAfterBreak="0">
+  <w:abstractNum w:abstractNumId="10">
     <w:nsid w:val="10E13097"/>
     <w:multiLevelType w:val="hybridMultilevel"/>
     <w:tmpl w:val="35B6E1C8"/>
@@ -3709,7 +4556,7 @@
       </w:rPr>
     </w:lvl>
   </w:abstractNum>
-  <w:abstractNum w:abstractNumId="11" w15:restartNumberingAfterBreak="0">
+  <w:abstractNum w:abstractNumId="11">
     <w:nsid w:val="122244E4"/>
     <w:multiLevelType w:val="hybridMultilevel"/>
     <w:tmpl w:val="3C308726"/>
@@ -3822,7 +4669,7 @@
       </w:rPr>
     </w:lvl>
   </w:abstractNum>
-  <w:abstractNum w:abstractNumId="12" w15:restartNumberingAfterBreak="0">
+  <w:abstractNum w:abstractNumId="12">
     <w:nsid w:val="13BB2DB4"/>
     <w:multiLevelType w:val="multilevel"/>
     <w:tmpl w:val="7CE01D76"/>
@@ -3943,7 +4790,7 @@
       </w:rPr>
     </w:lvl>
   </w:abstractNum>
-  <w:abstractNum w:abstractNumId="13" w15:restartNumberingAfterBreak="0">
+  <w:abstractNum w:abstractNumId="13">
     <w:nsid w:val="13EA38F2"/>
     <w:multiLevelType w:val="hybridMultilevel"/>
     <w:tmpl w:val="8A544558"/>
@@ -4056,7 +4903,7 @@
       </w:rPr>
     </w:lvl>
   </w:abstractNum>
-  <w:abstractNum w:abstractNumId="14" w15:restartNumberingAfterBreak="0">
+  <w:abstractNum w:abstractNumId="14">
     <w:nsid w:val="1BA95403"/>
     <w:multiLevelType w:val="multilevel"/>
     <w:tmpl w:val="9724A794"/>
@@ -4169,7 +5016,7 @@
       </w:rPr>
     </w:lvl>
   </w:abstractNum>
-  <w:abstractNum w:abstractNumId="15" w15:restartNumberingAfterBreak="0">
+  <w:abstractNum w:abstractNumId="15">
     <w:nsid w:val="1BC33EEA"/>
     <w:multiLevelType w:val="hybridMultilevel"/>
     <w:tmpl w:val="8CD2F28C"/>
@@ -4282,7 +5129,7 @@
       </w:rPr>
     </w:lvl>
   </w:abstractNum>
-  <w:abstractNum w:abstractNumId="16" w15:restartNumberingAfterBreak="0">
+  <w:abstractNum w:abstractNumId="16">
     <w:nsid w:val="1DF85A60"/>
     <w:multiLevelType w:val="hybridMultilevel"/>
     <w:tmpl w:val="AB36A282"/>
@@ -4395,7 +5242,7 @@
       </w:rPr>
     </w:lvl>
   </w:abstractNum>
-  <w:abstractNum w:abstractNumId="17" w15:restartNumberingAfterBreak="0">
+  <w:abstractNum w:abstractNumId="17">
     <w:nsid w:val="220E3272"/>
     <w:multiLevelType w:val="multilevel"/>
     <w:tmpl w:val="187825A0"/>
@@ -4508,7 +5355,7 @@
       </w:rPr>
     </w:lvl>
   </w:abstractNum>
-  <w:abstractNum w:abstractNumId="18" w15:restartNumberingAfterBreak="0">
+  <w:abstractNum w:abstractNumId="18">
     <w:nsid w:val="225B2B15"/>
     <w:multiLevelType w:val="hybridMultilevel"/>
     <w:tmpl w:val="03484B16"/>
@@ -4621,7 +5468,7 @@
       </w:rPr>
     </w:lvl>
   </w:abstractNum>
-  <w:abstractNum w:abstractNumId="19" w15:restartNumberingAfterBreak="0">
+  <w:abstractNum w:abstractNumId="19">
     <w:nsid w:val="22FC4785"/>
     <w:multiLevelType w:val="hybridMultilevel"/>
     <w:tmpl w:val="F2983F7A"/>
@@ -4734,7 +5581,7 @@
       </w:rPr>
     </w:lvl>
   </w:abstractNum>
-  <w:abstractNum w:abstractNumId="20" w15:restartNumberingAfterBreak="0">
+  <w:abstractNum w:abstractNumId="20">
     <w:nsid w:val="28A04E6A"/>
     <w:multiLevelType w:val="hybridMultilevel"/>
     <w:tmpl w:val="E0387996"/>
@@ -4847,7 +5694,7 @@
       </w:rPr>
     </w:lvl>
   </w:abstractNum>
-  <w:abstractNum w:abstractNumId="21" w15:restartNumberingAfterBreak="0">
+  <w:abstractNum w:abstractNumId="21">
     <w:nsid w:val="299F60E7"/>
     <w:multiLevelType w:val="hybridMultilevel"/>
     <w:tmpl w:val="BE88119E"/>
@@ -4960,7 +5807,7 @@
       </w:rPr>
     </w:lvl>
   </w:abstractNum>
-  <w:abstractNum w:abstractNumId="22" w15:restartNumberingAfterBreak="0">
+  <w:abstractNum w:abstractNumId="22">
     <w:nsid w:val="2BA761EC"/>
     <w:multiLevelType w:val="multilevel"/>
     <w:tmpl w:val="A682352A"/>
@@ -5073,7 +5920,7 @@
       </w:rPr>
     </w:lvl>
   </w:abstractNum>
-  <w:abstractNum w:abstractNumId="23" w15:restartNumberingAfterBreak="0">
+  <w:abstractNum w:abstractNumId="23">
     <w:nsid w:val="2F797EFE"/>
     <w:multiLevelType w:val="multilevel"/>
     <w:tmpl w:val="43162964"/>
@@ -5186,7 +6033,7 @@
       </w:rPr>
     </w:lvl>
   </w:abstractNum>
-  <w:abstractNum w:abstractNumId="24" w15:restartNumberingAfterBreak="0">
+  <w:abstractNum w:abstractNumId="24">
     <w:nsid w:val="32941B74"/>
     <w:multiLevelType w:val="hybridMultilevel"/>
     <w:tmpl w:val="E39C6EEA"/>
@@ -5272,7 +6119,7 @@
       </w:pPr>
     </w:lvl>
   </w:abstractNum>
-  <w:abstractNum w:abstractNumId="25" w15:restartNumberingAfterBreak="0">
+  <w:abstractNum w:abstractNumId="25">
     <w:nsid w:val="34C2367D"/>
     <w:multiLevelType w:val="hybridMultilevel"/>
     <w:tmpl w:val="11E849C4"/>
@@ -5385,7 +6232,7 @@
       </w:rPr>
     </w:lvl>
   </w:abstractNum>
-  <w:abstractNum w:abstractNumId="26" w15:restartNumberingAfterBreak="0">
+  <w:abstractNum w:abstractNumId="26">
     <w:nsid w:val="34CB1698"/>
     <w:multiLevelType w:val="hybridMultilevel"/>
     <w:tmpl w:val="6EB48CE8"/>
@@ -5474,7 +6321,7 @@
       </w:pPr>
     </w:lvl>
   </w:abstractNum>
-  <w:abstractNum w:abstractNumId="27" w15:restartNumberingAfterBreak="0">
+  <w:abstractNum w:abstractNumId="27">
     <w:nsid w:val="376851D0"/>
     <w:multiLevelType w:val="hybridMultilevel"/>
     <w:tmpl w:val="B372BF82"/>
@@ -5587,7 +6434,7 @@
       </w:rPr>
     </w:lvl>
   </w:abstractNum>
-  <w:abstractNum w:abstractNumId="28" w15:restartNumberingAfterBreak="0">
+  <w:abstractNum w:abstractNumId="28">
     <w:nsid w:val="3B6712D0"/>
     <w:multiLevelType w:val="hybridMultilevel"/>
     <w:tmpl w:val="E8C2057E"/>
@@ -5700,7 +6547,7 @@
       </w:rPr>
     </w:lvl>
   </w:abstractNum>
-  <w:abstractNum w:abstractNumId="29" w15:restartNumberingAfterBreak="0">
+  <w:abstractNum w:abstractNumId="29">
     <w:nsid w:val="3BB54309"/>
     <w:multiLevelType w:val="hybridMultilevel"/>
     <w:tmpl w:val="41363D08"/>
@@ -5789,7 +6636,7 @@
       </w:pPr>
     </w:lvl>
   </w:abstractNum>
-  <w:abstractNum w:abstractNumId="30" w15:restartNumberingAfterBreak="0">
+  <w:abstractNum w:abstractNumId="30">
     <w:nsid w:val="3D7E3E13"/>
     <w:multiLevelType w:val="hybridMultilevel"/>
     <w:tmpl w:val="59F0C2A0"/>
@@ -5902,7 +6749,7 @@
       </w:rPr>
     </w:lvl>
   </w:abstractNum>
-  <w:abstractNum w:abstractNumId="31" w15:restartNumberingAfterBreak="0">
+  <w:abstractNum w:abstractNumId="31">
     <w:nsid w:val="3DA050BC"/>
     <w:multiLevelType w:val="hybridMultilevel"/>
     <w:tmpl w:val="16C4BEE0"/>
@@ -6015,7 +6862,7 @@
       </w:rPr>
     </w:lvl>
   </w:abstractNum>
-  <w:abstractNum w:abstractNumId="32" w15:restartNumberingAfterBreak="0">
+  <w:abstractNum w:abstractNumId="32">
     <w:nsid w:val="3ECD042B"/>
     <w:multiLevelType w:val="multilevel"/>
     <w:tmpl w:val="AC98CB72"/>
@@ -6128,7 +6975,7 @@
       </w:rPr>
     </w:lvl>
   </w:abstractNum>
-  <w:abstractNum w:abstractNumId="33" w15:restartNumberingAfterBreak="0">
+  <w:abstractNum w:abstractNumId="33">
     <w:nsid w:val="467943F2"/>
     <w:multiLevelType w:val="multilevel"/>
     <w:tmpl w:val="B4CC6D00"/>
@@ -6241,7 +7088,7 @@
       </w:pPr>
     </w:lvl>
   </w:abstractNum>
-  <w:abstractNum w:abstractNumId="34" w15:restartNumberingAfterBreak="0">
+  <w:abstractNum w:abstractNumId="34">
     <w:nsid w:val="4AAD0F00"/>
     <w:multiLevelType w:val="hybridMultilevel"/>
     <w:tmpl w:val="F648D0B8"/>
@@ -6354,7 +7201,7 @@
       </w:rPr>
     </w:lvl>
   </w:abstractNum>
-  <w:abstractNum w:abstractNumId="35" w15:restartNumberingAfterBreak="0">
+  <w:abstractNum w:abstractNumId="35">
     <w:nsid w:val="50AB094C"/>
     <w:multiLevelType w:val="hybridMultilevel"/>
     <w:tmpl w:val="11EA8C82"/>
@@ -6467,7 +7314,7 @@
       </w:rPr>
     </w:lvl>
   </w:abstractNum>
-  <w:abstractNum w:abstractNumId="36" w15:restartNumberingAfterBreak="0">
+  <w:abstractNum w:abstractNumId="36">
     <w:nsid w:val="55957D36"/>
     <w:multiLevelType w:val="multilevel"/>
     <w:tmpl w:val="0410001F"/>
@@ -6554,7 +7401,7 @@
       </w:pPr>
     </w:lvl>
   </w:abstractNum>
-  <w:abstractNum w:abstractNumId="37" w15:restartNumberingAfterBreak="0">
+  <w:abstractNum w:abstractNumId="37">
     <w:nsid w:val="55FD0E69"/>
     <w:multiLevelType w:val="hybridMultilevel"/>
     <w:tmpl w:val="229C1B7C"/>
@@ -6667,7 +7514,7 @@
       </w:rPr>
     </w:lvl>
   </w:abstractNum>
-  <w:abstractNum w:abstractNumId="38" w15:restartNumberingAfterBreak="0">
+  <w:abstractNum w:abstractNumId="38">
     <w:nsid w:val="5AD13B14"/>
     <w:multiLevelType w:val="hybridMultilevel"/>
     <w:tmpl w:val="6ED2E5F4"/>
@@ -6756,7 +7603,7 @@
       </w:pPr>
     </w:lvl>
   </w:abstractNum>
-  <w:abstractNum w:abstractNumId="39" w15:restartNumberingAfterBreak="0">
+  <w:abstractNum w:abstractNumId="39">
     <w:nsid w:val="601128A9"/>
     <w:multiLevelType w:val="hybridMultilevel"/>
     <w:tmpl w:val="F648D0B8"/>
@@ -6869,7 +7716,7 @@
       </w:rPr>
     </w:lvl>
   </w:abstractNum>
-  <w:abstractNum w:abstractNumId="40" w15:restartNumberingAfterBreak="0">
+  <w:abstractNum w:abstractNumId="40">
     <w:nsid w:val="654D7CAF"/>
     <w:multiLevelType w:val="hybridMultilevel"/>
     <w:tmpl w:val="CD92D540"/>
@@ -6982,7 +7829,7 @@
       </w:rPr>
     </w:lvl>
   </w:abstractNum>
-  <w:abstractNum w:abstractNumId="41" w15:restartNumberingAfterBreak="0">
+  <w:abstractNum w:abstractNumId="41">
     <w:nsid w:val="65D603BE"/>
     <w:multiLevelType w:val="multilevel"/>
     <w:tmpl w:val="0410001D"/>
@@ -7069,7 +7916,7 @@
       </w:pPr>
     </w:lvl>
   </w:abstractNum>
-  <w:abstractNum w:abstractNumId="42" w15:restartNumberingAfterBreak="0">
+  <w:abstractNum w:abstractNumId="42">
     <w:nsid w:val="66742CF0"/>
     <w:multiLevelType w:val="hybridMultilevel"/>
     <w:tmpl w:val="6024A89A"/>
@@ -7182,7 +8029,7 @@
       </w:rPr>
     </w:lvl>
   </w:abstractNum>
-  <w:abstractNum w:abstractNumId="43" w15:restartNumberingAfterBreak="0">
+  <w:abstractNum w:abstractNumId="43">
     <w:nsid w:val="68320A0B"/>
     <w:multiLevelType w:val="hybridMultilevel"/>
     <w:tmpl w:val="0B3C38FE"/>
@@ -7295,7 +8142,7 @@
       </w:rPr>
     </w:lvl>
   </w:abstractNum>
-  <w:abstractNum w:abstractNumId="44" w15:restartNumberingAfterBreak="0">
+  <w:abstractNum w:abstractNumId="44">
     <w:nsid w:val="684E534B"/>
     <w:multiLevelType w:val="hybridMultilevel"/>
     <w:tmpl w:val="7AF45E50"/>
@@ -7408,7 +8255,7 @@
       </w:rPr>
     </w:lvl>
   </w:abstractNum>
-  <w:abstractNum w:abstractNumId="45" w15:restartNumberingAfterBreak="0">
+  <w:abstractNum w:abstractNumId="45">
     <w:nsid w:val="6A546D56"/>
     <w:multiLevelType w:val="hybridMultilevel"/>
     <w:tmpl w:val="C21E99AA"/>
@@ -7521,7 +8368,7 @@
       </w:rPr>
     </w:lvl>
   </w:abstractNum>
-  <w:abstractNum w:abstractNumId="46" w15:restartNumberingAfterBreak="0">
+  <w:abstractNum w:abstractNumId="46">
     <w:nsid w:val="6E992ED1"/>
     <w:multiLevelType w:val="hybridMultilevel"/>
     <w:tmpl w:val="6A221544"/>
@@ -7634,7 +8481,7 @@
       </w:rPr>
     </w:lvl>
   </w:abstractNum>
-  <w:abstractNum w:abstractNumId="47" w15:restartNumberingAfterBreak="0">
+  <w:abstractNum w:abstractNumId="47">
     <w:nsid w:val="704675B3"/>
     <w:multiLevelType w:val="hybridMultilevel"/>
     <w:tmpl w:val="4F8AB90A"/>
@@ -7747,7 +8594,7 @@
       </w:rPr>
     </w:lvl>
   </w:abstractNum>
-  <w:abstractNum w:abstractNumId="48" w15:restartNumberingAfterBreak="0">
+  <w:abstractNum w:abstractNumId="48">
     <w:nsid w:val="714816A4"/>
     <w:multiLevelType w:val="hybridMultilevel"/>
     <w:tmpl w:val="AD226A0A"/>
@@ -8024,7 +8871,7 @@
     </w:rPrDefault>
     <w:pPrDefault/>
   </w:docDefaults>
-  <w:latentStyles w:defLockedState="0" w:defUIPriority="99" w:defSemiHidden="0" w:defUnhideWhenUsed="0" w:defQFormat="0" w:count="371">
+  <w:latentStyles w:defLockedState="0" w:defUIPriority="99" w:defSemiHidden="0" w:defUnhideWhenUsed="0" w:defQFormat="0" w:count="380">
     <w:lsdException w:name="Normal" w:uiPriority="0" w:qFormat="1"/>
     <w:lsdException w:name="heading 1" w:uiPriority="9" w:qFormat="1"/>
     <w:lsdException w:name="heading 2" w:semiHidden="1" w:uiPriority="9" w:unhideWhenUsed="1" w:qFormat="1"/>
@@ -8972,6 +9819,7 @@
     <w:uiPriority w:val="59"/>
     <w:rsid w:val="00DD0496"/>
     <w:tblPr>
+      <w:tblInd w:w="0" w:type="dxa"/>
       <w:tblBorders>
         <w:top w:val="single" w:sz="4" w:space="0" w:color="auto"/>
         <w:left w:val="single" w:sz="4" w:space="0" w:color="auto"/>
@@ -8980,6 +9828,12 @@
         <w:insideH w:val="single" w:sz="4" w:space="0" w:color="auto"/>
         <w:insideV w:val="single" w:sz="4" w:space="0" w:color="auto"/>
       </w:tblBorders>
+      <w:tblCellMar>
+        <w:top w:w="0" w:type="dxa"/>
+        <w:left w:w="108" w:type="dxa"/>
+        <w:bottom w:w="0" w:type="dxa"/>
+        <w:right w:w="108" w:type="dxa"/>
+      </w:tblCellMar>
     </w:tblPr>
   </w:style>
   <w:style w:type="table" w:styleId="Sfondochiaro-Colore1">
@@ -8993,10 +9847,17 @@
     <w:tblPr>
       <w:tblStyleRowBandSize w:val="1"/>
       <w:tblStyleColBandSize w:val="1"/>
+      <w:tblInd w:w="0" w:type="dxa"/>
       <w:tblBorders>
         <w:top w:val="single" w:sz="8" w:space="0" w:color="4F81BD" w:themeColor="accent1"/>
         <w:bottom w:val="single" w:sz="8" w:space="0" w:color="4F81BD" w:themeColor="accent1"/>
       </w:tblBorders>
+      <w:tblCellMar>
+        <w:top w:w="0" w:type="dxa"/>
+        <w:left w:w="108" w:type="dxa"/>
+        <w:bottom w:w="0" w:type="dxa"/>
+        <w:right w:w="108" w:type="dxa"/>
+      </w:tblCellMar>
     </w:tblPr>
     <w:tblStylePr w:type="firstRow">
       <w:pPr>
@@ -9151,6 +10012,7 @@
     <w:tblPr>
       <w:tblStyleRowBandSize w:val="1"/>
       <w:tblStyleColBandSize w:val="1"/>
+      <w:tblInd w:w="0" w:type="dxa"/>
       <w:tblBorders>
         <w:top w:val="single" w:sz="4" w:space="0" w:color="E5B8B7" w:themeColor="accent2" w:themeTint="66"/>
         <w:left w:val="single" w:sz="4" w:space="0" w:color="E5B8B7" w:themeColor="accent2" w:themeTint="66"/>
@@ -9159,6 +10021,12 @@
         <w:insideH w:val="single" w:sz="4" w:space="0" w:color="E5B8B7" w:themeColor="accent2" w:themeTint="66"/>
         <w:insideV w:val="single" w:sz="4" w:space="0" w:color="E5B8B7" w:themeColor="accent2" w:themeTint="66"/>
       </w:tblBorders>
+      <w:tblCellMar>
+        <w:top w:w="0" w:type="dxa"/>
+        <w:left w:w="108" w:type="dxa"/>
+        <w:bottom w:w="0" w:type="dxa"/>
+        <w:right w:w="108" w:type="dxa"/>
+      </w:tblCellMar>
     </w:tblPr>
     <w:tblStylePr w:type="firstRow">
       <w:rPr>
@@ -9201,12 +10069,13 @@
       </w:rPr>
     </w:tblStylePr>
   </w:style>
-  <w:style w:type="table" w:styleId="Grigliatabellachiara">
+  <w:style w:type="table" w:styleId="Tabellagrigliachiara">
     <w:name w:val="Grid Table Light"/>
     <w:basedOn w:val="Tabellanormale"/>
     <w:uiPriority w:val="40"/>
     <w:rsid w:val="00937BF4"/>
     <w:tblPr>
+      <w:tblInd w:w="0" w:type="dxa"/>
       <w:tblBorders>
         <w:top w:val="single" w:sz="4" w:space="0" w:color="BFBFBF" w:themeColor="background1" w:themeShade="BF"/>
         <w:left w:val="single" w:sz="4" w:space="0" w:color="BFBFBF" w:themeColor="background1" w:themeShade="BF"/>
@@ -9215,6 +10084,12 @@
         <w:insideH w:val="single" w:sz="4" w:space="0" w:color="BFBFBF" w:themeColor="background1" w:themeShade="BF"/>
         <w:insideV w:val="single" w:sz="4" w:space="0" w:color="BFBFBF" w:themeColor="background1" w:themeShade="BF"/>
       </w:tblBorders>
+      <w:tblCellMar>
+        <w:top w:w="0" w:type="dxa"/>
+        <w:left w:w="108" w:type="dxa"/>
+        <w:bottom w:w="0" w:type="dxa"/>
+        <w:right w:w="108" w:type="dxa"/>
+      </w:tblCellMar>
     </w:tblPr>
   </w:style>
   <w:style w:type="table" w:styleId="Tabellasemplice3">
@@ -9225,6 +10100,13 @@
     <w:tblPr>
       <w:tblStyleRowBandSize w:val="1"/>
       <w:tblStyleColBandSize w:val="1"/>
+      <w:tblInd w:w="0" w:type="dxa"/>
+      <w:tblCellMar>
+        <w:top w:w="0" w:type="dxa"/>
+        <w:left w:w="108" w:type="dxa"/>
+        <w:bottom w:w="0" w:type="dxa"/>
+        <w:right w:w="108" w:type="dxa"/>
+      </w:tblCellMar>
     </w:tblPr>
     <w:tblStylePr w:type="firstRow">
       <w:rPr>
@@ -9315,6 +10197,7 @@
     <w:tblPr>
       <w:tblStyleRowBandSize w:val="1"/>
       <w:tblStyleColBandSize w:val="1"/>
+      <w:tblInd w:w="0" w:type="dxa"/>
       <w:tblBorders>
         <w:top w:val="single" w:sz="4" w:space="0" w:color="95B3D7" w:themeColor="accent1" w:themeTint="99"/>
         <w:left w:val="single" w:sz="4" w:space="0" w:color="95B3D7" w:themeColor="accent1" w:themeTint="99"/>
@@ -9323,6 +10206,12 @@
         <w:insideH w:val="single" w:sz="4" w:space="0" w:color="95B3D7" w:themeColor="accent1" w:themeTint="99"/>
         <w:insideV w:val="single" w:sz="4" w:space="0" w:color="95B3D7" w:themeColor="accent1" w:themeTint="99"/>
       </w:tblBorders>
+      <w:tblCellMar>
+        <w:top w:w="0" w:type="dxa"/>
+        <w:left w:w="108" w:type="dxa"/>
+        <w:bottom w:w="0" w:type="dxa"/>
+        <w:right w:w="108" w:type="dxa"/>
+      </w:tblCellMar>
     </w:tblPr>
     <w:tblStylePr w:type="firstRow">
       <w:rPr>
@@ -9384,6 +10273,146 @@
     <w:name w:val="apple-converted-space"/>
     <w:basedOn w:val="Carpredefinitoparagrafo"/>
     <w:rsid w:val="00553F01"/>
+  </w:style>
+  <w:style w:type="table" w:styleId="Tabellagriglia1chiara-colore1">
+    <w:name w:val="Grid Table 1 Light Accent 1"/>
+    <w:basedOn w:val="Tabellanormale"/>
+    <w:uiPriority w:val="46"/>
+    <w:rsid w:val="00330990"/>
+    <w:tblPr>
+      <w:tblStyleRowBandSize w:val="1"/>
+      <w:tblStyleColBandSize w:val="1"/>
+      <w:tblInd w:w="0" w:type="dxa"/>
+      <w:tblBorders>
+        <w:top w:val="single" w:sz="4" w:space="0" w:color="B8CCE4" w:themeColor="accent1" w:themeTint="66"/>
+        <w:left w:val="single" w:sz="4" w:space="0" w:color="B8CCE4" w:themeColor="accent1" w:themeTint="66"/>
+        <w:bottom w:val="single" w:sz="4" w:space="0" w:color="B8CCE4" w:themeColor="accent1" w:themeTint="66"/>
+        <w:right w:val="single" w:sz="4" w:space="0" w:color="B8CCE4" w:themeColor="accent1" w:themeTint="66"/>
+        <w:insideH w:val="single" w:sz="4" w:space="0" w:color="B8CCE4" w:themeColor="accent1" w:themeTint="66"/>
+        <w:insideV w:val="single" w:sz="4" w:space="0" w:color="B8CCE4" w:themeColor="accent1" w:themeTint="66"/>
+      </w:tblBorders>
+      <w:tblCellMar>
+        <w:top w:w="0" w:type="dxa"/>
+        <w:left w:w="108" w:type="dxa"/>
+        <w:bottom w:w="0" w:type="dxa"/>
+        <w:right w:w="108" w:type="dxa"/>
+      </w:tblCellMar>
+    </w:tblPr>
+    <w:tblStylePr w:type="firstRow">
+      <w:rPr>
+        <w:b/>
+        <w:bCs/>
+      </w:rPr>
+      <w:tblPr/>
+      <w:tcPr>
+        <w:tcBorders>
+          <w:bottom w:val="single" w:sz="12" w:space="0" w:color="95B3D7" w:themeColor="accent1" w:themeTint="99"/>
+        </w:tcBorders>
+      </w:tcPr>
+    </w:tblStylePr>
+    <w:tblStylePr w:type="lastRow">
+      <w:rPr>
+        <w:b/>
+        <w:bCs/>
+      </w:rPr>
+      <w:tblPr/>
+      <w:tcPr>
+        <w:tcBorders>
+          <w:top w:val="double" w:sz="2" w:space="0" w:color="95B3D7" w:themeColor="accent1" w:themeTint="99"/>
+        </w:tcBorders>
+      </w:tcPr>
+    </w:tblStylePr>
+    <w:tblStylePr w:type="firstCol">
+      <w:rPr>
+        <w:b/>
+        <w:bCs/>
+      </w:rPr>
+    </w:tblStylePr>
+    <w:tblStylePr w:type="lastCol">
+      <w:rPr>
+        <w:b/>
+        <w:bCs/>
+      </w:rPr>
+    </w:tblStylePr>
+  </w:style>
+  <w:style w:type="table" w:styleId="Tabellagriglia2-colore1">
+    <w:name w:val="Grid Table 2 Accent 1"/>
+    <w:basedOn w:val="Tabellanormale"/>
+    <w:uiPriority w:val="47"/>
+    <w:rsid w:val="00330990"/>
+    <w:tblPr>
+      <w:tblStyleRowBandSize w:val="1"/>
+      <w:tblStyleColBandSize w:val="1"/>
+      <w:tblInd w:w="0" w:type="dxa"/>
+      <w:tblBorders>
+        <w:top w:val="single" w:sz="2" w:space="0" w:color="95B3D7" w:themeColor="accent1" w:themeTint="99"/>
+        <w:bottom w:val="single" w:sz="2" w:space="0" w:color="95B3D7" w:themeColor="accent1" w:themeTint="99"/>
+        <w:insideH w:val="single" w:sz="2" w:space="0" w:color="95B3D7" w:themeColor="accent1" w:themeTint="99"/>
+        <w:insideV w:val="single" w:sz="2" w:space="0" w:color="95B3D7" w:themeColor="accent1" w:themeTint="99"/>
+      </w:tblBorders>
+      <w:tblCellMar>
+        <w:top w:w="0" w:type="dxa"/>
+        <w:left w:w="108" w:type="dxa"/>
+        <w:bottom w:w="0" w:type="dxa"/>
+        <w:right w:w="108" w:type="dxa"/>
+      </w:tblCellMar>
+    </w:tblPr>
+    <w:tblStylePr w:type="firstRow">
+      <w:rPr>
+        <w:b/>
+        <w:bCs/>
+      </w:rPr>
+      <w:tblPr/>
+      <w:tcPr>
+        <w:tcBorders>
+          <w:top w:val="nil"/>
+          <w:bottom w:val="single" w:sz="12" w:space="0" w:color="95B3D7" w:themeColor="accent1" w:themeTint="99"/>
+          <w:insideH w:val="nil"/>
+          <w:insideV w:val="nil"/>
+        </w:tcBorders>
+        <w:shd w:val="clear" w:color="auto" w:fill="FFFFFF" w:themeFill="background1"/>
+      </w:tcPr>
+    </w:tblStylePr>
+    <w:tblStylePr w:type="lastRow">
+      <w:rPr>
+        <w:b/>
+        <w:bCs/>
+      </w:rPr>
+      <w:tblPr/>
+      <w:tcPr>
+        <w:tcBorders>
+          <w:top w:val="double" w:sz="2" w:space="0" w:color="95B3D7" w:themeColor="accent1" w:themeTint="99"/>
+          <w:bottom w:val="nil"/>
+          <w:insideH w:val="nil"/>
+          <w:insideV w:val="nil"/>
+        </w:tcBorders>
+        <w:shd w:val="clear" w:color="auto" w:fill="FFFFFF" w:themeFill="background1"/>
+      </w:tcPr>
+    </w:tblStylePr>
+    <w:tblStylePr w:type="firstCol">
+      <w:rPr>
+        <w:b/>
+        <w:bCs/>
+      </w:rPr>
+    </w:tblStylePr>
+    <w:tblStylePr w:type="lastCol">
+      <w:rPr>
+        <w:b/>
+        <w:bCs/>
+      </w:rPr>
+    </w:tblStylePr>
+    <w:tblStylePr w:type="band1Vert">
+      <w:tblPr/>
+      <w:tcPr>
+        <w:shd w:val="clear" w:color="auto" w:fill="DBE5F1" w:themeFill="accent1" w:themeFillTint="33"/>
+      </w:tcPr>
+    </w:tblStylePr>
+    <w:tblStylePr w:type="band1Horz">
+      <w:tblPr/>
+      <w:tcPr>
+        <w:shd w:val="clear" w:color="auto" w:fill="DBE5F1" w:themeFill="accent1" w:themeFillTint="33"/>
+      </w:tcPr>
+    </w:tblStylePr>
   </w:style>
 </w:styles>
 </file>
@@ -9713,7 +10742,7 @@
 </file>
 
 <file path=customXml/itemProps1.xml><?xml version="1.0" encoding="utf-8"?>
-<ds:datastoreItem xmlns:ds="http://schemas.openxmlformats.org/officeDocument/2006/customXml" ds:itemID="{05DEED97-D1D4-4156-8590-6E3840FEADEE}">
+<ds:datastoreItem xmlns:ds="http://schemas.openxmlformats.org/officeDocument/2006/customXml" ds:itemID="{CA8CE3FA-B97E-7648-ACD3-67B41E84C742}">
   <ds:schemaRefs>
     <ds:schemaRef ds:uri="http://schemas.openxmlformats.org/officeDocument/2006/bibliography"/>
   </ds:schemaRefs>

</xml_diff>

<commit_message>
Some individual steps added
</commit_message>
<xml_diff>
--- a/All/delivery 4/ITPD.docx
+++ b/All/delivery 4/ITPD.docx
@@ -25,6 +25,7 @@
           <w:r>
             <w:rPr>
               <w:noProof/>
+              <w:lang w:val="en-GB"/>
             </w:rPr>
             <mc:AlternateContent>
               <mc:Choice Requires="wpg">
@@ -199,6 +200,7 @@
           <w:r>
             <w:rPr>
               <w:noProof/>
+              <w:lang w:val="en-GB"/>
             </w:rPr>
             <w:drawing>
               <wp:inline distT="0" distB="0" distL="0" distR="0" wp14:anchorId="54A1F12A" wp14:editId="3E6C47C6">
@@ -277,6 +279,7 @@
               <w:lang w:val="en-GB"/>
             </w:rPr>
           </w:pPr>
+          <w:proofErr w:type="spellStart"/>
           <w:r>
             <w:rPr>
               <w:rFonts w:cs="SFRM1728"/>
@@ -284,7 +287,17 @@
               <w:szCs w:val="32"/>
               <w:lang w:val="en-GB"/>
             </w:rPr>
-            <w:t>Politecnico di Milano</w:t>
+            <w:t>Politecnico</w:t>
+          </w:r>
+          <w:proofErr w:type="spellEnd"/>
+          <w:r>
+            <w:rPr>
+              <w:rFonts w:cs="SFRM1728"/>
+              <w:sz w:val="40"/>
+              <w:szCs w:val="32"/>
+              <w:lang w:val="en-GB"/>
+            </w:rPr>
+            <w:t xml:space="preserve"> di Milano</w:t>
           </w:r>
         </w:p>
         <w:p>
@@ -330,7 +343,27 @@
               <w:szCs w:val="32"/>
               <w:lang w:val="en-GB"/>
             </w:rPr>
-            <w:t>Software Engineering 2: “MyTaxi”</w:t>
+            <w:t>Software Engineering 2: “</w:t>
+          </w:r>
+          <w:proofErr w:type="spellStart"/>
+          <w:r>
+            <w:rPr>
+              <w:rFonts w:cs="SFRM1728"/>
+              <w:sz w:val="40"/>
+              <w:szCs w:val="32"/>
+              <w:lang w:val="en-GB"/>
+            </w:rPr>
+            <w:t>MyTaxi</w:t>
+          </w:r>
+          <w:proofErr w:type="spellEnd"/>
+          <w:r>
+            <w:rPr>
+              <w:rFonts w:cs="SFRM1728"/>
+              <w:sz w:val="40"/>
+              <w:szCs w:val="32"/>
+              <w:lang w:val="en-GB"/>
+            </w:rPr>
+            <w:t>”</w:t>
           </w:r>
         </w:p>
         <w:p>
@@ -377,6 +410,7 @@
               <w:lang w:val="en-GB"/>
             </w:rPr>
           </w:pPr>
+          <w:proofErr w:type="spellStart"/>
           <w:r>
             <w:rPr>
               <w:rFonts w:cs="SFRM1728"/>
@@ -384,7 +418,17 @@
               <w:szCs w:val="32"/>
               <w:lang w:val="en-GB"/>
             </w:rPr>
-            <w:t>Manzi Giuseppe</w:t>
+            <w:t>Manzi</w:t>
+          </w:r>
+          <w:proofErr w:type="spellEnd"/>
+          <w:r>
+            <w:rPr>
+              <w:rFonts w:cs="SFRM1728"/>
+              <w:sz w:val="40"/>
+              <w:szCs w:val="32"/>
+              <w:lang w:val="en-GB"/>
+            </w:rPr>
+            <w:t xml:space="preserve"> Giuseppe</w:t>
           </w:r>
           <w:r>
             <w:rPr>
@@ -424,6 +468,7 @@
               <w:lang w:val="en-GB"/>
             </w:rPr>
           </w:pPr>
+          <w:proofErr w:type="spellStart"/>
           <w:r>
             <w:rPr>
               <w:rFonts w:cs="SFRM1728"/>
@@ -431,7 +476,17 @@
               <w:szCs w:val="32"/>
               <w:lang w:val="en-GB"/>
             </w:rPr>
-            <w:t>Nicolini Alessandro</w:t>
+            <w:t>Nicolini</w:t>
+          </w:r>
+          <w:proofErr w:type="spellEnd"/>
+          <w:r>
+            <w:rPr>
+              <w:rFonts w:cs="SFRM1728"/>
+              <w:sz w:val="40"/>
+              <w:szCs w:val="32"/>
+              <w:lang w:val="en-GB"/>
+            </w:rPr>
+            <w:t xml:space="preserve"> Alessandro</w:t>
           </w:r>
           <w:r>
             <w:rPr>
@@ -1742,7 +1797,23 @@
           <w:rFonts w:ascii="Cambria" w:hAnsi="Cambria" w:cs="Cambria"/>
           <w:lang w:val="en-GB"/>
         </w:rPr>
-        <w:t xml:space="preserve">The Test Plan Document of MyTaxiService </w:t>
+        <w:t xml:space="preserve">The Test Plan Document of </w:t>
+      </w:r>
+      <w:proofErr w:type="spellStart"/>
+      <w:r>
+        <w:rPr>
+          <w:rFonts w:ascii="Cambria" w:hAnsi="Cambria" w:cs="Cambria"/>
+          <w:lang w:val="en-GB"/>
+        </w:rPr>
+        <w:t>MyTaxiService</w:t>
+      </w:r>
+      <w:proofErr w:type="spellEnd"/>
+      <w:r>
+        <w:rPr>
+          <w:rFonts w:ascii="Cambria" w:hAnsi="Cambria" w:cs="Cambria"/>
+          <w:lang w:val="en-GB"/>
+        </w:rPr>
+        <w:t xml:space="preserve"> </w:t>
       </w:r>
       <w:r>
         <w:rPr>
@@ -1941,6 +2012,7 @@
       <w:r>
         <w:rPr>
           <w:noProof/>
+          <w:lang w:val="en-GB"/>
         </w:rPr>
         <w:drawing>
           <wp:inline distT="0" distB="0" distL="0" distR="0" wp14:anchorId="39297A93" wp14:editId="3FF6DED4">
@@ -2016,13 +2088,41 @@
           <w:lang w:val="en-GB"/>
         </w:rPr>
         <w:lastRenderedPageBreak/>
-        <w:t xml:space="preserve">The element to be integrated are the View, with the sub component MobileApp and the Web Server, the Controller, with the sub-component Request Manager and the Authentication, the Queue Manager( </w:t>
+        <w:t xml:space="preserve">The element to be integrated are the View, with the sub component </w:t>
+      </w:r>
+      <w:proofErr w:type="spellStart"/>
+      <w:r>
+        <w:rPr>
+          <w:lang w:val="en-GB"/>
+        </w:rPr>
+        <w:t>MobileApp</w:t>
+      </w:r>
+      <w:proofErr w:type="spellEnd"/>
+      <w:r>
+        <w:rPr>
+          <w:lang w:val="en-GB"/>
+        </w:rPr>
+        <w:t xml:space="preserve"> and the Web Server, the Controller, with the sub-component Request Manager and the Authentication, the Queue </w:t>
+      </w:r>
+      <w:proofErr w:type="gramStart"/>
+      <w:r>
+        <w:rPr>
+          <w:lang w:val="en-GB"/>
+        </w:rPr>
+        <w:t xml:space="preserve">Manager( </w:t>
       </w:r>
       <w:r>
         <w:rPr>
           <w:lang w:val="en-GB"/>
         </w:rPr>
-        <w:t>Taxi and request Queue Manager)</w:t>
+        <w:t>Taxi</w:t>
+      </w:r>
+      <w:proofErr w:type="gramEnd"/>
+      <w:r>
+        <w:rPr>
+          <w:lang w:val="en-GB"/>
+        </w:rPr>
+        <w:t xml:space="preserve"> and request Queue Manager)</w:t>
       </w:r>
       <w:r>
         <w:rPr>
@@ -2034,7 +2134,21 @@
         <w:rPr>
           <w:lang w:val="en-GB"/>
         </w:rPr>
-        <w:t xml:space="preserve"> of User and PastRequest.</w:t>
+        <w:t xml:space="preserve"> of User and </w:t>
+      </w:r>
+      <w:proofErr w:type="spellStart"/>
+      <w:r>
+        <w:rPr>
+          <w:lang w:val="en-GB"/>
+        </w:rPr>
+        <w:t>PastRequest</w:t>
+      </w:r>
+      <w:proofErr w:type="spellEnd"/>
+      <w:r>
+        <w:rPr>
+          <w:lang w:val="en-GB"/>
+        </w:rPr>
+        <w:t>.</w:t>
       </w:r>
     </w:p>
     <w:p>
@@ -2108,6 +2222,7 @@
       <w:r>
         <w:rPr>
           <w:noProof/>
+          <w:lang w:val="en-GB"/>
         </w:rPr>
         <w:drawing>
           <wp:inline distT="0" distB="0" distL="0" distR="0" wp14:anchorId="6A24AC17" wp14:editId="1FE1C8EF">
@@ -2270,7 +2385,21 @@
         <w:rPr>
           <w:lang w:val="en-GB"/>
         </w:rPr>
-        <w:t>Related to the section 2.3 where we had choose the bottom up strategy for the integration of the  component.</w:t>
+        <w:t xml:space="preserve">Related to the section 2.3 where we had choose the bottom up strategy for the integration of </w:t>
+      </w:r>
+      <w:proofErr w:type="gramStart"/>
+      <w:r>
+        <w:rPr>
+          <w:lang w:val="en-GB"/>
+        </w:rPr>
+        <w:t>the  component</w:t>
+      </w:r>
+      <w:proofErr w:type="gramEnd"/>
+      <w:r>
+        <w:rPr>
+          <w:lang w:val="en-GB"/>
+        </w:rPr>
+        <w:t>.</w:t>
       </w:r>
     </w:p>
     <w:p>
@@ -2336,6 +2465,7 @@
       <w:r>
         <w:rPr>
           <w:noProof/>
+          <w:lang w:val="en-GB"/>
         </w:rPr>
         <w:drawing>
           <wp:inline distT="0" distB="0" distL="0" distR="0" wp14:anchorId="1238B9E8" wp14:editId="11431884">
@@ -2537,11 +2667,19 @@
                 <w:lang w:val="en-GB"/>
               </w:rPr>
             </w:pPr>
-            <w:r>
-              <w:rPr>
-                <w:lang w:val="en-GB"/>
-              </w:rPr>
-              <w:t xml:space="preserve">RequestManager </w:t>
+            <w:proofErr w:type="spellStart"/>
+            <w:r>
+              <w:rPr>
+                <w:lang w:val="en-GB"/>
+              </w:rPr>
+              <w:t>RequestManager</w:t>
+            </w:r>
+            <w:proofErr w:type="spellEnd"/>
+            <w:r>
+              <w:rPr>
+                <w:lang w:val="en-GB"/>
+              </w:rPr>
+              <w:t xml:space="preserve"> </w:t>
             </w:r>
             <w:r>
               <w:rPr>
@@ -2606,11 +2744,19 @@
                 <w:lang w:val="en-GB"/>
               </w:rPr>
             </w:pPr>
-            <w:r>
-              <w:rPr>
-                <w:lang w:val="en-GB"/>
-              </w:rPr>
-              <w:t xml:space="preserve">RequestManager </w:t>
+            <w:proofErr w:type="spellStart"/>
+            <w:r>
+              <w:rPr>
+                <w:lang w:val="en-GB"/>
+              </w:rPr>
+              <w:t>RequestManager</w:t>
+            </w:r>
+            <w:proofErr w:type="spellEnd"/>
+            <w:r>
+              <w:rPr>
+                <w:lang w:val="en-GB"/>
+              </w:rPr>
+              <w:t xml:space="preserve"> </w:t>
             </w:r>
             <w:r>
               <w:rPr>
@@ -2622,8 +2768,16 @@
               <w:rPr>
                 <w:lang w:val="en-GB"/>
               </w:rPr>
-              <w:t xml:space="preserve"> RequestQueueManager</w:t>
-            </w:r>
+              <w:t xml:space="preserve"> </w:t>
+            </w:r>
+            <w:proofErr w:type="spellStart"/>
+            <w:r>
+              <w:rPr>
+                <w:lang w:val="en-GB"/>
+              </w:rPr>
+              <w:t>RequestQueueManager</w:t>
+            </w:r>
+            <w:proofErr w:type="spellEnd"/>
           </w:p>
         </w:tc>
         <w:tc>
@@ -2678,11 +2832,19 @@
                 <w:lang w:val="en-GB"/>
               </w:rPr>
             </w:pPr>
-            <w:r>
-              <w:rPr>
-                <w:lang w:val="en-GB"/>
-              </w:rPr>
-              <w:t xml:space="preserve">RequestManager </w:t>
+            <w:proofErr w:type="spellStart"/>
+            <w:r>
+              <w:rPr>
+                <w:lang w:val="en-GB"/>
+              </w:rPr>
+              <w:t>RequestManager</w:t>
+            </w:r>
+            <w:proofErr w:type="spellEnd"/>
+            <w:r>
+              <w:rPr>
+                <w:lang w:val="en-GB"/>
+              </w:rPr>
+              <w:t xml:space="preserve"> </w:t>
             </w:r>
             <w:r>
               <w:rPr>
@@ -2694,8 +2856,16 @@
               <w:rPr>
                 <w:lang w:val="en-GB"/>
               </w:rPr>
-              <w:t xml:space="preserve"> TaxiQueueManager</w:t>
-            </w:r>
+              <w:t xml:space="preserve"> </w:t>
+            </w:r>
+            <w:proofErr w:type="spellStart"/>
+            <w:r>
+              <w:rPr>
+                <w:lang w:val="en-GB"/>
+              </w:rPr>
+              <w:t>TaxiQueueManager</w:t>
+            </w:r>
+            <w:proofErr w:type="spellEnd"/>
           </w:p>
         </w:tc>
         <w:tc>
@@ -2750,11 +2920,19 @@
                 <w:lang w:val="en-GB"/>
               </w:rPr>
             </w:pPr>
-            <w:r>
-              <w:rPr>
-                <w:lang w:val="en-GB"/>
-              </w:rPr>
-              <w:t xml:space="preserve">RequestManager, Authentication </w:t>
+            <w:proofErr w:type="spellStart"/>
+            <w:r>
+              <w:rPr>
+                <w:lang w:val="en-GB"/>
+              </w:rPr>
+              <w:t>RequestManager</w:t>
+            </w:r>
+            <w:proofErr w:type="spellEnd"/>
+            <w:r>
+              <w:rPr>
+                <w:lang w:val="en-GB"/>
+              </w:rPr>
+              <w:t xml:space="preserve">, Authentication </w:t>
             </w:r>
             <w:r>
               <w:rPr>
@@ -2766,8 +2944,16 @@
               <w:rPr>
                 <w:lang w:val="en-GB"/>
               </w:rPr>
-              <w:t xml:space="preserve"> MobileApp</w:t>
-            </w:r>
+              <w:t xml:space="preserve"> </w:t>
+            </w:r>
+            <w:proofErr w:type="spellStart"/>
+            <w:r>
+              <w:rPr>
+                <w:lang w:val="en-GB"/>
+              </w:rPr>
+              <w:t>MobileApp</w:t>
+            </w:r>
+            <w:proofErr w:type="spellEnd"/>
           </w:p>
         </w:tc>
         <w:tc>
@@ -2823,11 +3009,19 @@
                 <w:lang w:val="en-GB"/>
               </w:rPr>
             </w:pPr>
-            <w:r>
-              <w:rPr>
-                <w:lang w:val="en-GB"/>
-              </w:rPr>
-              <w:t xml:space="preserve">RequestManager, Authentication </w:t>
+            <w:proofErr w:type="spellStart"/>
+            <w:r>
+              <w:rPr>
+                <w:lang w:val="en-GB"/>
+              </w:rPr>
+              <w:t>RequestManager</w:t>
+            </w:r>
+            <w:proofErr w:type="spellEnd"/>
+            <w:r>
+              <w:rPr>
+                <w:lang w:val="en-GB"/>
+              </w:rPr>
+              <w:t xml:space="preserve">, Authentication </w:t>
             </w:r>
             <w:r>
               <w:rPr>
@@ -2839,8 +3033,16 @@
               <w:rPr>
                 <w:lang w:val="en-GB"/>
               </w:rPr>
-              <w:t xml:space="preserve"> WebServer</w:t>
-            </w:r>
+              <w:t xml:space="preserve"> </w:t>
+            </w:r>
+            <w:proofErr w:type="spellStart"/>
+            <w:r>
+              <w:rPr>
+                <w:lang w:val="en-GB"/>
+              </w:rPr>
+              <w:t>WebServer</w:t>
+            </w:r>
+            <w:proofErr w:type="spellEnd"/>
           </w:p>
         </w:tc>
         <w:tc>
@@ -2895,11 +3097,19 @@
                 <w:lang w:val="en-GB"/>
               </w:rPr>
             </w:pPr>
-            <w:r>
-              <w:rPr>
-                <w:lang w:val="en-GB"/>
-              </w:rPr>
-              <w:t xml:space="preserve">RequestManager </w:t>
+            <w:proofErr w:type="spellStart"/>
+            <w:r>
+              <w:rPr>
+                <w:lang w:val="en-GB"/>
+              </w:rPr>
+              <w:t>RequestManager</w:t>
+            </w:r>
+            <w:proofErr w:type="spellEnd"/>
+            <w:r>
+              <w:rPr>
+                <w:lang w:val="en-GB"/>
+              </w:rPr>
+              <w:t xml:space="preserve"> </w:t>
             </w:r>
             <w:r>
               <w:rPr>
@@ -2911,8 +3121,16 @@
               <w:rPr>
                 <w:lang w:val="en-GB"/>
               </w:rPr>
-              <w:t xml:space="preserve"> PastRequest</w:t>
-            </w:r>
+              <w:t xml:space="preserve"> </w:t>
+            </w:r>
+            <w:proofErr w:type="spellStart"/>
+            <w:r>
+              <w:rPr>
+                <w:lang w:val="en-GB"/>
+              </w:rPr>
+              <w:t>PastRequest</w:t>
+            </w:r>
+            <w:proofErr w:type="spellEnd"/>
           </w:p>
         </w:tc>
         <w:tc>
@@ -3045,11 +3263,19 @@
                 <w:lang w:val="en-GB"/>
               </w:rPr>
             </w:pPr>
-            <w:r>
-              <w:rPr>
-                <w:lang w:val="en-GB"/>
-              </w:rPr>
-              <w:t>RequestManager, Authentication,</w:t>
+            <w:proofErr w:type="spellStart"/>
+            <w:r>
+              <w:rPr>
+                <w:lang w:val="en-GB"/>
+              </w:rPr>
+              <w:t>RequestManager</w:t>
+            </w:r>
+            <w:proofErr w:type="spellEnd"/>
+            <w:r>
+              <w:rPr>
+                <w:lang w:val="en-GB"/>
+              </w:rPr>
+              <w:t>, Authentication,</w:t>
             </w:r>
           </w:p>
           <w:p>
@@ -3059,12 +3285,28 @@
                 <w:lang w:val="en-GB"/>
               </w:rPr>
             </w:pPr>
-            <w:r>
-              <w:rPr>
-                <w:lang w:val="en-GB"/>
-              </w:rPr>
-              <w:t>RequestQueueManager, TaxiQueueManager</w:t>
-            </w:r>
+            <w:proofErr w:type="spellStart"/>
+            <w:r>
+              <w:rPr>
+                <w:lang w:val="en-GB"/>
+              </w:rPr>
+              <w:t>RequestQueueManager</w:t>
+            </w:r>
+            <w:proofErr w:type="spellEnd"/>
+            <w:r>
+              <w:rPr>
+                <w:lang w:val="en-GB"/>
+              </w:rPr>
+              <w:t xml:space="preserve">, </w:t>
+            </w:r>
+            <w:proofErr w:type="spellStart"/>
+            <w:r>
+              <w:rPr>
+                <w:lang w:val="en-GB"/>
+              </w:rPr>
+              <w:t>TaxiQueueManager</w:t>
+            </w:r>
+            <w:proofErr w:type="spellEnd"/>
           </w:p>
         </w:tc>
         <w:tc>
@@ -3092,8 +3334,16 @@
               <w:rPr>
                 <w:lang w:val="en-GB"/>
               </w:rPr>
-              <w:t xml:space="preserve"> GoogleMapsAPI</w:t>
-            </w:r>
+              <w:t xml:space="preserve"> </w:t>
+            </w:r>
+            <w:proofErr w:type="spellStart"/>
+            <w:r>
+              <w:rPr>
+                <w:lang w:val="en-GB"/>
+              </w:rPr>
+              <w:t>GoogleMapsAPI</w:t>
+            </w:r>
+            <w:proofErr w:type="spellEnd"/>
           </w:p>
         </w:tc>
         <w:tc>
@@ -3143,7 +3393,13 @@
         <w:t>3.1 Integration test case I1</w:t>
       </w:r>
     </w:p>
-    <w:p/>
+    <w:p>
+      <w:pPr>
+        <w:rPr>
+          <w:lang w:val="en-GB"/>
+        </w:rPr>
+      </w:pPr>
+    </w:p>
     <w:tbl>
       <w:tblPr>
         <w:tblStyle w:val="Tabellagriglia2-colore1"/>
@@ -3167,7 +3423,15 @@
             <w:tcW w:w="2876" w:type="dxa"/>
           </w:tcPr>
           <w:p>
-            <w:r>
+            <w:pPr>
+              <w:rPr>
+                <w:lang w:val="en-GB"/>
+              </w:rPr>
+            </w:pPr>
+            <w:r>
+              <w:rPr>
+                <w:lang w:val="en-GB"/>
+              </w:rPr>
               <w:t>Test Case Identifier</w:t>
             </w:r>
           </w:p>
@@ -3179,8 +3443,14 @@
           <w:p>
             <w:pPr>
               <w:cnfStyle w:val="000000100000" w:firstRow="0" w:lastRow="0" w:firstColumn="0" w:lastColumn="0" w:oddVBand="0" w:evenVBand="0" w:oddHBand="1" w:evenHBand="0" w:firstRowFirstColumn="0" w:firstRowLastColumn="0" w:lastRowFirstColumn="0" w:lastRowLastColumn="0"/>
+              <w:rPr>
+                <w:lang w:val="en-GB"/>
+              </w:rPr>
             </w:pPr>
             <w:r>
+              <w:rPr>
+                <w:lang w:val="en-GB"/>
+              </w:rPr>
               <w:t>I1T1</w:t>
             </w:r>
           </w:p>
@@ -3193,7 +3463,15 @@
             <w:tcW w:w="2876" w:type="dxa"/>
           </w:tcPr>
           <w:p>
-            <w:r>
+            <w:pPr>
+              <w:rPr>
+                <w:lang w:val="en-GB"/>
+              </w:rPr>
+            </w:pPr>
+            <w:r>
+              <w:rPr>
+                <w:lang w:val="en-GB"/>
+              </w:rPr>
               <w:t>Test Item(s)</w:t>
             </w:r>
           </w:p>
@@ -3205,12 +3483,23 @@
           <w:p>
             <w:pPr>
               <w:cnfStyle w:val="000000000000" w:firstRow="0" w:lastRow="0" w:firstColumn="0" w:lastColumn="0" w:oddVBand="0" w:evenVBand="0" w:oddHBand="0" w:evenHBand="0" w:firstRowFirstColumn="0" w:firstRowLastColumn="0" w:lastRowFirstColumn="0" w:lastRowLastColumn="0"/>
+              <w:rPr>
+                <w:lang w:val="en-GB"/>
+              </w:rPr>
             </w:pPr>
-            <w:r>
-              <w:rPr>
-                <w:lang w:val="en-GB"/>
-              </w:rPr>
-              <w:t xml:space="preserve">RequestManager </w:t>
+            <w:proofErr w:type="spellStart"/>
+            <w:r>
+              <w:rPr>
+                <w:lang w:val="en-GB"/>
+              </w:rPr>
+              <w:t>RequestManager</w:t>
+            </w:r>
+            <w:proofErr w:type="spellEnd"/>
+            <w:r>
+              <w:rPr>
+                <w:lang w:val="en-GB"/>
+              </w:rPr>
+              <w:t xml:space="preserve"> </w:t>
             </w:r>
             <w:r>
               <w:rPr>
@@ -3237,7 +3526,15 @@
             <w:tcW w:w="2876" w:type="dxa"/>
           </w:tcPr>
           <w:p>
-            <w:r>
+            <w:pPr>
+              <w:rPr>
+                <w:lang w:val="en-GB"/>
+              </w:rPr>
+            </w:pPr>
+            <w:r>
+              <w:rPr>
+                <w:lang w:val="en-GB"/>
+              </w:rPr>
               <w:t>Input Specification</w:t>
             </w:r>
           </w:p>
@@ -3249,9 +3546,29 @@
           <w:p>
             <w:pPr>
               <w:cnfStyle w:val="000000100000" w:firstRow="0" w:lastRow="0" w:firstColumn="0" w:lastColumn="0" w:oddVBand="0" w:evenVBand="0" w:oddHBand="1" w:evenHBand="0" w:firstRowFirstColumn="0" w:firstRowLastColumn="0" w:lastRowFirstColumn="0" w:lastRowLastColumn="0"/>
+              <w:rPr>
+                <w:lang w:val="en-GB"/>
+              </w:rPr>
             </w:pPr>
             <w:r>
-              <w:t>Create typical RequestManager input</w:t>
+              <w:rPr>
+                <w:lang w:val="en-GB"/>
+              </w:rPr>
+              <w:t xml:space="preserve">Create typical </w:t>
+            </w:r>
+            <w:proofErr w:type="spellStart"/>
+            <w:r>
+              <w:rPr>
+                <w:lang w:val="en-GB"/>
+              </w:rPr>
+              <w:t>RequestManager</w:t>
+            </w:r>
+            <w:proofErr w:type="spellEnd"/>
+            <w:r>
+              <w:rPr>
+                <w:lang w:val="en-GB"/>
+              </w:rPr>
+              <w:t xml:space="preserve"> input</w:t>
             </w:r>
           </w:p>
         </w:tc>
@@ -3263,7 +3580,15 @@
             <w:tcW w:w="2876" w:type="dxa"/>
           </w:tcPr>
           <w:p>
-            <w:r>
+            <w:pPr>
+              <w:rPr>
+                <w:lang w:val="en-GB"/>
+              </w:rPr>
+            </w:pPr>
+            <w:r>
+              <w:rPr>
+                <w:lang w:val="en-GB"/>
+              </w:rPr>
               <w:t>Output Specification</w:t>
             </w:r>
           </w:p>
@@ -3275,8 +3600,14 @@
           <w:p>
             <w:pPr>
               <w:cnfStyle w:val="000000000000" w:firstRow="0" w:lastRow="0" w:firstColumn="0" w:lastColumn="0" w:oddVBand="0" w:evenVBand="0" w:oddHBand="0" w:evenHBand="0" w:firstRowFirstColumn="0" w:firstRowLastColumn="0" w:lastRowFirstColumn="0" w:lastRowLastColumn="0"/>
+              <w:rPr>
+                <w:lang w:val="en-GB"/>
+              </w:rPr>
             </w:pPr>
             <w:r>
+              <w:rPr>
+                <w:lang w:val="en-GB"/>
+              </w:rPr>
               <w:t>Check if the correct methods are called in the Authentication</w:t>
             </w:r>
           </w:p>
@@ -3292,7 +3623,15 @@
             <w:tcW w:w="2876" w:type="dxa"/>
           </w:tcPr>
           <w:p>
-            <w:r>
+            <w:pPr>
+              <w:rPr>
+                <w:lang w:val="en-GB"/>
+              </w:rPr>
+            </w:pPr>
+            <w:r>
+              <w:rPr>
+                <w:lang w:val="en-GB"/>
+              </w:rPr>
               <w:t>Environmental Needs</w:t>
             </w:r>
           </w:p>
@@ -3304,12 +3643,21 @@
           <w:p>
             <w:pPr>
               <w:cnfStyle w:val="000000100000" w:firstRow="0" w:lastRow="0" w:firstColumn="0" w:lastColumn="0" w:oddVBand="0" w:evenVBand="0" w:oddHBand="1" w:evenHBand="0" w:firstRowFirstColumn="0" w:firstRowLastColumn="0" w:lastRowFirstColumn="0" w:lastRowLastColumn="0"/>
+              <w:rPr>
+                <w:lang w:val="en-GB"/>
+              </w:rPr>
             </w:pPr>
           </w:p>
         </w:tc>
       </w:tr>
     </w:tbl>
-    <w:p/>
+    <w:p>
+      <w:pPr>
+        <w:rPr>
+          <w:lang w:val="en-GB"/>
+        </w:rPr>
+      </w:pPr>
+    </w:p>
     <w:p>
       <w:pPr>
         <w:pStyle w:val="Titolo2"/>
@@ -3318,7 +3666,13 @@
         <w:t>3.2 Integration test case I2</w:t>
       </w:r>
     </w:p>
-    <w:p/>
+    <w:p>
+      <w:pPr>
+        <w:rPr>
+          <w:lang w:val="en-GB"/>
+        </w:rPr>
+      </w:pPr>
+    </w:p>
     <w:tbl>
       <w:tblPr>
         <w:tblStyle w:val="Tabellagriglia2-colore1"/>
@@ -3342,7 +3696,15 @@
             <w:tcW w:w="2876" w:type="dxa"/>
           </w:tcPr>
           <w:p>
-            <w:r>
+            <w:pPr>
+              <w:rPr>
+                <w:lang w:val="en-GB"/>
+              </w:rPr>
+            </w:pPr>
+            <w:r>
+              <w:rPr>
+                <w:lang w:val="en-GB"/>
+              </w:rPr>
               <w:t>Test Case Identifier</w:t>
             </w:r>
           </w:p>
@@ -3354,8 +3716,14 @@
           <w:p>
             <w:pPr>
               <w:cnfStyle w:val="000000100000" w:firstRow="0" w:lastRow="0" w:firstColumn="0" w:lastColumn="0" w:oddVBand="0" w:evenVBand="0" w:oddHBand="1" w:evenHBand="0" w:firstRowFirstColumn="0" w:firstRowLastColumn="0" w:lastRowFirstColumn="0" w:lastRowLastColumn="0"/>
+              <w:rPr>
+                <w:lang w:val="en-GB"/>
+              </w:rPr>
             </w:pPr>
             <w:r>
+              <w:rPr>
+                <w:lang w:val="en-GB"/>
+              </w:rPr>
               <w:t>I1T1</w:t>
             </w:r>
           </w:p>
@@ -3368,7 +3736,15 @@
             <w:tcW w:w="2876" w:type="dxa"/>
           </w:tcPr>
           <w:p>
-            <w:r>
+            <w:pPr>
+              <w:rPr>
+                <w:lang w:val="en-GB"/>
+              </w:rPr>
+            </w:pPr>
+            <w:r>
+              <w:rPr>
+                <w:lang w:val="en-GB"/>
+              </w:rPr>
               <w:t>Test Item(s)</w:t>
             </w:r>
           </w:p>
@@ -3380,12 +3756,23 @@
           <w:p>
             <w:pPr>
               <w:cnfStyle w:val="000000000000" w:firstRow="0" w:lastRow="0" w:firstColumn="0" w:lastColumn="0" w:oddVBand="0" w:evenVBand="0" w:oddHBand="0" w:evenHBand="0" w:firstRowFirstColumn="0" w:firstRowLastColumn="0" w:lastRowFirstColumn="0" w:lastRowLastColumn="0"/>
+              <w:rPr>
+                <w:lang w:val="en-GB"/>
+              </w:rPr>
             </w:pPr>
-            <w:r>
-              <w:rPr>
-                <w:lang w:val="en-GB"/>
-              </w:rPr>
-              <w:t xml:space="preserve">RequestManager </w:t>
+            <w:proofErr w:type="spellStart"/>
+            <w:r>
+              <w:rPr>
+                <w:lang w:val="en-GB"/>
+              </w:rPr>
+              <w:t>RequestManager</w:t>
+            </w:r>
+            <w:proofErr w:type="spellEnd"/>
+            <w:r>
+              <w:rPr>
+                <w:lang w:val="en-GB"/>
+              </w:rPr>
+              <w:t xml:space="preserve"> </w:t>
             </w:r>
             <w:r>
               <w:rPr>
@@ -3412,7 +3799,15 @@
             <w:tcW w:w="2876" w:type="dxa"/>
           </w:tcPr>
           <w:p>
-            <w:r>
+            <w:pPr>
+              <w:rPr>
+                <w:lang w:val="en-GB"/>
+              </w:rPr>
+            </w:pPr>
+            <w:r>
+              <w:rPr>
+                <w:lang w:val="en-GB"/>
+              </w:rPr>
               <w:t>Input Specification</w:t>
             </w:r>
           </w:p>
@@ -3424,9 +3819,29 @@
           <w:p>
             <w:pPr>
               <w:cnfStyle w:val="000000100000" w:firstRow="0" w:lastRow="0" w:firstColumn="0" w:lastColumn="0" w:oddVBand="0" w:evenVBand="0" w:oddHBand="1" w:evenHBand="0" w:firstRowFirstColumn="0" w:firstRowLastColumn="0" w:lastRowFirstColumn="0" w:lastRowLastColumn="0"/>
+              <w:rPr>
+                <w:lang w:val="en-GB"/>
+              </w:rPr>
             </w:pPr>
             <w:r>
-              <w:t>Create typical RequestManager input</w:t>
+              <w:rPr>
+                <w:lang w:val="en-GB"/>
+              </w:rPr>
+              <w:t xml:space="preserve">Create typical </w:t>
+            </w:r>
+            <w:proofErr w:type="spellStart"/>
+            <w:r>
+              <w:rPr>
+                <w:lang w:val="en-GB"/>
+              </w:rPr>
+              <w:t>RequestManager</w:t>
+            </w:r>
+            <w:proofErr w:type="spellEnd"/>
+            <w:r>
+              <w:rPr>
+                <w:lang w:val="en-GB"/>
+              </w:rPr>
+              <w:t xml:space="preserve"> input</w:t>
             </w:r>
           </w:p>
         </w:tc>
@@ -3438,7 +3853,15 @@
             <w:tcW w:w="2876" w:type="dxa"/>
           </w:tcPr>
           <w:p>
-            <w:r>
+            <w:pPr>
+              <w:rPr>
+                <w:lang w:val="en-GB"/>
+              </w:rPr>
+            </w:pPr>
+            <w:r>
+              <w:rPr>
+                <w:lang w:val="en-GB"/>
+              </w:rPr>
               <w:t>Output Specification</w:t>
             </w:r>
           </w:p>
@@ -3450,8 +3873,14 @@
           <w:p>
             <w:pPr>
               <w:cnfStyle w:val="000000000000" w:firstRow="0" w:lastRow="0" w:firstColumn="0" w:lastColumn="0" w:oddVBand="0" w:evenVBand="0" w:oddHBand="0" w:evenHBand="0" w:firstRowFirstColumn="0" w:firstRowLastColumn="0" w:lastRowFirstColumn="0" w:lastRowLastColumn="0"/>
+              <w:rPr>
+                <w:lang w:val="en-GB"/>
+              </w:rPr>
             </w:pPr>
             <w:r>
+              <w:rPr>
+                <w:lang w:val="en-GB"/>
+              </w:rPr>
               <w:t>Check if the correct methods are called in the Authentication</w:t>
             </w:r>
           </w:p>
@@ -3467,7 +3896,15 @@
             <w:tcW w:w="2876" w:type="dxa"/>
           </w:tcPr>
           <w:p>
-            <w:r>
+            <w:pPr>
+              <w:rPr>
+                <w:lang w:val="en-GB"/>
+              </w:rPr>
+            </w:pPr>
+            <w:r>
+              <w:rPr>
+                <w:lang w:val="en-GB"/>
+              </w:rPr>
               <w:t>Environmental Needs</w:t>
             </w:r>
           </w:p>
@@ -3479,6 +3916,9 @@
           <w:p>
             <w:pPr>
               <w:cnfStyle w:val="000000100000" w:firstRow="0" w:lastRow="0" w:firstColumn="0" w:lastColumn="0" w:oddVBand="0" w:evenVBand="0" w:oddHBand="1" w:evenHBand="0" w:firstRowFirstColumn="0" w:firstRowLastColumn="0" w:lastRowFirstColumn="0" w:lastRowLastColumn="0"/>
+              <w:rPr>
+                <w:lang w:val="en-GB"/>
+              </w:rPr>
             </w:pPr>
           </w:p>
         </w:tc>
@@ -3492,7 +3932,13 @@
         <w:t>3.3 Integration test case I3</w:t>
       </w:r>
     </w:p>
-    <w:p/>
+    <w:p>
+      <w:pPr>
+        <w:rPr>
+          <w:lang w:val="en-GB"/>
+        </w:rPr>
+      </w:pPr>
+    </w:p>
     <w:tbl>
       <w:tblPr>
         <w:tblStyle w:val="Tabellagriglia2-colore1"/>
@@ -3516,7 +3962,15 @@
             <w:tcW w:w="2876" w:type="dxa"/>
           </w:tcPr>
           <w:p>
-            <w:r>
+            <w:pPr>
+              <w:rPr>
+                <w:lang w:val="en-GB"/>
+              </w:rPr>
+            </w:pPr>
+            <w:r>
+              <w:rPr>
+                <w:lang w:val="en-GB"/>
+              </w:rPr>
               <w:t>Test Case Identifier</w:t>
             </w:r>
           </w:p>
@@ -3528,14 +3982,15 @@
           <w:p>
             <w:pPr>
               <w:cnfStyle w:val="000000100000" w:firstRow="0" w:lastRow="0" w:firstColumn="0" w:lastColumn="0" w:oddVBand="0" w:evenVBand="0" w:oddHBand="1" w:evenHBand="0" w:firstRowFirstColumn="0" w:firstRowLastColumn="0" w:lastRowFirstColumn="0" w:lastRowLastColumn="0"/>
+              <w:rPr>
+                <w:lang w:val="en-GB"/>
+              </w:rPr>
             </w:pPr>
             <w:r>
-              <w:t>I2</w:t>
-            </w:r>
-            <w:bookmarkStart w:id="12" w:name="_GoBack"/>
-            <w:bookmarkEnd w:id="12"/>
-            <w:r>
-              <w:t>T1</w:t>
+              <w:rPr>
+                <w:lang w:val="en-GB"/>
+              </w:rPr>
+              <w:t>I2T1</w:t>
             </w:r>
           </w:p>
         </w:tc>
@@ -3547,7 +4002,15 @@
             <w:tcW w:w="2876" w:type="dxa"/>
           </w:tcPr>
           <w:p>
-            <w:r>
+            <w:pPr>
+              <w:rPr>
+                <w:lang w:val="en-GB"/>
+              </w:rPr>
+            </w:pPr>
+            <w:r>
+              <w:rPr>
+                <w:lang w:val="en-GB"/>
+              </w:rPr>
               <w:t>Test Item(s)</w:t>
             </w:r>
           </w:p>
@@ -3559,12 +4022,23 @@
           <w:p>
             <w:pPr>
               <w:cnfStyle w:val="000000000000" w:firstRow="0" w:lastRow="0" w:firstColumn="0" w:lastColumn="0" w:oddVBand="0" w:evenVBand="0" w:oddHBand="0" w:evenHBand="0" w:firstRowFirstColumn="0" w:firstRowLastColumn="0" w:lastRowFirstColumn="0" w:lastRowLastColumn="0"/>
+              <w:rPr>
+                <w:lang w:val="en-GB"/>
+              </w:rPr>
             </w:pPr>
-            <w:r>
-              <w:rPr>
-                <w:lang w:val="en-GB"/>
-              </w:rPr>
-              <w:t xml:space="preserve">RequestManager </w:t>
+            <w:proofErr w:type="spellStart"/>
+            <w:r>
+              <w:rPr>
+                <w:lang w:val="en-GB"/>
+              </w:rPr>
+              <w:t>RequestManager</w:t>
+            </w:r>
+            <w:proofErr w:type="spellEnd"/>
+            <w:r>
+              <w:rPr>
+                <w:lang w:val="en-GB"/>
+              </w:rPr>
+              <w:t xml:space="preserve"> </w:t>
             </w:r>
             <w:r>
               <w:rPr>
@@ -3591,7 +4065,15 @@
             <w:tcW w:w="2876" w:type="dxa"/>
           </w:tcPr>
           <w:p>
-            <w:r>
+            <w:pPr>
+              <w:rPr>
+                <w:lang w:val="en-GB"/>
+              </w:rPr>
+            </w:pPr>
+            <w:r>
+              <w:rPr>
+                <w:lang w:val="en-GB"/>
+              </w:rPr>
               <w:t>Input Specification</w:t>
             </w:r>
           </w:p>
@@ -3603,9 +4085,29 @@
           <w:p>
             <w:pPr>
               <w:cnfStyle w:val="000000100000" w:firstRow="0" w:lastRow="0" w:firstColumn="0" w:lastColumn="0" w:oddVBand="0" w:evenVBand="0" w:oddHBand="1" w:evenHBand="0" w:firstRowFirstColumn="0" w:firstRowLastColumn="0" w:lastRowFirstColumn="0" w:lastRowLastColumn="0"/>
+              <w:rPr>
+                <w:lang w:val="en-GB"/>
+              </w:rPr>
             </w:pPr>
             <w:r>
-              <w:t>Create typical RequestManager input</w:t>
+              <w:rPr>
+                <w:lang w:val="en-GB"/>
+              </w:rPr>
+              <w:t xml:space="preserve">Create typical </w:t>
+            </w:r>
+            <w:proofErr w:type="spellStart"/>
+            <w:r>
+              <w:rPr>
+                <w:lang w:val="en-GB"/>
+              </w:rPr>
+              <w:t>RequestManager</w:t>
+            </w:r>
+            <w:proofErr w:type="spellEnd"/>
+            <w:r>
+              <w:rPr>
+                <w:lang w:val="en-GB"/>
+              </w:rPr>
+              <w:t xml:space="preserve"> input</w:t>
             </w:r>
           </w:p>
         </w:tc>
@@ -3617,7 +4119,15 @@
             <w:tcW w:w="2876" w:type="dxa"/>
           </w:tcPr>
           <w:p>
-            <w:r>
+            <w:pPr>
+              <w:rPr>
+                <w:lang w:val="en-GB"/>
+              </w:rPr>
+            </w:pPr>
+            <w:r>
+              <w:rPr>
+                <w:lang w:val="en-GB"/>
+              </w:rPr>
               <w:t>Output Specification</w:t>
             </w:r>
           </w:p>
@@ -3629,8 +4139,14 @@
           <w:p>
             <w:pPr>
               <w:cnfStyle w:val="000000000000" w:firstRow="0" w:lastRow="0" w:firstColumn="0" w:lastColumn="0" w:oddVBand="0" w:evenVBand="0" w:oddHBand="0" w:evenHBand="0" w:firstRowFirstColumn="0" w:firstRowLastColumn="0" w:lastRowFirstColumn="0" w:lastRowLastColumn="0"/>
+              <w:rPr>
+                <w:lang w:val="en-GB"/>
+              </w:rPr>
             </w:pPr>
             <w:r>
+              <w:rPr>
+                <w:lang w:val="en-GB"/>
+              </w:rPr>
               <w:t>Check if the correct methods are called in the Authentication</w:t>
             </w:r>
           </w:p>
@@ -3646,7 +4162,15 @@
             <w:tcW w:w="2876" w:type="dxa"/>
           </w:tcPr>
           <w:p>
-            <w:r>
+            <w:pPr>
+              <w:rPr>
+                <w:lang w:val="en-GB"/>
+              </w:rPr>
+            </w:pPr>
+            <w:r>
+              <w:rPr>
+                <w:lang w:val="en-GB"/>
+              </w:rPr>
               <w:t>Environmental Needs</w:t>
             </w:r>
           </w:p>
@@ -3658,6 +4182,9 @@
           <w:p>
             <w:pPr>
               <w:cnfStyle w:val="000000100000" w:firstRow="0" w:lastRow="0" w:firstColumn="0" w:lastColumn="0" w:oddVBand="0" w:evenVBand="0" w:oddHBand="1" w:evenHBand="0" w:firstRowFirstColumn="0" w:firstRowLastColumn="0" w:lastRowFirstColumn="0" w:lastRowLastColumn="0"/>
+              <w:rPr>
+                <w:lang w:val="en-GB"/>
+              </w:rPr>
             </w:pPr>
           </w:p>
         </w:tc>
@@ -3671,7 +4198,13 @@
         <w:t>3.4 Integration test case I4</w:t>
       </w:r>
     </w:p>
-    <w:p/>
+    <w:p>
+      <w:pPr>
+        <w:rPr>
+          <w:lang w:val="en-GB"/>
+        </w:rPr>
+      </w:pPr>
+    </w:p>
     <w:tbl>
       <w:tblPr>
         <w:tblStyle w:val="Tabellagriglia2-colore1"/>
@@ -3695,7 +4228,15 @@
             <w:tcW w:w="2876" w:type="dxa"/>
           </w:tcPr>
           <w:p>
-            <w:r>
+            <w:pPr>
+              <w:rPr>
+                <w:lang w:val="en-GB"/>
+              </w:rPr>
+            </w:pPr>
+            <w:r>
+              <w:rPr>
+                <w:lang w:val="en-GB"/>
+              </w:rPr>
               <w:t>Test Case Identifier</w:t>
             </w:r>
           </w:p>
@@ -3707,8 +4248,14 @@
           <w:p>
             <w:pPr>
               <w:cnfStyle w:val="000000100000" w:firstRow="0" w:lastRow="0" w:firstColumn="0" w:lastColumn="0" w:oddVBand="0" w:evenVBand="0" w:oddHBand="1" w:evenHBand="0" w:firstRowFirstColumn="0" w:firstRowLastColumn="0" w:lastRowFirstColumn="0" w:lastRowLastColumn="0"/>
+              <w:rPr>
+                <w:lang w:val="en-GB"/>
+              </w:rPr>
             </w:pPr>
             <w:r>
+              <w:rPr>
+                <w:lang w:val="en-GB"/>
+              </w:rPr>
               <w:t>I1T1</w:t>
             </w:r>
           </w:p>
@@ -3721,7 +4268,15 @@
             <w:tcW w:w="2876" w:type="dxa"/>
           </w:tcPr>
           <w:p>
-            <w:r>
+            <w:pPr>
+              <w:rPr>
+                <w:lang w:val="en-GB"/>
+              </w:rPr>
+            </w:pPr>
+            <w:r>
+              <w:rPr>
+                <w:lang w:val="en-GB"/>
+              </w:rPr>
               <w:t>Test Item(s)</w:t>
             </w:r>
           </w:p>
@@ -3733,12 +4288,23 @@
           <w:p>
             <w:pPr>
               <w:cnfStyle w:val="000000000000" w:firstRow="0" w:lastRow="0" w:firstColumn="0" w:lastColumn="0" w:oddVBand="0" w:evenVBand="0" w:oddHBand="0" w:evenHBand="0" w:firstRowFirstColumn="0" w:firstRowLastColumn="0" w:lastRowFirstColumn="0" w:lastRowLastColumn="0"/>
+              <w:rPr>
+                <w:lang w:val="en-GB"/>
+              </w:rPr>
             </w:pPr>
-            <w:r>
-              <w:rPr>
-                <w:lang w:val="en-GB"/>
-              </w:rPr>
-              <w:t xml:space="preserve">RequestManager </w:t>
+            <w:proofErr w:type="spellStart"/>
+            <w:r>
+              <w:rPr>
+                <w:lang w:val="en-GB"/>
+              </w:rPr>
+              <w:t>RequestManager</w:t>
+            </w:r>
+            <w:proofErr w:type="spellEnd"/>
+            <w:r>
+              <w:rPr>
+                <w:lang w:val="en-GB"/>
+              </w:rPr>
+              <w:t xml:space="preserve"> </w:t>
             </w:r>
             <w:r>
               <w:rPr>
@@ -3765,7 +4331,15 @@
             <w:tcW w:w="2876" w:type="dxa"/>
           </w:tcPr>
           <w:p>
-            <w:r>
+            <w:pPr>
+              <w:rPr>
+                <w:lang w:val="en-GB"/>
+              </w:rPr>
+            </w:pPr>
+            <w:r>
+              <w:rPr>
+                <w:lang w:val="en-GB"/>
+              </w:rPr>
               <w:t>Input Specification</w:t>
             </w:r>
           </w:p>
@@ -3777,9 +4351,29 @@
           <w:p>
             <w:pPr>
               <w:cnfStyle w:val="000000100000" w:firstRow="0" w:lastRow="0" w:firstColumn="0" w:lastColumn="0" w:oddVBand="0" w:evenVBand="0" w:oddHBand="1" w:evenHBand="0" w:firstRowFirstColumn="0" w:firstRowLastColumn="0" w:lastRowFirstColumn="0" w:lastRowLastColumn="0"/>
+              <w:rPr>
+                <w:lang w:val="en-GB"/>
+              </w:rPr>
             </w:pPr>
             <w:r>
-              <w:t>Create typical RequestManager input</w:t>
+              <w:rPr>
+                <w:lang w:val="en-GB"/>
+              </w:rPr>
+              <w:t xml:space="preserve">Create typical </w:t>
+            </w:r>
+            <w:proofErr w:type="spellStart"/>
+            <w:r>
+              <w:rPr>
+                <w:lang w:val="en-GB"/>
+              </w:rPr>
+              <w:t>RequestManager</w:t>
+            </w:r>
+            <w:proofErr w:type="spellEnd"/>
+            <w:r>
+              <w:rPr>
+                <w:lang w:val="en-GB"/>
+              </w:rPr>
+              <w:t xml:space="preserve"> input</w:t>
             </w:r>
           </w:p>
         </w:tc>
@@ -3791,7 +4385,15 @@
             <w:tcW w:w="2876" w:type="dxa"/>
           </w:tcPr>
           <w:p>
-            <w:r>
+            <w:pPr>
+              <w:rPr>
+                <w:lang w:val="en-GB"/>
+              </w:rPr>
+            </w:pPr>
+            <w:r>
+              <w:rPr>
+                <w:lang w:val="en-GB"/>
+              </w:rPr>
               <w:t>Output Specification</w:t>
             </w:r>
           </w:p>
@@ -3803,8 +4405,14 @@
           <w:p>
             <w:pPr>
               <w:cnfStyle w:val="000000000000" w:firstRow="0" w:lastRow="0" w:firstColumn="0" w:lastColumn="0" w:oddVBand="0" w:evenVBand="0" w:oddHBand="0" w:evenHBand="0" w:firstRowFirstColumn="0" w:firstRowLastColumn="0" w:lastRowFirstColumn="0" w:lastRowLastColumn="0"/>
+              <w:rPr>
+                <w:lang w:val="en-GB"/>
+              </w:rPr>
             </w:pPr>
             <w:r>
+              <w:rPr>
+                <w:lang w:val="en-GB"/>
+              </w:rPr>
               <w:t>Check if the correct methods are called in the Authentication</w:t>
             </w:r>
           </w:p>
@@ -3820,7 +4428,15 @@
             <w:tcW w:w="2876" w:type="dxa"/>
           </w:tcPr>
           <w:p>
-            <w:r>
+            <w:pPr>
+              <w:rPr>
+                <w:lang w:val="en-GB"/>
+              </w:rPr>
+            </w:pPr>
+            <w:r>
+              <w:rPr>
+                <w:lang w:val="en-GB"/>
+              </w:rPr>
               <w:lastRenderedPageBreak/>
               <w:t>Environmental Needs</w:t>
             </w:r>
@@ -3833,6 +4449,9 @@
           <w:p>
             <w:pPr>
               <w:cnfStyle w:val="000000100000" w:firstRow="0" w:lastRow="0" w:firstColumn="0" w:lastColumn="0" w:oddVBand="0" w:evenVBand="0" w:oddHBand="1" w:evenHBand="0" w:firstRowFirstColumn="0" w:firstRowLastColumn="0" w:lastRowFirstColumn="0" w:lastRowLastColumn="0"/>
+              <w:rPr>
+                <w:lang w:val="en-GB"/>
+              </w:rPr>
             </w:pPr>
           </w:p>
         </w:tc>
@@ -3846,7 +4465,13 @@
         <w:t>3.5 Integration test case I5</w:t>
       </w:r>
     </w:p>
-    <w:p/>
+    <w:p>
+      <w:pPr>
+        <w:rPr>
+          <w:lang w:val="en-GB"/>
+        </w:rPr>
+      </w:pPr>
+    </w:p>
     <w:tbl>
       <w:tblPr>
         <w:tblStyle w:val="Tabellagriglia2-colore1"/>
@@ -3870,7 +4495,15 @@
             <w:tcW w:w="2876" w:type="dxa"/>
           </w:tcPr>
           <w:p>
-            <w:r>
+            <w:pPr>
+              <w:rPr>
+                <w:lang w:val="en-GB"/>
+              </w:rPr>
+            </w:pPr>
+            <w:r>
+              <w:rPr>
+                <w:lang w:val="en-GB"/>
+              </w:rPr>
               <w:t>Test Case Identifier</w:t>
             </w:r>
           </w:p>
@@ -3882,8 +4515,14 @@
           <w:p>
             <w:pPr>
               <w:cnfStyle w:val="000000100000" w:firstRow="0" w:lastRow="0" w:firstColumn="0" w:lastColumn="0" w:oddVBand="0" w:evenVBand="0" w:oddHBand="1" w:evenHBand="0" w:firstRowFirstColumn="0" w:firstRowLastColumn="0" w:lastRowFirstColumn="0" w:lastRowLastColumn="0"/>
+              <w:rPr>
+                <w:lang w:val="en-GB"/>
+              </w:rPr>
             </w:pPr>
             <w:r>
+              <w:rPr>
+                <w:lang w:val="en-GB"/>
+              </w:rPr>
               <w:t>I1T1</w:t>
             </w:r>
           </w:p>
@@ -3896,7 +4535,15 @@
             <w:tcW w:w="2876" w:type="dxa"/>
           </w:tcPr>
           <w:p>
-            <w:r>
+            <w:pPr>
+              <w:rPr>
+                <w:lang w:val="en-GB"/>
+              </w:rPr>
+            </w:pPr>
+            <w:r>
+              <w:rPr>
+                <w:lang w:val="en-GB"/>
+              </w:rPr>
               <w:t>Test Item(s)</w:t>
             </w:r>
           </w:p>
@@ -3908,12 +4555,23 @@
           <w:p>
             <w:pPr>
               <w:cnfStyle w:val="000000000000" w:firstRow="0" w:lastRow="0" w:firstColumn="0" w:lastColumn="0" w:oddVBand="0" w:evenVBand="0" w:oddHBand="0" w:evenHBand="0" w:firstRowFirstColumn="0" w:firstRowLastColumn="0" w:lastRowFirstColumn="0" w:lastRowLastColumn="0"/>
+              <w:rPr>
+                <w:lang w:val="en-GB"/>
+              </w:rPr>
             </w:pPr>
-            <w:r>
-              <w:rPr>
-                <w:lang w:val="en-GB"/>
-              </w:rPr>
-              <w:t xml:space="preserve">RequestManager </w:t>
+            <w:proofErr w:type="spellStart"/>
+            <w:r>
+              <w:rPr>
+                <w:lang w:val="en-GB"/>
+              </w:rPr>
+              <w:t>RequestManager</w:t>
+            </w:r>
+            <w:proofErr w:type="spellEnd"/>
+            <w:r>
+              <w:rPr>
+                <w:lang w:val="en-GB"/>
+              </w:rPr>
+              <w:t xml:space="preserve"> </w:t>
             </w:r>
             <w:r>
               <w:rPr>
@@ -3940,7 +4598,15 @@
             <w:tcW w:w="2876" w:type="dxa"/>
           </w:tcPr>
           <w:p>
-            <w:r>
+            <w:pPr>
+              <w:rPr>
+                <w:lang w:val="en-GB"/>
+              </w:rPr>
+            </w:pPr>
+            <w:r>
+              <w:rPr>
+                <w:lang w:val="en-GB"/>
+              </w:rPr>
               <w:t>Input Specification</w:t>
             </w:r>
           </w:p>
@@ -3952,9 +4618,29 @@
           <w:p>
             <w:pPr>
               <w:cnfStyle w:val="000000100000" w:firstRow="0" w:lastRow="0" w:firstColumn="0" w:lastColumn="0" w:oddVBand="0" w:evenVBand="0" w:oddHBand="1" w:evenHBand="0" w:firstRowFirstColumn="0" w:firstRowLastColumn="0" w:lastRowFirstColumn="0" w:lastRowLastColumn="0"/>
+              <w:rPr>
+                <w:lang w:val="en-GB"/>
+              </w:rPr>
             </w:pPr>
             <w:r>
-              <w:t>Create typical RequestManager input</w:t>
+              <w:rPr>
+                <w:lang w:val="en-GB"/>
+              </w:rPr>
+              <w:t xml:space="preserve">Create typical </w:t>
+            </w:r>
+            <w:proofErr w:type="spellStart"/>
+            <w:r>
+              <w:rPr>
+                <w:lang w:val="en-GB"/>
+              </w:rPr>
+              <w:t>RequestManager</w:t>
+            </w:r>
+            <w:proofErr w:type="spellEnd"/>
+            <w:r>
+              <w:rPr>
+                <w:lang w:val="en-GB"/>
+              </w:rPr>
+              <w:t xml:space="preserve"> input</w:t>
             </w:r>
           </w:p>
         </w:tc>
@@ -3966,7 +4652,15 @@
             <w:tcW w:w="2876" w:type="dxa"/>
           </w:tcPr>
           <w:p>
-            <w:r>
+            <w:pPr>
+              <w:rPr>
+                <w:lang w:val="en-GB"/>
+              </w:rPr>
+            </w:pPr>
+            <w:r>
+              <w:rPr>
+                <w:lang w:val="en-GB"/>
+              </w:rPr>
               <w:t>Output Specification</w:t>
             </w:r>
           </w:p>
@@ -3978,8 +4672,14 @@
           <w:p>
             <w:pPr>
               <w:cnfStyle w:val="000000000000" w:firstRow="0" w:lastRow="0" w:firstColumn="0" w:lastColumn="0" w:oddVBand="0" w:evenVBand="0" w:oddHBand="0" w:evenHBand="0" w:firstRowFirstColumn="0" w:firstRowLastColumn="0" w:lastRowFirstColumn="0" w:lastRowLastColumn="0"/>
+              <w:rPr>
+                <w:lang w:val="en-GB"/>
+              </w:rPr>
             </w:pPr>
             <w:r>
+              <w:rPr>
+                <w:lang w:val="en-GB"/>
+              </w:rPr>
               <w:t>Check if the correct methods are called in the Authentication</w:t>
             </w:r>
           </w:p>
@@ -3995,7 +4695,15 @@
             <w:tcW w:w="2876" w:type="dxa"/>
           </w:tcPr>
           <w:p>
-            <w:r>
+            <w:pPr>
+              <w:rPr>
+                <w:lang w:val="en-GB"/>
+              </w:rPr>
+            </w:pPr>
+            <w:r>
+              <w:rPr>
+                <w:lang w:val="en-GB"/>
+              </w:rPr>
               <w:t>Environmental Needs</w:t>
             </w:r>
           </w:p>
@@ -4007,6 +4715,9 @@
           <w:p>
             <w:pPr>
               <w:cnfStyle w:val="000000100000" w:firstRow="0" w:lastRow="0" w:firstColumn="0" w:lastColumn="0" w:oddVBand="0" w:evenVBand="0" w:oddHBand="1" w:evenHBand="0" w:firstRowFirstColumn="0" w:firstRowLastColumn="0" w:lastRowFirstColumn="0" w:lastRowLastColumn="0"/>
+              <w:rPr>
+                <w:lang w:val="en-GB"/>
+              </w:rPr>
             </w:pPr>
           </w:p>
         </w:tc>
@@ -4020,7 +4731,13 @@
         <w:t>3.6 Integration test case I6</w:t>
       </w:r>
     </w:p>
-    <w:p/>
+    <w:p>
+      <w:pPr>
+        <w:rPr>
+          <w:lang w:val="en-GB"/>
+        </w:rPr>
+      </w:pPr>
+    </w:p>
     <w:tbl>
       <w:tblPr>
         <w:tblStyle w:val="Tabellagriglia2-colore1"/>
@@ -4044,7 +4761,15 @@
             <w:tcW w:w="2876" w:type="dxa"/>
           </w:tcPr>
           <w:p>
-            <w:r>
+            <w:pPr>
+              <w:rPr>
+                <w:lang w:val="en-GB"/>
+              </w:rPr>
+            </w:pPr>
+            <w:r>
+              <w:rPr>
+                <w:lang w:val="en-GB"/>
+              </w:rPr>
               <w:t>Test Case Identifier</w:t>
             </w:r>
           </w:p>
@@ -4056,9 +4781,21 @@
           <w:p>
             <w:pPr>
               <w:cnfStyle w:val="000000100000" w:firstRow="0" w:lastRow="0" w:firstColumn="0" w:lastColumn="0" w:oddVBand="0" w:evenVBand="0" w:oddHBand="1" w:evenHBand="0" w:firstRowFirstColumn="0" w:firstRowLastColumn="0" w:lastRowFirstColumn="0" w:lastRowLastColumn="0"/>
+              <w:rPr>
+                <w:lang w:val="en-GB"/>
+              </w:rPr>
             </w:pPr>
             <w:r>
-              <w:t>I1T1</w:t>
+              <w:rPr>
+                <w:lang w:val="en-GB"/>
+              </w:rPr>
+              <w:t>I6</w:t>
+            </w:r>
+            <w:r>
+              <w:rPr>
+                <w:lang w:val="en-GB"/>
+              </w:rPr>
+              <w:t>T1</w:t>
             </w:r>
           </w:p>
         </w:tc>
@@ -4070,7 +4807,15 @@
             <w:tcW w:w="2876" w:type="dxa"/>
           </w:tcPr>
           <w:p>
-            <w:r>
+            <w:pPr>
+              <w:rPr>
+                <w:lang w:val="en-GB"/>
+              </w:rPr>
+            </w:pPr>
+            <w:r>
+              <w:rPr>
+                <w:lang w:val="en-GB"/>
+              </w:rPr>
               <w:t>Test Item(s)</w:t>
             </w:r>
           </w:p>
@@ -4082,12 +4827,23 @@
           <w:p>
             <w:pPr>
               <w:cnfStyle w:val="000000000000" w:firstRow="0" w:lastRow="0" w:firstColumn="0" w:lastColumn="0" w:oddVBand="0" w:evenVBand="0" w:oddHBand="0" w:evenHBand="0" w:firstRowFirstColumn="0" w:firstRowLastColumn="0" w:lastRowFirstColumn="0" w:lastRowLastColumn="0"/>
+              <w:rPr>
+                <w:lang w:val="en-GB"/>
+              </w:rPr>
             </w:pPr>
-            <w:r>
-              <w:rPr>
-                <w:lang w:val="en-GB"/>
-              </w:rPr>
-              <w:t xml:space="preserve">RequestManager </w:t>
+            <w:proofErr w:type="spellStart"/>
+            <w:r>
+              <w:rPr>
+                <w:lang w:val="en-GB"/>
+              </w:rPr>
+              <w:t>RequestManager</w:t>
+            </w:r>
+            <w:proofErr w:type="spellEnd"/>
+            <w:r>
+              <w:rPr>
+                <w:lang w:val="en-GB"/>
+              </w:rPr>
+              <w:t xml:space="preserve"> </w:t>
             </w:r>
             <w:r>
               <w:rPr>
@@ -4099,8 +4855,16 @@
               <w:rPr>
                 <w:lang w:val="en-GB"/>
               </w:rPr>
-              <w:t xml:space="preserve"> Authentication</w:t>
-            </w:r>
+              <w:t xml:space="preserve"> </w:t>
+            </w:r>
+            <w:proofErr w:type="spellStart"/>
+            <w:r>
+              <w:rPr>
+                <w:lang w:val="en-GB"/>
+              </w:rPr>
+              <w:t>PastRequest</w:t>
+            </w:r>
+            <w:proofErr w:type="spellEnd"/>
           </w:p>
         </w:tc>
       </w:tr>
@@ -4114,7 +4878,15 @@
             <w:tcW w:w="2876" w:type="dxa"/>
           </w:tcPr>
           <w:p>
-            <w:r>
+            <w:pPr>
+              <w:rPr>
+                <w:lang w:val="en-GB"/>
+              </w:rPr>
+            </w:pPr>
+            <w:r>
+              <w:rPr>
+                <w:lang w:val="en-GB"/>
+              </w:rPr>
               <w:t>Input Specification</w:t>
             </w:r>
           </w:p>
@@ -4126,9 +4898,29 @@
           <w:p>
             <w:pPr>
               <w:cnfStyle w:val="000000100000" w:firstRow="0" w:lastRow="0" w:firstColumn="0" w:lastColumn="0" w:oddVBand="0" w:evenVBand="0" w:oddHBand="1" w:evenHBand="0" w:firstRowFirstColumn="0" w:firstRowLastColumn="0" w:lastRowFirstColumn="0" w:lastRowLastColumn="0"/>
+              <w:rPr>
+                <w:lang w:val="en-GB"/>
+              </w:rPr>
             </w:pPr>
             <w:r>
-              <w:t>Create typical RequestManager input</w:t>
+              <w:rPr>
+                <w:lang w:val="en-GB"/>
+              </w:rPr>
+              <w:t xml:space="preserve">Create typical </w:t>
+            </w:r>
+            <w:proofErr w:type="spellStart"/>
+            <w:r>
+              <w:rPr>
+                <w:lang w:val="en-GB"/>
+              </w:rPr>
+              <w:t>RequestManager</w:t>
+            </w:r>
+            <w:proofErr w:type="spellEnd"/>
+            <w:r>
+              <w:rPr>
+                <w:lang w:val="en-GB"/>
+              </w:rPr>
+              <w:t xml:space="preserve"> input</w:t>
             </w:r>
           </w:p>
         </w:tc>
@@ -4140,7 +4932,15 @@
             <w:tcW w:w="2876" w:type="dxa"/>
           </w:tcPr>
           <w:p>
-            <w:r>
+            <w:pPr>
+              <w:rPr>
+                <w:lang w:val="en-GB"/>
+              </w:rPr>
+            </w:pPr>
+            <w:r>
+              <w:rPr>
+                <w:lang w:val="en-GB"/>
+              </w:rPr>
               <w:t>Output Specification</w:t>
             </w:r>
           </w:p>
@@ -4152,16 +4952,31 @@
           <w:p>
             <w:pPr>
               <w:cnfStyle w:val="000000000000" w:firstRow="0" w:lastRow="0" w:firstColumn="0" w:lastColumn="0" w:oddVBand="0" w:evenVBand="0" w:oddHBand="0" w:evenHBand="0" w:firstRowFirstColumn="0" w:firstRowLastColumn="0" w:lastRowFirstColumn="0" w:lastRowLastColumn="0"/>
+              <w:rPr>
+                <w:lang w:val="en-GB"/>
+              </w:rPr>
             </w:pPr>
             <w:r>
-              <w:t>Check if the correct methods are called in the Authentication</w:t>
-            </w:r>
+              <w:rPr>
+                <w:lang w:val="en-GB"/>
+              </w:rPr>
+              <w:t xml:space="preserve">Check if the correct methods are called in </w:t>
+            </w:r>
+            <w:proofErr w:type="spellStart"/>
+            <w:r>
+              <w:rPr>
+                <w:lang w:val="en-GB"/>
+              </w:rPr>
+              <w:t>PastRequests</w:t>
+            </w:r>
+            <w:proofErr w:type="spellEnd"/>
           </w:p>
         </w:tc>
       </w:tr>
       <w:tr>
         <w:trPr>
           <w:cnfStyle w:val="000000100000" w:firstRow="0" w:lastRow="0" w:firstColumn="0" w:lastColumn="0" w:oddVBand="0" w:evenVBand="0" w:oddHBand="1" w:evenHBand="0" w:firstRowFirstColumn="0" w:firstRowLastColumn="0" w:lastRowFirstColumn="0" w:lastRowLastColumn="0"/>
+          <w:trHeight w:val="254"/>
         </w:trPr>
         <w:tc>
           <w:tcPr>
@@ -4169,7 +4984,15 @@
             <w:tcW w:w="2876" w:type="dxa"/>
           </w:tcPr>
           <w:p>
-            <w:r>
+            <w:pPr>
+              <w:rPr>
+                <w:lang w:val="en-GB"/>
+              </w:rPr>
+            </w:pPr>
+            <w:r>
+              <w:rPr>
+                <w:lang w:val="en-GB"/>
+              </w:rPr>
               <w:t>Environmental Needs</w:t>
             </w:r>
           </w:p>
@@ -4181,7 +5004,42 @@
           <w:p>
             <w:pPr>
               <w:cnfStyle w:val="000000100000" w:firstRow="0" w:lastRow="0" w:firstColumn="0" w:lastColumn="0" w:oddVBand="0" w:evenVBand="0" w:oddHBand="1" w:evenHBand="0" w:firstRowFirstColumn="0" w:firstRowLastColumn="0" w:lastRowFirstColumn="0" w:lastRowLastColumn="0"/>
+              <w:rPr>
+                <w:lang w:val="en-GB"/>
+              </w:rPr>
             </w:pPr>
+            <w:r>
+              <w:rPr>
+                <w:lang w:val="en-GB"/>
+              </w:rPr>
+              <w:t xml:space="preserve">Users and </w:t>
+            </w:r>
+            <w:proofErr w:type="spellStart"/>
+            <w:r>
+              <w:rPr>
+                <w:lang w:val="en-GB"/>
+              </w:rPr>
+              <w:t>GoogleMapsAPI</w:t>
+            </w:r>
+            <w:proofErr w:type="spellEnd"/>
+            <w:r>
+              <w:rPr>
+                <w:lang w:val="en-GB"/>
+              </w:rPr>
+              <w:t xml:space="preserve"> stubs and I</w:t>
+            </w:r>
+            <w:r>
+              <w:rPr>
+                <w:lang w:val="en-GB"/>
+              </w:rPr>
+              <w:t>5</w:t>
+            </w:r>
+            <w:r>
+              <w:rPr>
+                <w:lang w:val="en-GB"/>
+              </w:rPr>
+              <w:t xml:space="preserve"> succeeded</w:t>
+            </w:r>
           </w:p>
         </w:tc>
       </w:tr>
@@ -4194,7 +5052,13 @@
         <w:t>3.7 Integration test case I7</w:t>
       </w:r>
     </w:p>
-    <w:p/>
+    <w:p>
+      <w:pPr>
+        <w:rPr>
+          <w:lang w:val="en-GB"/>
+        </w:rPr>
+      </w:pPr>
+    </w:p>
     <w:tbl>
       <w:tblPr>
         <w:tblStyle w:val="Tabellagriglia2-colore1"/>
@@ -4218,7 +5082,15 @@
             <w:tcW w:w="2876" w:type="dxa"/>
           </w:tcPr>
           <w:p>
-            <w:r>
+            <w:pPr>
+              <w:rPr>
+                <w:lang w:val="en-GB"/>
+              </w:rPr>
+            </w:pPr>
+            <w:r>
+              <w:rPr>
+                <w:lang w:val="en-GB"/>
+              </w:rPr>
               <w:t>Test Case Identifier</w:t>
             </w:r>
           </w:p>
@@ -4230,9 +5102,21 @@
           <w:p>
             <w:pPr>
               <w:cnfStyle w:val="000000100000" w:firstRow="0" w:lastRow="0" w:firstColumn="0" w:lastColumn="0" w:oddVBand="0" w:evenVBand="0" w:oddHBand="1" w:evenHBand="0" w:firstRowFirstColumn="0" w:firstRowLastColumn="0" w:lastRowFirstColumn="0" w:lastRowLastColumn="0"/>
+              <w:rPr>
+                <w:lang w:val="en-GB"/>
+              </w:rPr>
             </w:pPr>
             <w:r>
-              <w:t>I1T1</w:t>
+              <w:rPr>
+                <w:lang w:val="en-GB"/>
+              </w:rPr>
+              <w:t>I7</w:t>
+            </w:r>
+            <w:r>
+              <w:rPr>
+                <w:lang w:val="en-GB"/>
+              </w:rPr>
+              <w:t>T1</w:t>
             </w:r>
           </w:p>
         </w:tc>
@@ -4244,7 +5128,15 @@
             <w:tcW w:w="2876" w:type="dxa"/>
           </w:tcPr>
           <w:p>
-            <w:r>
+            <w:pPr>
+              <w:rPr>
+                <w:lang w:val="en-GB"/>
+              </w:rPr>
+            </w:pPr>
+            <w:r>
+              <w:rPr>
+                <w:lang w:val="en-GB"/>
+              </w:rPr>
               <w:t>Test Item(s)</w:t>
             </w:r>
           </w:p>
@@ -4256,12 +5148,15 @@
           <w:p>
             <w:pPr>
               <w:cnfStyle w:val="000000000000" w:firstRow="0" w:lastRow="0" w:firstColumn="0" w:lastColumn="0" w:oddVBand="0" w:evenVBand="0" w:oddHBand="0" w:evenHBand="0" w:firstRowFirstColumn="0" w:firstRowLastColumn="0" w:lastRowFirstColumn="0" w:lastRowLastColumn="0"/>
+              <w:rPr>
+                <w:lang w:val="en-GB"/>
+              </w:rPr>
             </w:pPr>
             <w:r>
               <w:rPr>
                 <w:lang w:val="en-GB"/>
               </w:rPr>
-              <w:t xml:space="preserve">RequestManager </w:t>
+              <w:t xml:space="preserve">Authentication </w:t>
             </w:r>
             <w:r>
               <w:rPr>
@@ -4273,7 +5168,7 @@
               <w:rPr>
                 <w:lang w:val="en-GB"/>
               </w:rPr>
-              <w:t xml:space="preserve"> Authentication</w:t>
+              <w:t xml:space="preserve"> Users</w:t>
             </w:r>
           </w:p>
         </w:tc>
@@ -4288,7 +5183,15 @@
             <w:tcW w:w="2876" w:type="dxa"/>
           </w:tcPr>
           <w:p>
-            <w:r>
+            <w:pPr>
+              <w:rPr>
+                <w:lang w:val="en-GB"/>
+              </w:rPr>
+            </w:pPr>
+            <w:r>
+              <w:rPr>
+                <w:lang w:val="en-GB"/>
+              </w:rPr>
               <w:t>Input Specification</w:t>
             </w:r>
           </w:p>
@@ -4300,9 +5203,27 @@
           <w:p>
             <w:pPr>
               <w:cnfStyle w:val="000000100000" w:firstRow="0" w:lastRow="0" w:firstColumn="0" w:lastColumn="0" w:oddVBand="0" w:evenVBand="0" w:oddHBand="1" w:evenHBand="0" w:firstRowFirstColumn="0" w:firstRowLastColumn="0" w:lastRowFirstColumn="0" w:lastRowLastColumn="0"/>
+              <w:rPr>
+                <w:lang w:val="en-GB"/>
+              </w:rPr>
             </w:pPr>
             <w:r>
-              <w:t>Create typical RequestManager input</w:t>
+              <w:rPr>
+                <w:lang w:val="en-GB"/>
+              </w:rPr>
+              <w:t xml:space="preserve">Create typical </w:t>
+            </w:r>
+            <w:r>
+              <w:rPr>
+                <w:lang w:val="en-GB"/>
+              </w:rPr>
+              <w:t>Authentication</w:t>
+            </w:r>
+            <w:r>
+              <w:rPr>
+                <w:lang w:val="en-GB"/>
+              </w:rPr>
+              <w:t xml:space="preserve"> input</w:t>
             </w:r>
           </w:p>
         </w:tc>
@@ -4314,7 +5235,15 @@
             <w:tcW w:w="2876" w:type="dxa"/>
           </w:tcPr>
           <w:p>
-            <w:r>
+            <w:pPr>
+              <w:rPr>
+                <w:lang w:val="en-GB"/>
+              </w:rPr>
+            </w:pPr>
+            <w:r>
+              <w:rPr>
+                <w:lang w:val="en-GB"/>
+              </w:rPr>
               <w:t>Output Specification</w:t>
             </w:r>
           </w:p>
@@ -4326,9 +5255,21 @@
           <w:p>
             <w:pPr>
               <w:cnfStyle w:val="000000000000" w:firstRow="0" w:lastRow="0" w:firstColumn="0" w:lastColumn="0" w:oddVBand="0" w:evenVBand="0" w:oddHBand="0" w:evenHBand="0" w:firstRowFirstColumn="0" w:firstRowLastColumn="0" w:lastRowFirstColumn="0" w:lastRowLastColumn="0"/>
+              <w:rPr>
+                <w:lang w:val="en-GB"/>
+              </w:rPr>
             </w:pPr>
             <w:r>
-              <w:t>Check if the correct methods are called in the Authentication</w:t>
+              <w:rPr>
+                <w:lang w:val="en-GB"/>
+              </w:rPr>
+              <w:t xml:space="preserve">Check if the correct methods are called in the </w:t>
+            </w:r>
+            <w:r>
+              <w:rPr>
+                <w:lang w:val="en-GB"/>
+              </w:rPr>
+              <w:t>Users</w:t>
             </w:r>
           </w:p>
         </w:tc>
@@ -4343,7 +5284,15 @@
             <w:tcW w:w="2876" w:type="dxa"/>
           </w:tcPr>
           <w:p>
-            <w:r>
+            <w:pPr>
+              <w:rPr>
+                <w:lang w:val="en-GB"/>
+              </w:rPr>
+            </w:pPr>
+            <w:r>
+              <w:rPr>
+                <w:lang w:val="en-GB"/>
+              </w:rPr>
               <w:t>Environmental Needs</w:t>
             </w:r>
           </w:p>
@@ -4355,7 +5304,30 @@
           <w:p>
             <w:pPr>
               <w:cnfStyle w:val="000000100000" w:firstRow="0" w:lastRow="0" w:firstColumn="0" w:lastColumn="0" w:oddVBand="0" w:evenVBand="0" w:oddHBand="1" w:evenHBand="0" w:firstRowFirstColumn="0" w:firstRowLastColumn="0" w:lastRowFirstColumn="0" w:lastRowLastColumn="0"/>
+              <w:rPr>
+                <w:lang w:val="en-GB"/>
+              </w:rPr>
             </w:pPr>
+            <w:proofErr w:type="spellStart"/>
+            <w:r>
+              <w:rPr>
+                <w:lang w:val="en-GB"/>
+              </w:rPr>
+              <w:t>GoogleMapsAPI</w:t>
+            </w:r>
+            <w:proofErr w:type="spellEnd"/>
+            <w:r>
+              <w:rPr>
+                <w:lang w:val="en-GB"/>
+              </w:rPr>
+              <w:t xml:space="preserve"> stub and I6</w:t>
+            </w:r>
+            <w:r>
+              <w:rPr>
+                <w:lang w:val="en-GB"/>
+              </w:rPr>
+              <w:t xml:space="preserve"> succeeded</w:t>
+            </w:r>
           </w:p>
         </w:tc>
       </w:tr>
@@ -4368,7 +5340,13 @@
         <w:t>3.8 Integration test case I8</w:t>
       </w:r>
     </w:p>
-    <w:p/>
+    <w:p>
+      <w:pPr>
+        <w:rPr>
+          <w:lang w:val="en-GB"/>
+        </w:rPr>
+      </w:pPr>
+    </w:p>
     <w:tbl>
       <w:tblPr>
         <w:tblStyle w:val="Tabellagriglia2-colore1"/>
@@ -4392,7 +5370,15 @@
             <w:tcW w:w="2876" w:type="dxa"/>
           </w:tcPr>
           <w:p>
-            <w:r>
+            <w:pPr>
+              <w:rPr>
+                <w:lang w:val="en-GB"/>
+              </w:rPr>
+            </w:pPr>
+            <w:r>
+              <w:rPr>
+                <w:lang w:val="en-GB"/>
+              </w:rPr>
               <w:t>Test Case Identifier</w:t>
             </w:r>
           </w:p>
@@ -4404,9 +5390,21 @@
           <w:p>
             <w:pPr>
               <w:cnfStyle w:val="000000100000" w:firstRow="0" w:lastRow="0" w:firstColumn="0" w:lastColumn="0" w:oddVBand="0" w:evenVBand="0" w:oddHBand="1" w:evenHBand="0" w:firstRowFirstColumn="0" w:firstRowLastColumn="0" w:lastRowFirstColumn="0" w:lastRowLastColumn="0"/>
+              <w:rPr>
+                <w:lang w:val="en-GB"/>
+              </w:rPr>
             </w:pPr>
             <w:r>
-              <w:t>I1T1</w:t>
+              <w:rPr>
+                <w:lang w:val="en-GB"/>
+              </w:rPr>
+              <w:t>I8</w:t>
+            </w:r>
+            <w:r>
+              <w:rPr>
+                <w:lang w:val="en-GB"/>
+              </w:rPr>
+              <w:t>T1</w:t>
             </w:r>
           </w:p>
         </w:tc>
@@ -4418,7 +5416,15 @@
             <w:tcW w:w="2876" w:type="dxa"/>
           </w:tcPr>
           <w:p>
-            <w:r>
+            <w:pPr>
+              <w:rPr>
+                <w:lang w:val="en-GB"/>
+              </w:rPr>
+            </w:pPr>
+            <w:r>
+              <w:rPr>
+                <w:lang w:val="en-GB"/>
+              </w:rPr>
               <w:t>Test Item(s)</w:t>
             </w:r>
           </w:p>
@@ -4430,12 +5436,23 @@
           <w:p>
             <w:pPr>
               <w:cnfStyle w:val="000000000000" w:firstRow="0" w:lastRow="0" w:firstColumn="0" w:lastColumn="0" w:oddVBand="0" w:evenVBand="0" w:oddHBand="0" w:evenHBand="0" w:firstRowFirstColumn="0" w:firstRowLastColumn="0" w:lastRowFirstColumn="0" w:lastRowLastColumn="0"/>
+              <w:rPr>
+                <w:lang w:val="en-GB"/>
+              </w:rPr>
             </w:pPr>
-            <w:r>
-              <w:rPr>
-                <w:lang w:val="en-GB"/>
-              </w:rPr>
-              <w:t xml:space="preserve">RequestManager </w:t>
+            <w:proofErr w:type="spellStart"/>
+            <w:r>
+              <w:rPr>
+                <w:lang w:val="en-GB"/>
+              </w:rPr>
+              <w:t>RequestManager</w:t>
+            </w:r>
+            <w:proofErr w:type="spellEnd"/>
+            <w:r>
+              <w:rPr>
+                <w:lang w:val="en-GB"/>
+              </w:rPr>
+              <w:t xml:space="preserve"> </w:t>
             </w:r>
             <w:r>
               <w:rPr>
@@ -4447,8 +5464,16 @@
               <w:rPr>
                 <w:lang w:val="en-GB"/>
               </w:rPr>
-              <w:t xml:space="preserve"> Authentication</w:t>
-            </w:r>
+              <w:t xml:space="preserve"> </w:t>
+            </w:r>
+            <w:proofErr w:type="spellStart"/>
+            <w:r>
+              <w:rPr>
+                <w:lang w:val="en-GB"/>
+              </w:rPr>
+              <w:t>GoogleMapsAPI</w:t>
+            </w:r>
+            <w:proofErr w:type="spellEnd"/>
           </w:p>
         </w:tc>
       </w:tr>
@@ -4462,7 +5487,15 @@
             <w:tcW w:w="2876" w:type="dxa"/>
           </w:tcPr>
           <w:p>
-            <w:r>
+            <w:pPr>
+              <w:rPr>
+                <w:lang w:val="en-GB"/>
+              </w:rPr>
+            </w:pPr>
+            <w:r>
+              <w:rPr>
+                <w:lang w:val="en-GB"/>
+              </w:rPr>
               <w:t>Input Specification</w:t>
             </w:r>
           </w:p>
@@ -4474,9 +5507,29 @@
           <w:p>
             <w:pPr>
               <w:cnfStyle w:val="000000100000" w:firstRow="0" w:lastRow="0" w:firstColumn="0" w:lastColumn="0" w:oddVBand="0" w:evenVBand="0" w:oddHBand="1" w:evenHBand="0" w:firstRowFirstColumn="0" w:firstRowLastColumn="0" w:lastRowFirstColumn="0" w:lastRowLastColumn="0"/>
+              <w:rPr>
+                <w:lang w:val="en-GB"/>
+              </w:rPr>
             </w:pPr>
             <w:r>
-              <w:t>Create typical RequestManager input</w:t>
+              <w:rPr>
+                <w:lang w:val="en-GB"/>
+              </w:rPr>
+              <w:t xml:space="preserve">Create typical </w:t>
+            </w:r>
+            <w:proofErr w:type="spellStart"/>
+            <w:r>
+              <w:rPr>
+                <w:lang w:val="en-GB"/>
+              </w:rPr>
+              <w:t>RequestManager</w:t>
+            </w:r>
+            <w:proofErr w:type="spellEnd"/>
+            <w:r>
+              <w:rPr>
+                <w:lang w:val="en-GB"/>
+              </w:rPr>
+              <w:t xml:space="preserve"> input</w:t>
             </w:r>
           </w:p>
         </w:tc>
@@ -4488,7 +5541,15 @@
             <w:tcW w:w="2876" w:type="dxa"/>
           </w:tcPr>
           <w:p>
-            <w:r>
+            <w:pPr>
+              <w:rPr>
+                <w:lang w:val="en-GB"/>
+              </w:rPr>
+            </w:pPr>
+            <w:r>
+              <w:rPr>
+                <w:lang w:val="en-GB"/>
+              </w:rPr>
               <w:t>Output Specification</w:t>
             </w:r>
           </w:p>
@@ -4500,10 +5561,24 @@
           <w:p>
             <w:pPr>
               <w:cnfStyle w:val="000000000000" w:firstRow="0" w:lastRow="0" w:firstColumn="0" w:lastColumn="0" w:oddVBand="0" w:evenVBand="0" w:oddHBand="0" w:evenHBand="0" w:firstRowFirstColumn="0" w:firstRowLastColumn="0" w:lastRowFirstColumn="0" w:lastRowLastColumn="0"/>
+              <w:rPr>
+                <w:lang w:val="en-GB"/>
+              </w:rPr>
             </w:pPr>
             <w:r>
-              <w:t>Check if the correct methods are called in the Authentication</w:t>
-            </w:r>
+              <w:rPr>
+                <w:lang w:val="en-GB"/>
+              </w:rPr>
+              <w:t xml:space="preserve">Check if the correct methods are called in the </w:t>
+            </w:r>
+            <w:proofErr w:type="spellStart"/>
+            <w:r>
+              <w:rPr>
+                <w:lang w:val="en-GB"/>
+              </w:rPr>
+              <w:t>GoogleMapsAPI</w:t>
+            </w:r>
+            <w:proofErr w:type="spellEnd"/>
           </w:p>
         </w:tc>
       </w:tr>
@@ -4517,7 +5592,15 @@
             <w:tcW w:w="2876" w:type="dxa"/>
           </w:tcPr>
           <w:p>
-            <w:r>
+            <w:pPr>
+              <w:rPr>
+                <w:lang w:val="en-GB"/>
+              </w:rPr>
+            </w:pPr>
+            <w:r>
+              <w:rPr>
+                <w:lang w:val="en-GB"/>
+              </w:rPr>
               <w:t>Environmental Needs</w:t>
             </w:r>
           </w:p>
@@ -4529,12 +5612,27 @@
           <w:p>
             <w:pPr>
               <w:cnfStyle w:val="000000100000" w:firstRow="0" w:lastRow="0" w:firstColumn="0" w:lastColumn="0" w:oddVBand="0" w:evenVBand="0" w:oddHBand="1" w:evenHBand="0" w:firstRowFirstColumn="0" w:firstRowLastColumn="0" w:lastRowFirstColumn="0" w:lastRowLastColumn="0"/>
+              <w:rPr>
+                <w:lang w:val="en-GB"/>
+              </w:rPr>
             </w:pPr>
+            <w:r>
+              <w:rPr>
+                <w:lang w:val="en-GB"/>
+              </w:rPr>
+              <w:t>I7 succeeded</w:t>
+            </w:r>
           </w:p>
         </w:tc>
       </w:tr>
     </w:tbl>
-    <w:p/>
+    <w:p>
+      <w:pPr>
+        <w:rPr>
+          <w:lang w:val="en-GB"/>
+        </w:rPr>
+      </w:pPr>
+    </w:p>
     <w:tbl>
       <w:tblPr>
         <w:tblStyle w:val="Tabellagriglia2-colore1"/>
@@ -4558,7 +5656,15 @@
             <w:tcW w:w="2876" w:type="dxa"/>
           </w:tcPr>
           <w:p>
-            <w:r>
+            <w:pPr>
+              <w:rPr>
+                <w:lang w:val="en-GB"/>
+              </w:rPr>
+            </w:pPr>
+            <w:r>
+              <w:rPr>
+                <w:lang w:val="en-GB"/>
+              </w:rPr>
               <w:t>Test Case Identifier</w:t>
             </w:r>
           </w:p>
@@ -4570,9 +5676,27 @@
           <w:p>
             <w:pPr>
               <w:cnfStyle w:val="000000100000" w:firstRow="0" w:lastRow="0" w:firstColumn="0" w:lastColumn="0" w:oddVBand="0" w:evenVBand="0" w:oddHBand="1" w:evenHBand="0" w:firstRowFirstColumn="0" w:firstRowLastColumn="0" w:lastRowFirstColumn="0" w:lastRowLastColumn="0"/>
+              <w:rPr>
+                <w:lang w:val="en-GB"/>
+              </w:rPr>
             </w:pPr>
             <w:r>
-              <w:t>I1T1</w:t>
+              <w:rPr>
+                <w:lang w:val="en-GB"/>
+              </w:rPr>
+              <w:t>I8</w:t>
+            </w:r>
+            <w:r>
+              <w:rPr>
+                <w:lang w:val="en-GB"/>
+              </w:rPr>
+              <w:t>T</w:t>
+            </w:r>
+            <w:r>
+              <w:rPr>
+                <w:lang w:val="en-GB"/>
+              </w:rPr>
+              <w:t>2</w:t>
             </w:r>
           </w:p>
         </w:tc>
@@ -4584,7 +5708,15 @@
             <w:tcW w:w="2876" w:type="dxa"/>
           </w:tcPr>
           <w:p>
-            <w:r>
+            <w:pPr>
+              <w:rPr>
+                <w:lang w:val="en-GB"/>
+              </w:rPr>
+            </w:pPr>
+            <w:r>
+              <w:rPr>
+                <w:lang w:val="en-GB"/>
+              </w:rPr>
               <w:t>Test Item(s)</w:t>
             </w:r>
           </w:p>
@@ -4596,12 +5728,21 @@
           <w:p>
             <w:pPr>
               <w:cnfStyle w:val="000000000000" w:firstRow="0" w:lastRow="0" w:firstColumn="0" w:lastColumn="0" w:oddVBand="0" w:evenVBand="0" w:oddHBand="0" w:evenHBand="0" w:firstRowFirstColumn="0" w:firstRowLastColumn="0" w:lastRowFirstColumn="0" w:lastRowLastColumn="0"/>
+              <w:rPr>
+                <w:lang w:val="en-GB"/>
+              </w:rPr>
             </w:pPr>
             <w:r>
               <w:rPr>
                 <w:lang w:val="en-GB"/>
               </w:rPr>
-              <w:t xml:space="preserve">RequestManager </w:t>
+              <w:t>Authentication</w:t>
+            </w:r>
+            <w:r>
+              <w:rPr>
+                <w:lang w:val="en-GB"/>
+              </w:rPr>
+              <w:t xml:space="preserve"> </w:t>
             </w:r>
             <w:r>
               <w:rPr>
@@ -4613,8 +5754,16 @@
               <w:rPr>
                 <w:lang w:val="en-GB"/>
               </w:rPr>
-              <w:t xml:space="preserve"> Authentication</w:t>
-            </w:r>
+              <w:t xml:space="preserve"> </w:t>
+            </w:r>
+            <w:proofErr w:type="spellStart"/>
+            <w:r>
+              <w:rPr>
+                <w:lang w:val="en-GB"/>
+              </w:rPr>
+              <w:t>GoogleMapsAPI</w:t>
+            </w:r>
+            <w:proofErr w:type="spellEnd"/>
           </w:p>
         </w:tc>
       </w:tr>
@@ -4628,7 +5777,15 @@
             <w:tcW w:w="2876" w:type="dxa"/>
           </w:tcPr>
           <w:p>
-            <w:r>
+            <w:pPr>
+              <w:rPr>
+                <w:lang w:val="en-GB"/>
+              </w:rPr>
+            </w:pPr>
+            <w:r>
+              <w:rPr>
+                <w:lang w:val="en-GB"/>
+              </w:rPr>
               <w:t>Input Specification</w:t>
             </w:r>
           </w:p>
@@ -4640,9 +5797,27 @@
           <w:p>
             <w:pPr>
               <w:cnfStyle w:val="000000100000" w:firstRow="0" w:lastRow="0" w:firstColumn="0" w:lastColumn="0" w:oddVBand="0" w:evenVBand="0" w:oddHBand="1" w:evenHBand="0" w:firstRowFirstColumn="0" w:firstRowLastColumn="0" w:lastRowFirstColumn="0" w:lastRowLastColumn="0"/>
+              <w:rPr>
+                <w:lang w:val="en-GB"/>
+              </w:rPr>
             </w:pPr>
             <w:r>
-              <w:t>Create typical RequestManager input</w:t>
+              <w:rPr>
+                <w:lang w:val="en-GB"/>
+              </w:rPr>
+              <w:t xml:space="preserve">Create typical </w:t>
+            </w:r>
+            <w:r>
+              <w:rPr>
+                <w:lang w:val="en-GB"/>
+              </w:rPr>
+              <w:t>Authentication</w:t>
+            </w:r>
+            <w:r>
+              <w:rPr>
+                <w:lang w:val="en-GB"/>
+              </w:rPr>
+              <w:t xml:space="preserve"> input</w:t>
             </w:r>
           </w:p>
         </w:tc>
@@ -4654,7 +5829,15 @@
             <w:tcW w:w="2876" w:type="dxa"/>
           </w:tcPr>
           <w:p>
-            <w:r>
+            <w:pPr>
+              <w:rPr>
+                <w:lang w:val="en-GB"/>
+              </w:rPr>
+            </w:pPr>
+            <w:r>
+              <w:rPr>
+                <w:lang w:val="en-GB"/>
+              </w:rPr>
               <w:t>Output Specification</w:t>
             </w:r>
           </w:p>
@@ -4666,10 +5849,36 @@
           <w:p>
             <w:pPr>
               <w:cnfStyle w:val="000000000000" w:firstRow="0" w:lastRow="0" w:firstColumn="0" w:lastColumn="0" w:oddVBand="0" w:evenVBand="0" w:oddHBand="0" w:evenHBand="0" w:firstRowFirstColumn="0" w:firstRowLastColumn="0" w:lastRowFirstColumn="0" w:lastRowLastColumn="0"/>
+              <w:rPr>
+                <w:lang w:val="en-GB"/>
+              </w:rPr>
             </w:pPr>
             <w:r>
-              <w:t>Check if the correct methods are called in the Authentication</w:t>
-            </w:r>
+              <w:rPr>
+                <w:lang w:val="en-GB"/>
+              </w:rPr>
+              <w:t>Check if the correct methods are cal</w:t>
+            </w:r>
+            <w:r>
+              <w:rPr>
+                <w:lang w:val="en-GB"/>
+              </w:rPr>
+              <w:t>led by the</w:t>
+            </w:r>
+            <w:r>
+              <w:rPr>
+                <w:lang w:val="en-GB"/>
+              </w:rPr>
+              <w:t xml:space="preserve"> </w:t>
+            </w:r>
+            <w:proofErr w:type="spellStart"/>
+            <w:r>
+              <w:rPr>
+                <w:lang w:val="en-GB"/>
+              </w:rPr>
+              <w:t>GoogleMapsAPI</w:t>
+            </w:r>
+            <w:proofErr w:type="spellEnd"/>
           </w:p>
         </w:tc>
       </w:tr>
@@ -4683,7 +5892,15 @@
             <w:tcW w:w="2876" w:type="dxa"/>
           </w:tcPr>
           <w:p>
-            <w:r>
+            <w:pPr>
+              <w:rPr>
+                <w:lang w:val="en-GB"/>
+              </w:rPr>
+            </w:pPr>
+            <w:r>
+              <w:rPr>
+                <w:lang w:val="en-GB"/>
+              </w:rPr>
               <w:t>Environmental Needs</w:t>
             </w:r>
           </w:p>
@@ -4695,12 +5912,639 @@
           <w:p>
             <w:pPr>
               <w:cnfStyle w:val="000000100000" w:firstRow="0" w:lastRow="0" w:firstColumn="0" w:lastColumn="0" w:oddVBand="0" w:evenVBand="0" w:oddHBand="1" w:evenHBand="0" w:firstRowFirstColumn="0" w:firstRowLastColumn="0" w:lastRowFirstColumn="0" w:lastRowLastColumn="0"/>
+              <w:rPr>
+                <w:lang w:val="en-GB"/>
+              </w:rPr>
             </w:pPr>
+            <w:r>
+              <w:rPr>
+                <w:lang w:val="en-GB"/>
+              </w:rPr>
+              <w:t>I7 succeeded</w:t>
+            </w:r>
           </w:p>
         </w:tc>
       </w:tr>
     </w:tbl>
-    <w:p/>
+    <w:p>
+      <w:pPr>
+        <w:rPr>
+          <w:lang w:val="en-GB"/>
+        </w:rPr>
+      </w:pPr>
+    </w:p>
+    <w:tbl>
+      <w:tblPr>
+        <w:tblStyle w:val="Tabellagriglia2-colore1"/>
+        <w:tblW w:w="10753" w:type="dxa"/>
+        <w:tblBorders>
+          <w:insideV w:val="none" w:sz="0" w:space="0" w:color="auto"/>
+        </w:tblBorders>
+        <w:tblLook w:val="0480" w:firstRow="0" w:lastRow="0" w:firstColumn="1" w:lastColumn="0" w:noHBand="0" w:noVBand="1"/>
+      </w:tblPr>
+      <w:tblGrid>
+        <w:gridCol w:w="2876"/>
+        <w:gridCol w:w="7877"/>
+      </w:tblGrid>
+      <w:tr>
+        <w:trPr>
+          <w:cnfStyle w:val="000000100000" w:firstRow="0" w:lastRow="0" w:firstColumn="0" w:lastColumn="0" w:oddVBand="0" w:evenVBand="0" w:oddHBand="1" w:evenHBand="0" w:firstRowFirstColumn="0" w:firstRowLastColumn="0" w:lastRowFirstColumn="0" w:lastRowLastColumn="0"/>
+        </w:trPr>
+        <w:tc>
+          <w:tcPr>
+            <w:cnfStyle w:val="001000000000" w:firstRow="0" w:lastRow="0" w:firstColumn="1" w:lastColumn="0" w:oddVBand="0" w:evenVBand="0" w:oddHBand="0" w:evenHBand="0" w:firstRowFirstColumn="0" w:firstRowLastColumn="0" w:lastRowFirstColumn="0" w:lastRowLastColumn="0"/>
+            <w:tcW w:w="2876" w:type="dxa"/>
+          </w:tcPr>
+          <w:p>
+            <w:pPr>
+              <w:rPr>
+                <w:lang w:val="en-GB"/>
+              </w:rPr>
+            </w:pPr>
+            <w:r>
+              <w:rPr>
+                <w:lang w:val="en-GB"/>
+              </w:rPr>
+              <w:t>Test Case Identifier</w:t>
+            </w:r>
+          </w:p>
+        </w:tc>
+        <w:tc>
+          <w:tcPr>
+            <w:tcW w:w="7877" w:type="dxa"/>
+          </w:tcPr>
+          <w:p>
+            <w:pPr>
+              <w:cnfStyle w:val="000000100000" w:firstRow="0" w:lastRow="0" w:firstColumn="0" w:lastColumn="0" w:oddVBand="0" w:evenVBand="0" w:oddHBand="1" w:evenHBand="0" w:firstRowFirstColumn="0" w:firstRowLastColumn="0" w:lastRowFirstColumn="0" w:lastRowLastColumn="0"/>
+              <w:rPr>
+                <w:lang w:val="en-GB"/>
+              </w:rPr>
+            </w:pPr>
+            <w:r>
+              <w:rPr>
+                <w:lang w:val="en-GB"/>
+              </w:rPr>
+              <w:t>I8</w:t>
+            </w:r>
+            <w:r>
+              <w:rPr>
+                <w:lang w:val="en-GB"/>
+              </w:rPr>
+              <w:t>T</w:t>
+            </w:r>
+            <w:r>
+              <w:rPr>
+                <w:lang w:val="en-GB"/>
+              </w:rPr>
+              <w:t>3</w:t>
+            </w:r>
+          </w:p>
+        </w:tc>
+      </w:tr>
+      <w:tr>
+        <w:tc>
+          <w:tcPr>
+            <w:cnfStyle w:val="001000000000" w:firstRow="0" w:lastRow="0" w:firstColumn="1" w:lastColumn="0" w:oddVBand="0" w:evenVBand="0" w:oddHBand="0" w:evenHBand="0" w:firstRowFirstColumn="0" w:firstRowLastColumn="0" w:lastRowFirstColumn="0" w:lastRowLastColumn="0"/>
+            <w:tcW w:w="2876" w:type="dxa"/>
+          </w:tcPr>
+          <w:p>
+            <w:pPr>
+              <w:rPr>
+                <w:lang w:val="en-GB"/>
+              </w:rPr>
+            </w:pPr>
+            <w:r>
+              <w:rPr>
+                <w:lang w:val="en-GB"/>
+              </w:rPr>
+              <w:t>Test Item(s)</w:t>
+            </w:r>
+          </w:p>
+        </w:tc>
+        <w:tc>
+          <w:tcPr>
+            <w:tcW w:w="7877" w:type="dxa"/>
+          </w:tcPr>
+          <w:p>
+            <w:pPr>
+              <w:cnfStyle w:val="000000000000" w:firstRow="0" w:lastRow="0" w:firstColumn="0" w:lastColumn="0" w:oddVBand="0" w:evenVBand="0" w:oddHBand="0" w:evenHBand="0" w:firstRowFirstColumn="0" w:firstRowLastColumn="0" w:lastRowFirstColumn="0" w:lastRowLastColumn="0"/>
+              <w:rPr>
+                <w:lang w:val="en-GB"/>
+              </w:rPr>
+            </w:pPr>
+            <w:proofErr w:type="spellStart"/>
+            <w:r>
+              <w:rPr>
+                <w:lang w:val="en-GB"/>
+              </w:rPr>
+              <w:t>RequestQueueManager</w:t>
+            </w:r>
+            <w:proofErr w:type="spellEnd"/>
+            <w:r>
+              <w:rPr>
+                <w:lang w:val="en-GB"/>
+              </w:rPr>
+              <w:t xml:space="preserve"> </w:t>
+            </w:r>
+            <w:r>
+              <w:rPr>
+                <w:lang w:val="en-GB"/>
+              </w:rPr>
+              <w:sym w:font="Wingdings" w:char="F0E0"/>
+            </w:r>
+            <w:r>
+              <w:rPr>
+                <w:lang w:val="en-GB"/>
+              </w:rPr>
+              <w:t xml:space="preserve"> </w:t>
+            </w:r>
+            <w:proofErr w:type="spellStart"/>
+            <w:r>
+              <w:rPr>
+                <w:lang w:val="en-GB"/>
+              </w:rPr>
+              <w:t>GoogleMapsAPI</w:t>
+            </w:r>
+            <w:proofErr w:type="spellEnd"/>
+          </w:p>
+        </w:tc>
+      </w:tr>
+      <w:tr>
+        <w:trPr>
+          <w:cnfStyle w:val="000000100000" w:firstRow="0" w:lastRow="0" w:firstColumn="0" w:lastColumn="0" w:oddVBand="0" w:evenVBand="0" w:oddHBand="1" w:evenHBand="0" w:firstRowFirstColumn="0" w:firstRowLastColumn="0" w:lastRowFirstColumn="0" w:lastRowLastColumn="0"/>
+        </w:trPr>
+        <w:tc>
+          <w:tcPr>
+            <w:cnfStyle w:val="001000000000" w:firstRow="0" w:lastRow="0" w:firstColumn="1" w:lastColumn="0" w:oddVBand="0" w:evenVBand="0" w:oddHBand="0" w:evenHBand="0" w:firstRowFirstColumn="0" w:firstRowLastColumn="0" w:lastRowFirstColumn="0" w:lastRowLastColumn="0"/>
+            <w:tcW w:w="2876" w:type="dxa"/>
+          </w:tcPr>
+          <w:p>
+            <w:pPr>
+              <w:rPr>
+                <w:lang w:val="en-GB"/>
+              </w:rPr>
+            </w:pPr>
+            <w:r>
+              <w:rPr>
+                <w:lang w:val="en-GB"/>
+              </w:rPr>
+              <w:t>Input Specification</w:t>
+            </w:r>
+          </w:p>
+        </w:tc>
+        <w:tc>
+          <w:tcPr>
+            <w:tcW w:w="7877" w:type="dxa"/>
+          </w:tcPr>
+          <w:p>
+            <w:pPr>
+              <w:cnfStyle w:val="000000100000" w:firstRow="0" w:lastRow="0" w:firstColumn="0" w:lastColumn="0" w:oddVBand="0" w:evenVBand="0" w:oddHBand="1" w:evenHBand="0" w:firstRowFirstColumn="0" w:firstRowLastColumn="0" w:lastRowFirstColumn="0" w:lastRowLastColumn="0"/>
+              <w:rPr>
+                <w:lang w:val="en-GB"/>
+              </w:rPr>
+            </w:pPr>
+            <w:r>
+              <w:rPr>
+                <w:lang w:val="en-GB"/>
+              </w:rPr>
+              <w:t xml:space="preserve">Create typical </w:t>
+            </w:r>
+            <w:proofErr w:type="spellStart"/>
+            <w:r>
+              <w:rPr>
+                <w:lang w:val="en-GB"/>
+              </w:rPr>
+              <w:t>RequestQueueManager</w:t>
+            </w:r>
+            <w:proofErr w:type="spellEnd"/>
+            <w:r>
+              <w:rPr>
+                <w:lang w:val="en-GB"/>
+              </w:rPr>
+              <w:t xml:space="preserve"> </w:t>
+            </w:r>
+            <w:r>
+              <w:rPr>
+                <w:lang w:val="en-GB"/>
+              </w:rPr>
+              <w:t>input</w:t>
+            </w:r>
+          </w:p>
+        </w:tc>
+      </w:tr>
+      <w:tr>
+        <w:tc>
+          <w:tcPr>
+            <w:cnfStyle w:val="001000000000" w:firstRow="0" w:lastRow="0" w:firstColumn="1" w:lastColumn="0" w:oddVBand="0" w:evenVBand="0" w:oddHBand="0" w:evenHBand="0" w:firstRowFirstColumn="0" w:firstRowLastColumn="0" w:lastRowFirstColumn="0" w:lastRowLastColumn="0"/>
+            <w:tcW w:w="2876" w:type="dxa"/>
+          </w:tcPr>
+          <w:p>
+            <w:pPr>
+              <w:rPr>
+                <w:lang w:val="en-GB"/>
+              </w:rPr>
+            </w:pPr>
+            <w:r>
+              <w:rPr>
+                <w:lang w:val="en-GB"/>
+              </w:rPr>
+              <w:t>Output Specification</w:t>
+            </w:r>
+          </w:p>
+        </w:tc>
+        <w:tc>
+          <w:tcPr>
+            <w:tcW w:w="7877" w:type="dxa"/>
+          </w:tcPr>
+          <w:p>
+            <w:pPr>
+              <w:cnfStyle w:val="000000000000" w:firstRow="0" w:lastRow="0" w:firstColumn="0" w:lastColumn="0" w:oddVBand="0" w:evenVBand="0" w:oddHBand="0" w:evenHBand="0" w:firstRowFirstColumn="0" w:firstRowLastColumn="0" w:lastRowFirstColumn="0" w:lastRowLastColumn="0"/>
+              <w:rPr>
+                <w:lang w:val="en-GB"/>
+              </w:rPr>
+            </w:pPr>
+            <w:r>
+              <w:rPr>
+                <w:lang w:val="en-GB"/>
+              </w:rPr>
+              <w:t xml:space="preserve">Check if the correct methods are called </w:t>
+            </w:r>
+            <w:r>
+              <w:rPr>
+                <w:lang w:val="en-GB"/>
+              </w:rPr>
+              <w:t>by</w:t>
+            </w:r>
+            <w:r>
+              <w:rPr>
+                <w:lang w:val="en-GB"/>
+              </w:rPr>
+              <w:t xml:space="preserve"> the </w:t>
+            </w:r>
+            <w:proofErr w:type="spellStart"/>
+            <w:r>
+              <w:rPr>
+                <w:lang w:val="en-GB"/>
+              </w:rPr>
+              <w:t>GoogleMapsAPI</w:t>
+            </w:r>
+            <w:proofErr w:type="spellEnd"/>
+          </w:p>
+        </w:tc>
+      </w:tr>
+      <w:tr>
+        <w:trPr>
+          <w:cnfStyle w:val="000000100000" w:firstRow="0" w:lastRow="0" w:firstColumn="0" w:lastColumn="0" w:oddVBand="0" w:evenVBand="0" w:oddHBand="1" w:evenHBand="0" w:firstRowFirstColumn="0" w:firstRowLastColumn="0" w:lastRowFirstColumn="0" w:lastRowLastColumn="0"/>
+        </w:trPr>
+        <w:tc>
+          <w:tcPr>
+            <w:cnfStyle w:val="001000000000" w:firstRow="0" w:lastRow="0" w:firstColumn="1" w:lastColumn="0" w:oddVBand="0" w:evenVBand="0" w:oddHBand="0" w:evenHBand="0" w:firstRowFirstColumn="0" w:firstRowLastColumn="0" w:lastRowFirstColumn="0" w:lastRowLastColumn="0"/>
+            <w:tcW w:w="2876" w:type="dxa"/>
+          </w:tcPr>
+          <w:p>
+            <w:pPr>
+              <w:rPr>
+                <w:lang w:val="en-GB"/>
+              </w:rPr>
+            </w:pPr>
+            <w:r>
+              <w:rPr>
+                <w:lang w:val="en-GB"/>
+              </w:rPr>
+              <w:t>Environmental Needs</w:t>
+            </w:r>
+          </w:p>
+        </w:tc>
+        <w:tc>
+          <w:tcPr>
+            <w:tcW w:w="7877" w:type="dxa"/>
+          </w:tcPr>
+          <w:p>
+            <w:pPr>
+              <w:cnfStyle w:val="000000100000" w:firstRow="0" w:lastRow="0" w:firstColumn="0" w:lastColumn="0" w:oddVBand="0" w:evenVBand="0" w:oddHBand="1" w:evenHBand="0" w:firstRowFirstColumn="0" w:firstRowLastColumn="0" w:lastRowFirstColumn="0" w:lastRowLastColumn="0"/>
+              <w:rPr>
+                <w:lang w:val="en-GB"/>
+              </w:rPr>
+            </w:pPr>
+            <w:r>
+              <w:rPr>
+                <w:lang w:val="en-GB"/>
+              </w:rPr>
+              <w:t>I7 succeeded</w:t>
+            </w:r>
+          </w:p>
+        </w:tc>
+      </w:tr>
+    </w:tbl>
+    <w:p>
+      <w:pPr>
+        <w:rPr>
+          <w:lang w:val="en-GB"/>
+        </w:rPr>
+      </w:pPr>
+    </w:p>
+    <w:tbl>
+      <w:tblPr>
+        <w:tblStyle w:val="Tabellagriglia2-colore1"/>
+        <w:tblW w:w="10753" w:type="dxa"/>
+        <w:tblBorders>
+          <w:insideV w:val="none" w:sz="0" w:space="0" w:color="auto"/>
+        </w:tblBorders>
+        <w:tblLook w:val="0480" w:firstRow="0" w:lastRow="0" w:firstColumn="1" w:lastColumn="0" w:noHBand="0" w:noVBand="1"/>
+      </w:tblPr>
+      <w:tblGrid>
+        <w:gridCol w:w="2876"/>
+        <w:gridCol w:w="7877"/>
+      </w:tblGrid>
+      <w:tr>
+        <w:trPr>
+          <w:cnfStyle w:val="000000100000" w:firstRow="0" w:lastRow="0" w:firstColumn="0" w:lastColumn="0" w:oddVBand="0" w:evenVBand="0" w:oddHBand="1" w:evenHBand="0" w:firstRowFirstColumn="0" w:firstRowLastColumn="0" w:lastRowFirstColumn="0" w:lastRowLastColumn="0"/>
+        </w:trPr>
+        <w:tc>
+          <w:tcPr>
+            <w:cnfStyle w:val="001000000000" w:firstRow="0" w:lastRow="0" w:firstColumn="1" w:lastColumn="0" w:oddVBand="0" w:evenVBand="0" w:oddHBand="0" w:evenHBand="0" w:firstRowFirstColumn="0" w:firstRowLastColumn="0" w:lastRowFirstColumn="0" w:lastRowLastColumn="0"/>
+            <w:tcW w:w="2876" w:type="dxa"/>
+          </w:tcPr>
+          <w:p>
+            <w:pPr>
+              <w:rPr>
+                <w:lang w:val="en-GB"/>
+              </w:rPr>
+            </w:pPr>
+            <w:r>
+              <w:rPr>
+                <w:lang w:val="en-GB"/>
+              </w:rPr>
+              <w:lastRenderedPageBreak/>
+              <w:t>Test Case Identifier</w:t>
+            </w:r>
+          </w:p>
+        </w:tc>
+        <w:tc>
+          <w:tcPr>
+            <w:tcW w:w="7877" w:type="dxa"/>
+          </w:tcPr>
+          <w:p>
+            <w:pPr>
+              <w:cnfStyle w:val="000000100000" w:firstRow="0" w:lastRow="0" w:firstColumn="0" w:lastColumn="0" w:oddVBand="0" w:evenVBand="0" w:oddHBand="1" w:evenHBand="0" w:firstRowFirstColumn="0" w:firstRowLastColumn="0" w:lastRowFirstColumn="0" w:lastRowLastColumn="0"/>
+              <w:rPr>
+                <w:lang w:val="en-GB"/>
+              </w:rPr>
+            </w:pPr>
+            <w:r>
+              <w:rPr>
+                <w:lang w:val="en-GB"/>
+              </w:rPr>
+              <w:t>I8</w:t>
+            </w:r>
+            <w:r>
+              <w:rPr>
+                <w:lang w:val="en-GB"/>
+              </w:rPr>
+              <w:t>T1</w:t>
+            </w:r>
+          </w:p>
+        </w:tc>
+      </w:tr>
+      <w:tr>
+        <w:tc>
+          <w:tcPr>
+            <w:cnfStyle w:val="001000000000" w:firstRow="0" w:lastRow="0" w:firstColumn="1" w:lastColumn="0" w:oddVBand="0" w:evenVBand="0" w:oddHBand="0" w:evenHBand="0" w:firstRowFirstColumn="0" w:firstRowLastColumn="0" w:lastRowFirstColumn="0" w:lastRowLastColumn="0"/>
+            <w:tcW w:w="2876" w:type="dxa"/>
+          </w:tcPr>
+          <w:p>
+            <w:pPr>
+              <w:rPr>
+                <w:lang w:val="en-GB"/>
+              </w:rPr>
+            </w:pPr>
+            <w:r>
+              <w:rPr>
+                <w:lang w:val="en-GB"/>
+              </w:rPr>
+              <w:t>Test Item(s)</w:t>
+            </w:r>
+          </w:p>
+        </w:tc>
+        <w:tc>
+          <w:tcPr>
+            <w:tcW w:w="7877" w:type="dxa"/>
+          </w:tcPr>
+          <w:p>
+            <w:pPr>
+              <w:cnfStyle w:val="000000000000" w:firstRow="0" w:lastRow="0" w:firstColumn="0" w:lastColumn="0" w:oddVBand="0" w:evenVBand="0" w:oddHBand="0" w:evenHBand="0" w:firstRowFirstColumn="0" w:firstRowLastColumn="0" w:lastRowFirstColumn="0" w:lastRowLastColumn="0"/>
+              <w:rPr>
+                <w:lang w:val="en-GB"/>
+              </w:rPr>
+            </w:pPr>
+            <w:proofErr w:type="spellStart"/>
+            <w:r>
+              <w:rPr>
+                <w:lang w:val="en-GB"/>
+              </w:rPr>
+              <w:t>TaxiQueueManager</w:t>
+            </w:r>
+            <w:proofErr w:type="spellEnd"/>
+            <w:r>
+              <w:rPr>
+                <w:lang w:val="en-GB"/>
+              </w:rPr>
+              <w:t xml:space="preserve"> </w:t>
+            </w:r>
+            <w:r>
+              <w:rPr>
+                <w:lang w:val="en-GB"/>
+              </w:rPr>
+              <w:sym w:font="Wingdings" w:char="F0E0"/>
+            </w:r>
+            <w:r>
+              <w:rPr>
+                <w:lang w:val="en-GB"/>
+              </w:rPr>
+              <w:t xml:space="preserve"> </w:t>
+            </w:r>
+            <w:proofErr w:type="spellStart"/>
+            <w:r>
+              <w:rPr>
+                <w:lang w:val="en-GB"/>
+              </w:rPr>
+              <w:t>GoogleMapsAPI</w:t>
+            </w:r>
+            <w:proofErr w:type="spellEnd"/>
+          </w:p>
+        </w:tc>
+      </w:tr>
+      <w:tr>
+        <w:trPr>
+          <w:cnfStyle w:val="000000100000" w:firstRow="0" w:lastRow="0" w:firstColumn="0" w:lastColumn="0" w:oddVBand="0" w:evenVBand="0" w:oddHBand="1" w:evenHBand="0" w:firstRowFirstColumn="0" w:firstRowLastColumn="0" w:lastRowFirstColumn="0" w:lastRowLastColumn="0"/>
+        </w:trPr>
+        <w:tc>
+          <w:tcPr>
+            <w:cnfStyle w:val="001000000000" w:firstRow="0" w:lastRow="0" w:firstColumn="1" w:lastColumn="0" w:oddVBand="0" w:evenVBand="0" w:oddHBand="0" w:evenHBand="0" w:firstRowFirstColumn="0" w:firstRowLastColumn="0" w:lastRowFirstColumn="0" w:lastRowLastColumn="0"/>
+            <w:tcW w:w="2876" w:type="dxa"/>
+          </w:tcPr>
+          <w:p>
+            <w:pPr>
+              <w:rPr>
+                <w:lang w:val="en-GB"/>
+              </w:rPr>
+            </w:pPr>
+            <w:r>
+              <w:rPr>
+                <w:lang w:val="en-GB"/>
+              </w:rPr>
+              <w:t>Input Specification</w:t>
+            </w:r>
+          </w:p>
+        </w:tc>
+        <w:tc>
+          <w:tcPr>
+            <w:tcW w:w="7877" w:type="dxa"/>
+          </w:tcPr>
+          <w:p>
+            <w:pPr>
+              <w:cnfStyle w:val="000000100000" w:firstRow="0" w:lastRow="0" w:firstColumn="0" w:lastColumn="0" w:oddVBand="0" w:evenVBand="0" w:oddHBand="1" w:evenHBand="0" w:firstRowFirstColumn="0" w:firstRowLastColumn="0" w:lastRowFirstColumn="0" w:lastRowLastColumn="0"/>
+              <w:rPr>
+                <w:lang w:val="en-GB"/>
+              </w:rPr>
+            </w:pPr>
+            <w:r>
+              <w:rPr>
+                <w:lang w:val="en-GB"/>
+              </w:rPr>
+              <w:t xml:space="preserve">Create typical </w:t>
+            </w:r>
+            <w:proofErr w:type="spellStart"/>
+            <w:r>
+              <w:rPr>
+                <w:lang w:val="en-GB"/>
+              </w:rPr>
+              <w:t>TaxiQueueManager</w:t>
+            </w:r>
+            <w:proofErr w:type="spellEnd"/>
+            <w:r>
+              <w:rPr>
+                <w:lang w:val="en-GB"/>
+              </w:rPr>
+              <w:t xml:space="preserve"> input</w:t>
+            </w:r>
+          </w:p>
+        </w:tc>
+      </w:tr>
+      <w:tr>
+        <w:tc>
+          <w:tcPr>
+            <w:cnfStyle w:val="001000000000" w:firstRow="0" w:lastRow="0" w:firstColumn="1" w:lastColumn="0" w:oddVBand="0" w:evenVBand="0" w:oddHBand="0" w:evenHBand="0" w:firstRowFirstColumn="0" w:firstRowLastColumn="0" w:lastRowFirstColumn="0" w:lastRowLastColumn="0"/>
+            <w:tcW w:w="2876" w:type="dxa"/>
+          </w:tcPr>
+          <w:p>
+            <w:pPr>
+              <w:rPr>
+                <w:lang w:val="en-GB"/>
+              </w:rPr>
+            </w:pPr>
+            <w:r>
+              <w:rPr>
+                <w:lang w:val="en-GB"/>
+              </w:rPr>
+              <w:t>Output Specification</w:t>
+            </w:r>
+          </w:p>
+        </w:tc>
+        <w:tc>
+          <w:tcPr>
+            <w:tcW w:w="7877" w:type="dxa"/>
+          </w:tcPr>
+          <w:p>
+            <w:pPr>
+              <w:cnfStyle w:val="000000000000" w:firstRow="0" w:lastRow="0" w:firstColumn="0" w:lastColumn="0" w:oddVBand="0" w:evenVBand="0" w:oddHBand="0" w:evenHBand="0" w:firstRowFirstColumn="0" w:firstRowLastColumn="0" w:lastRowFirstColumn="0" w:lastRowLastColumn="0"/>
+              <w:rPr>
+                <w:lang w:val="en-GB"/>
+              </w:rPr>
+            </w:pPr>
+            <w:r>
+              <w:rPr>
+                <w:lang w:val="en-GB"/>
+              </w:rPr>
+              <w:t xml:space="preserve">Check if the correct methods are called </w:t>
+            </w:r>
+            <w:r>
+              <w:rPr>
+                <w:lang w:val="en-GB"/>
+              </w:rPr>
+              <w:t>by</w:t>
+            </w:r>
+            <w:r>
+              <w:rPr>
+                <w:lang w:val="en-GB"/>
+              </w:rPr>
+              <w:t xml:space="preserve"> the </w:t>
+            </w:r>
+            <w:proofErr w:type="spellStart"/>
+            <w:r>
+              <w:rPr>
+                <w:lang w:val="en-GB"/>
+              </w:rPr>
+              <w:t>GoogleMapsAPI</w:t>
+            </w:r>
+            <w:proofErr w:type="spellEnd"/>
+          </w:p>
+        </w:tc>
+      </w:tr>
+      <w:tr>
+        <w:trPr>
+          <w:cnfStyle w:val="000000100000" w:firstRow="0" w:lastRow="0" w:firstColumn="0" w:lastColumn="0" w:oddVBand="0" w:evenVBand="0" w:oddHBand="1" w:evenHBand="0" w:firstRowFirstColumn="0" w:firstRowLastColumn="0" w:lastRowFirstColumn="0" w:lastRowLastColumn="0"/>
+          <w:trHeight w:val="269"/>
+        </w:trPr>
+        <w:tc>
+          <w:tcPr>
+            <w:cnfStyle w:val="001000000000" w:firstRow="0" w:lastRow="0" w:firstColumn="1" w:lastColumn="0" w:oddVBand="0" w:evenVBand="0" w:oddHBand="0" w:evenHBand="0" w:firstRowFirstColumn="0" w:firstRowLastColumn="0" w:lastRowFirstColumn="0" w:lastRowLastColumn="0"/>
+            <w:tcW w:w="2876" w:type="dxa"/>
+          </w:tcPr>
+          <w:p>
+            <w:pPr>
+              <w:rPr>
+                <w:lang w:val="en-GB"/>
+              </w:rPr>
+            </w:pPr>
+            <w:r>
+              <w:rPr>
+                <w:lang w:val="en-GB"/>
+              </w:rPr>
+              <w:t>Environmental Needs</w:t>
+            </w:r>
+          </w:p>
+        </w:tc>
+        <w:tc>
+          <w:tcPr>
+            <w:tcW w:w="7877" w:type="dxa"/>
+          </w:tcPr>
+          <w:p>
+            <w:pPr>
+              <w:cnfStyle w:val="000000100000" w:firstRow="0" w:lastRow="0" w:firstColumn="0" w:lastColumn="0" w:oddVBand="0" w:evenVBand="0" w:oddHBand="1" w:evenHBand="0" w:firstRowFirstColumn="0" w:firstRowLastColumn="0" w:lastRowFirstColumn="0" w:lastRowLastColumn="0"/>
+              <w:rPr>
+                <w:lang w:val="en-GB"/>
+              </w:rPr>
+            </w:pPr>
+            <w:r>
+              <w:rPr>
+                <w:lang w:val="en-GB"/>
+              </w:rPr>
+              <w:t>I7 succeeded</w:t>
+            </w:r>
+            <w:bookmarkStart w:id="12" w:name="_GoBack"/>
+            <w:bookmarkEnd w:id="12"/>
+          </w:p>
+        </w:tc>
+      </w:tr>
+    </w:tbl>
+    <w:p>
+      <w:pPr>
+        <w:rPr>
+          <w:lang w:val="en-GB"/>
+        </w:rPr>
+      </w:pPr>
+    </w:p>
     <w:p>
       <w:pPr>
         <w:pStyle w:val="Titolo1"/>
@@ -4842,7 +6686,7 @@
         <w:rStyle w:val="Numeropagina"/>
         <w:noProof/>
       </w:rPr>
-      <w:t>7</w:t>
+      <w:t>9</w:t>
     </w:r>
     <w:r>
       <w:rPr>
@@ -12218,7 +14062,7 @@
 </file>
 
 <file path=customXml/itemProps1.xml><?xml version="1.0" encoding="utf-8"?>
-<ds:datastoreItem xmlns:ds="http://schemas.openxmlformats.org/officeDocument/2006/customXml" ds:itemID="{5AD5F73B-B967-3C4C-9922-5AD424302C05}">
+<ds:datastoreItem xmlns:ds="http://schemas.openxmlformats.org/officeDocument/2006/customXml" ds:itemID="{C4A378CC-6080-D34E-95FC-3F34F2C9B018}">
   <ds:schemaRefs>
     <ds:schemaRef ds:uri="http://schemas.openxmlformats.org/officeDocument/2006/bibliography"/>
   </ds:schemaRefs>

</xml_diff>

<commit_message>
Wrong name in inspection and test plan file
</commit_message>
<xml_diff>
--- a/All/delivery 4/ITPD.docx
+++ b/All/delivery 4/ITPD.docx
@@ -1,6 +1,6 @@
 
 <file path=word/document.xml><?xml version="1.0" encoding="utf-8"?>
-<w:document xmlns:wpc="http://schemas.microsoft.com/office/word/2010/wordprocessingCanvas" xmlns:mo="http://schemas.microsoft.com/office/mac/office/2008/main" xmlns:mc="http://schemas.openxmlformats.org/markup-compatibility/2006" xmlns:mv="urn:schemas-microsoft-com:mac:vml" xmlns:o="urn:schemas-microsoft-com:office:office" xmlns:r="http://schemas.openxmlformats.org/officeDocument/2006/relationships" xmlns:m="http://schemas.openxmlformats.org/officeDocument/2006/math" xmlns:v="urn:schemas-microsoft-com:vml" xmlns:wp14="http://schemas.microsoft.com/office/word/2010/wordprocessingDrawing" xmlns:wp="http://schemas.openxmlformats.org/drawingml/2006/wordprocessingDrawing" xmlns:w10="urn:schemas-microsoft-com:office:word" xmlns:w="http://schemas.openxmlformats.org/wordprocessingml/2006/main" xmlns:w14="http://schemas.microsoft.com/office/word/2010/wordml" xmlns:w15="http://schemas.microsoft.com/office/word/2012/wordml" xmlns:wpg="http://schemas.microsoft.com/office/word/2010/wordprocessingGroup" xmlns:wpi="http://schemas.microsoft.com/office/word/2010/wordprocessingInk" xmlns:wne="http://schemas.microsoft.com/office/word/2006/wordml" xmlns:wps="http://schemas.microsoft.com/office/word/2010/wordprocessingShape" mc:Ignorable="w14 w15 wp14">
+<w:document xmlns:wpc="http://schemas.microsoft.com/office/word/2010/wordprocessingCanvas" xmlns:mc="http://schemas.openxmlformats.org/markup-compatibility/2006" xmlns:o="urn:schemas-microsoft-com:office:office" xmlns:r="http://schemas.openxmlformats.org/officeDocument/2006/relationships" xmlns:m="http://schemas.openxmlformats.org/officeDocument/2006/math" xmlns:v="urn:schemas-microsoft-com:vml" xmlns:wp14="http://schemas.microsoft.com/office/word/2010/wordprocessingDrawing" xmlns:wp="http://schemas.openxmlformats.org/drawingml/2006/wordprocessingDrawing" xmlns:w10="urn:schemas-microsoft-com:office:word" xmlns:w="http://schemas.openxmlformats.org/wordprocessingml/2006/main" xmlns:w14="http://schemas.microsoft.com/office/word/2010/wordml" xmlns:w15="http://schemas.microsoft.com/office/word/2012/wordml" xmlns:wpg="http://schemas.microsoft.com/office/word/2010/wordprocessingGroup" xmlns:wpi="http://schemas.microsoft.com/office/word/2010/wordprocessingInk" xmlns:wne="http://schemas.microsoft.com/office/word/2006/wordml" xmlns:wps="http://schemas.microsoft.com/office/word/2010/wordprocessingShape" mc:Ignorable="w14 w15 wp14">
   <w:body>
     <w:sdt>
       <w:sdtPr>
@@ -13,6 +13,7 @@
           <w:docPartUnique/>
         </w:docPartObj>
       </w:sdtPr>
+      <w:sdtEndPr/>
       <w:sdtContent>
         <w:p>
           <w:pPr>
@@ -81,7 +82,7 @@
                               </a:ln>
                               <a:extLst>
                                 <a:ext uri="{909E8E84-426E-40dd-AFC4-6F175D3DCCD1}">
-                                  <a14:hiddenFill xmlns:a14="http://schemas.microsoft.com/office/drawing/2010/main" xmlns:w="http://schemas.openxmlformats.org/wordprocessingml/2006/main" xmlns:w10="urn:schemas-microsoft-com:office:word" xmlns:v="urn:schemas-microsoft-com:vml" xmlns:o="urn:schemas-microsoft-com:office:office" xmlns="" xmlns:arto="http://schemas.microsoft.com/office/word/2006/arto">
+                                  <a14:hiddenFill xmlns:arto="http://schemas.microsoft.com/office/word/2006/arto" xmlns="" xmlns:o="urn:schemas-microsoft-com:office:office" xmlns:v="urn:schemas-microsoft-com:vml" xmlns:w10="urn:schemas-microsoft-com:office:word" xmlns:w="http://schemas.openxmlformats.org/wordprocessingml/2006/main" xmlns:a14="http://schemas.microsoft.com/office/drawing/2010/main" xmlns:mv="urn:schemas-microsoft-com:mac:vml" xmlns:mo="http://schemas.microsoft.com/office/mac/office/2008/main">
                                     <a:noFill/>
                                   </a14:hiddenFill>
                                 </a:ext>
@@ -113,7 +114,7 @@
                               </a:ln>
                               <a:extLst>
                                 <a:ext uri="{909E8E84-426E-40dd-AFC4-6F175D3DCCD1}">
-                                  <a14:hiddenFill xmlns:a14="http://schemas.microsoft.com/office/drawing/2010/main" xmlns:w="http://schemas.openxmlformats.org/wordprocessingml/2006/main" xmlns:w10="urn:schemas-microsoft-com:office:word" xmlns:v="urn:schemas-microsoft-com:vml" xmlns:o="urn:schemas-microsoft-com:office:office" xmlns="" xmlns:arto="http://schemas.microsoft.com/office/word/2006/arto">
+                                  <a14:hiddenFill xmlns:arto="http://schemas.microsoft.com/office/word/2006/arto" xmlns="" xmlns:o="urn:schemas-microsoft-com:office:office" xmlns:v="urn:schemas-microsoft-com:vml" xmlns:w10="urn:schemas-microsoft-com:office:word" xmlns:w="http://schemas.openxmlformats.org/wordprocessingml/2006/main" xmlns:a14="http://schemas.microsoft.com/office/drawing/2010/main" xmlns:mv="urn:schemas-microsoft-com:mac:vml" xmlns:mo="http://schemas.microsoft.com/office/mac/office/2008/main">
                                     <a:noFill/>
                                   </a14:hiddenFill>
                                 </a:ext>
@@ -135,7 +136,7 @@
               </mc:Choice>
               <mc:Fallback>
                 <w:pict>
-                  <v:group w14:anchorId="293E6464" id="Group 9" o:spid="_x0000_s1026" style="position:absolute;margin-left:21.75pt;margin-top:751.5pt;width:552.25pt;height:54pt;z-index:-251660800;mso-position-horizontal-relative:page;mso-position-vertical-relative:page" coordorigin="432,13608" coordsize="11376,1081" o:gfxdata="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" o:allowincell="f">
+                  <v:group w14:anchorId="42DA112B" id="Group 9" o:spid="_x0000_s1026" style="position:absolute;margin-left:21.75pt;margin-top:751.5pt;width:552.25pt;height:54pt;z-index:-251660800;mso-position-horizontal-relative:page;mso-position-vertical-relative:page" coordorigin="432,13608" coordsize="11376,1081" o:gfxdata="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" o:allowincell="f">
                     <v:shapetype id="_x0000_t32" coordsize="21600,21600" o:spt="32" o:oned="t" path="m,l21600,21600e" filled="f">
                       <v:path arrowok="t" fillok="f" o:connecttype="none"/>
                       <o:lock v:ext="edit" shapetype="t"/>
@@ -363,8 +364,28 @@
               <w:szCs w:val="32"/>
               <w:lang w:val="en-GB"/>
             </w:rPr>
-            <w:t>Code inspection</w:t>
+            <w:t>I</w:t>
           </w:r>
+          <w:r>
+            <w:rPr>
+              <w:rFonts w:cs="SFBX1728"/>
+              <w:sz w:val="40"/>
+              <w:szCs w:val="32"/>
+              <w:lang w:val="en-GB"/>
+            </w:rPr>
+            <w:t>nspection</w:t>
+          </w:r>
+          <w:r>
+            <w:rPr>
+              <w:rFonts w:cs="SFBX1728"/>
+              <w:sz w:val="40"/>
+              <w:szCs w:val="32"/>
+              <w:lang w:val="en-GB"/>
+            </w:rPr>
+            <w:t xml:space="preserve"> and Test Plan Document</w:t>
+          </w:r>
+          <w:bookmarkStart w:id="0" w:name="_GoBack"/>
+          <w:bookmarkEnd w:id="0"/>
         </w:p>
         <w:p>
           <w:pPr>
@@ -572,6 +593,7 @@
           <w:docPartUnique/>
         </w:docPartObj>
       </w:sdtPr>
+      <w:sdtEndPr/>
       <w:sdtContent>
         <w:p>
           <w:pPr>
@@ -1004,8 +1026,6 @@
               <w:fldChar w:fldCharType="end"/>
             </w:r>
           </w:hyperlink>
-          <w:bookmarkStart w:id="0" w:name="_GoBack"/>
-          <w:bookmarkEnd w:id="0"/>
         </w:p>
         <w:p>
           <w:pPr>
@@ -2276,18 +2296,8 @@
           <w:i/>
           <w:lang w:val="en-GB"/>
         </w:rPr>
-        <w:t xml:space="preserve">, Alessandro </w:t>
-      </w:r>
-      <w:proofErr w:type="spellStart"/>
-      <w:r>
-        <w:rPr>
-          <w:rFonts w:cs="SFRM1000"/>
-          <w:i/>
-          <w:lang w:val="en-GB"/>
-        </w:rPr>
-        <w:t>Nicolini</w:t>
-      </w:r>
-      <w:proofErr w:type="spellEnd"/>
+        <w:t>, Alessandro Nicolini</w:t>
+      </w:r>
       <w:r>
         <w:rPr>
           <w:rFonts w:cs="SFRM1000"/>
@@ -2347,18 +2357,8 @@
           <w:i/>
           <w:lang w:val="en-GB"/>
         </w:rPr>
-        <w:t xml:space="preserve">, Alessandro </w:t>
-      </w:r>
-      <w:proofErr w:type="spellStart"/>
-      <w:r>
-        <w:rPr>
-          <w:rFonts w:cs="SFRM1000"/>
-          <w:i/>
-          <w:lang w:val="en-GB"/>
-        </w:rPr>
-        <w:t>Nicolini</w:t>
-      </w:r>
-      <w:proofErr w:type="spellEnd"/>
+        <w:t>, Alessandro Nicolini</w:t>
+      </w:r>
       <w:r>
         <w:rPr>
           <w:rFonts w:cs="SFRM1000"/>
@@ -2624,20 +2624,20 @@
         <w:rPr>
           <w:lang w:val="en-GB"/>
         </w:rPr>
-        <w:t xml:space="preserve">Manager( </w:t>
-      </w:r>
-      <w:r>
-        <w:rPr>
-          <w:lang w:val="en-GB"/>
-        </w:rPr>
-        <w:t>Taxi</w:t>
+        <w:t>Manager(</w:t>
       </w:r>
       <w:proofErr w:type="gramEnd"/>
       <w:r>
         <w:rPr>
           <w:lang w:val="en-GB"/>
         </w:rPr>
-        <w:t xml:space="preserve"> and request Queue Manager)</w:t>
+        <w:t xml:space="preserve"> </w:t>
+      </w:r>
+      <w:r>
+        <w:rPr>
+          <w:lang w:val="en-GB"/>
+        </w:rPr>
+        <w:t>Taxi and request Queue Manager)</w:t>
       </w:r>
       <w:r>
         <w:rPr>
@@ -2649,21 +2649,7 @@
         <w:rPr>
           <w:lang w:val="en-GB"/>
         </w:rPr>
-        <w:t xml:space="preserve"> of User and </w:t>
-      </w:r>
-      <w:proofErr w:type="spellStart"/>
-      <w:r>
-        <w:rPr>
-          <w:lang w:val="en-GB"/>
-        </w:rPr>
-        <w:t>PastRequest</w:t>
-      </w:r>
-      <w:proofErr w:type="spellEnd"/>
-      <w:r>
-        <w:rPr>
-          <w:lang w:val="en-GB"/>
-        </w:rPr>
-        <w:t>.</w:t>
+        <w:t xml:space="preserve"> of User and PastRequest.</w:t>
       </w:r>
     </w:p>
     <w:p>
@@ -3192,19 +3178,11 @@
                 <w:lang w:val="en-GB"/>
               </w:rPr>
             </w:pPr>
-            <w:proofErr w:type="spellStart"/>
-            <w:r>
-              <w:rPr>
-                <w:lang w:val="en-GB"/>
-              </w:rPr>
-              <w:t>RequestManager</w:t>
-            </w:r>
-            <w:proofErr w:type="spellEnd"/>
-            <w:r>
-              <w:rPr>
-                <w:lang w:val="en-GB"/>
-              </w:rPr>
-              <w:t xml:space="preserve"> </w:t>
+            <w:r>
+              <w:rPr>
+                <w:lang w:val="en-GB"/>
+              </w:rPr>
+              <w:t xml:space="preserve">RequestManager </w:t>
             </w:r>
             <w:r>
               <w:rPr>
@@ -3286,19 +3264,11 @@
                 <w:lang w:val="en-GB"/>
               </w:rPr>
             </w:pPr>
-            <w:proofErr w:type="spellStart"/>
-            <w:r>
-              <w:rPr>
-                <w:lang w:val="en-GB"/>
-              </w:rPr>
-              <w:t>RequestManager</w:t>
-            </w:r>
-            <w:proofErr w:type="spellEnd"/>
-            <w:r>
-              <w:rPr>
-                <w:lang w:val="en-GB"/>
-              </w:rPr>
-              <w:t xml:space="preserve"> </w:t>
+            <w:r>
+              <w:rPr>
+                <w:lang w:val="en-GB"/>
+              </w:rPr>
+              <w:t xml:space="preserve">RequestManager </w:t>
             </w:r>
             <w:r>
               <w:rPr>
@@ -4060,49 +4030,21 @@
               <w:rPr>
                 <w:lang w:val="en-GB"/>
               </w:rPr>
-              <w:t xml:space="preserve">Mobile app, </w:t>
+              <w:t xml:space="preserve">Mobile app, WebServer, </w:t>
             </w:r>
             <w:proofErr w:type="spellStart"/>
             <w:r>
               <w:rPr>
                 <w:lang w:val="en-GB"/>
               </w:rPr>
-              <w:t>WebServer</w:t>
+              <w:t>GoogleMapsApi</w:t>
             </w:r>
             <w:proofErr w:type="spellEnd"/>
             <w:r>
               <w:rPr>
                 <w:lang w:val="en-GB"/>
               </w:rPr>
-              <w:t xml:space="preserve">, </w:t>
-            </w:r>
-            <w:proofErr w:type="spellStart"/>
-            <w:r>
-              <w:rPr>
-                <w:lang w:val="en-GB"/>
-              </w:rPr>
-              <w:t>GoogleMapsApi</w:t>
-            </w:r>
-            <w:proofErr w:type="spellEnd"/>
-            <w:r>
-              <w:rPr>
-                <w:lang w:val="en-GB"/>
-              </w:rPr>
-              <w:t xml:space="preserve">, Users, </w:t>
-            </w:r>
-            <w:proofErr w:type="spellStart"/>
-            <w:r>
-              <w:rPr>
-                <w:lang w:val="en-GB"/>
-              </w:rPr>
-              <w:t>PastRequest</w:t>
-            </w:r>
-            <w:proofErr w:type="spellEnd"/>
-            <w:r>
-              <w:rPr>
-                <w:lang w:val="en-GB"/>
-              </w:rPr>
-              <w:t xml:space="preserve">, </w:t>
+              <w:t xml:space="preserve">, Users, PastRequest, </w:t>
             </w:r>
             <w:proofErr w:type="spellStart"/>
             <w:r>
@@ -4250,19 +4192,11 @@
                 <w:lang w:val="en-GB"/>
               </w:rPr>
             </w:pPr>
-            <w:proofErr w:type="spellStart"/>
-            <w:r>
-              <w:rPr>
-                <w:lang w:val="en-GB"/>
-              </w:rPr>
-              <w:t>RequestManager</w:t>
-            </w:r>
-            <w:proofErr w:type="spellEnd"/>
-            <w:r>
-              <w:rPr>
-                <w:lang w:val="en-GB"/>
-              </w:rPr>
-              <w:t xml:space="preserve"> </w:t>
+            <w:r>
+              <w:rPr>
+                <w:lang w:val="en-GB"/>
+              </w:rPr>
+              <w:t xml:space="preserve">RequestManager </w:t>
             </w:r>
             <w:r>
               <w:rPr>
@@ -4416,49 +4350,21 @@
               <w:rPr>
                 <w:lang w:val="en-GB"/>
               </w:rPr>
-              <w:t xml:space="preserve">I1 Succeeded and Mobile app, </w:t>
+              <w:t xml:space="preserve">I1 Succeeded and Mobile app, WebServer, </w:t>
             </w:r>
             <w:proofErr w:type="spellStart"/>
             <w:r>
               <w:rPr>
                 <w:lang w:val="en-GB"/>
               </w:rPr>
-              <w:t>WebServer</w:t>
+              <w:t>GoogleMapsApi</w:t>
             </w:r>
             <w:proofErr w:type="spellEnd"/>
             <w:r>
               <w:rPr>
                 <w:lang w:val="en-GB"/>
               </w:rPr>
-              <w:t xml:space="preserve">, </w:t>
-            </w:r>
-            <w:proofErr w:type="spellStart"/>
-            <w:r>
-              <w:rPr>
-                <w:lang w:val="en-GB"/>
-              </w:rPr>
-              <w:t>GoogleMapsApi</w:t>
-            </w:r>
-            <w:proofErr w:type="spellEnd"/>
-            <w:r>
-              <w:rPr>
-                <w:lang w:val="en-GB"/>
-              </w:rPr>
-              <w:t xml:space="preserve">, Users, </w:t>
-            </w:r>
-            <w:proofErr w:type="spellStart"/>
-            <w:r>
-              <w:rPr>
-                <w:lang w:val="en-GB"/>
-              </w:rPr>
-              <w:t>PastRequest</w:t>
-            </w:r>
-            <w:proofErr w:type="spellEnd"/>
-            <w:r>
-              <w:rPr>
-                <w:lang w:val="en-GB"/>
-              </w:rPr>
-              <w:t xml:space="preserve">, </w:t>
+              <w:t xml:space="preserve">, Users, PastRequest, </w:t>
             </w:r>
             <w:proofErr w:type="spellStart"/>
             <w:r>
@@ -4585,19 +4491,11 @@
                 <w:lang w:val="en-GB"/>
               </w:rPr>
             </w:pPr>
-            <w:proofErr w:type="spellStart"/>
-            <w:r>
-              <w:rPr>
-                <w:lang w:val="en-GB"/>
-              </w:rPr>
-              <w:t>RequestManager</w:t>
-            </w:r>
-            <w:proofErr w:type="spellEnd"/>
-            <w:r>
-              <w:rPr>
-                <w:lang w:val="en-GB"/>
-              </w:rPr>
-              <w:t xml:space="preserve"> </w:t>
+            <w:r>
+              <w:rPr>
+                <w:lang w:val="en-GB"/>
+              </w:rPr>
+              <w:t xml:space="preserve">RequestManager </w:t>
             </w:r>
             <w:r>
               <w:rPr>
@@ -4752,49 +4650,21 @@
               <w:rPr>
                 <w:lang w:val="en-GB"/>
               </w:rPr>
-              <w:t xml:space="preserve">I2 Succeeded and Mobile app, </w:t>
+              <w:t xml:space="preserve">I2 Succeeded and Mobile app, WebServer, </w:t>
             </w:r>
             <w:proofErr w:type="spellStart"/>
             <w:r>
               <w:rPr>
                 <w:lang w:val="en-GB"/>
               </w:rPr>
-              <w:t>WebServer</w:t>
+              <w:t>GoogleMapsApi</w:t>
             </w:r>
             <w:proofErr w:type="spellEnd"/>
             <w:r>
               <w:rPr>
                 <w:lang w:val="en-GB"/>
               </w:rPr>
-              <w:t xml:space="preserve">, </w:t>
-            </w:r>
-            <w:proofErr w:type="spellStart"/>
-            <w:r>
-              <w:rPr>
-                <w:lang w:val="en-GB"/>
-              </w:rPr>
-              <w:t>GoogleMapsApi</w:t>
-            </w:r>
-            <w:proofErr w:type="spellEnd"/>
-            <w:r>
-              <w:rPr>
-                <w:lang w:val="en-GB"/>
-              </w:rPr>
-              <w:t xml:space="preserve">, Users, </w:t>
-            </w:r>
-            <w:proofErr w:type="spellStart"/>
-            <w:r>
-              <w:rPr>
-                <w:lang w:val="en-GB"/>
-              </w:rPr>
-              <w:t>PastRequest</w:t>
-            </w:r>
-            <w:proofErr w:type="spellEnd"/>
-            <w:r>
-              <w:rPr>
-                <w:lang w:val="en-GB"/>
-              </w:rPr>
-              <w:t xml:space="preserve"> Stubs</w:t>
+              <w:t>, Users, PastRequest Stubs</w:t>
             </w:r>
           </w:p>
         </w:tc>
@@ -5054,49 +4924,21 @@
               <w:rPr>
                 <w:lang w:val="en-GB"/>
               </w:rPr>
-              <w:t xml:space="preserve">I3 Succeeded and </w:t>
+              <w:t xml:space="preserve">I3 Succeeded and WebServer, </w:t>
             </w:r>
             <w:proofErr w:type="spellStart"/>
             <w:r>
               <w:rPr>
                 <w:lang w:val="en-GB"/>
               </w:rPr>
-              <w:t>WebServer</w:t>
+              <w:t>GoogleMapsApi</w:t>
             </w:r>
             <w:proofErr w:type="spellEnd"/>
             <w:r>
               <w:rPr>
                 <w:lang w:val="en-GB"/>
               </w:rPr>
-              <w:t xml:space="preserve">, </w:t>
-            </w:r>
-            <w:proofErr w:type="spellStart"/>
-            <w:r>
-              <w:rPr>
-                <w:lang w:val="en-GB"/>
-              </w:rPr>
-              <w:t>GoogleMapsApi</w:t>
-            </w:r>
-            <w:proofErr w:type="spellEnd"/>
-            <w:r>
-              <w:rPr>
-                <w:lang w:val="en-GB"/>
-              </w:rPr>
-              <w:t xml:space="preserve">, Users, </w:t>
-            </w:r>
-            <w:proofErr w:type="spellStart"/>
-            <w:r>
-              <w:rPr>
-                <w:lang w:val="en-GB"/>
-              </w:rPr>
-              <w:t>PastRequest</w:t>
-            </w:r>
-            <w:proofErr w:type="spellEnd"/>
-            <w:r>
-              <w:rPr>
-                <w:lang w:val="en-GB"/>
-              </w:rPr>
-              <w:t xml:space="preserve"> Stubs</w:t>
+              <w:t>, Users, PastRequest Stubs</w:t>
             </w:r>
           </w:p>
         </w:tc>
@@ -5341,49 +5183,21 @@
               <w:rPr>
                 <w:lang w:val="en-GB"/>
               </w:rPr>
-              <w:t xml:space="preserve">I1 Succeeded and </w:t>
+              <w:t xml:space="preserve">I1 Succeeded and WebServer, </w:t>
             </w:r>
             <w:proofErr w:type="spellStart"/>
             <w:r>
               <w:rPr>
                 <w:lang w:val="en-GB"/>
               </w:rPr>
-              <w:t>WebServer</w:t>
+              <w:t>GoogleMapsApi</w:t>
             </w:r>
             <w:proofErr w:type="spellEnd"/>
             <w:r>
               <w:rPr>
                 <w:lang w:val="en-GB"/>
               </w:rPr>
-              <w:t xml:space="preserve">, </w:t>
-            </w:r>
-            <w:proofErr w:type="spellStart"/>
-            <w:r>
-              <w:rPr>
-                <w:lang w:val="en-GB"/>
-              </w:rPr>
-              <w:t>GoogleMapsApi</w:t>
-            </w:r>
-            <w:proofErr w:type="spellEnd"/>
-            <w:r>
-              <w:rPr>
-                <w:lang w:val="en-GB"/>
-              </w:rPr>
-              <w:t xml:space="preserve">, Users, </w:t>
-            </w:r>
-            <w:proofErr w:type="spellStart"/>
-            <w:r>
-              <w:rPr>
-                <w:lang w:val="en-GB"/>
-              </w:rPr>
-              <w:t>PastRequest</w:t>
-            </w:r>
-            <w:proofErr w:type="spellEnd"/>
-            <w:r>
-              <w:rPr>
-                <w:lang w:val="en-GB"/>
-              </w:rPr>
-              <w:t xml:space="preserve"> Stubs</w:t>
+              <w:t>, Users, PastRequest Stubs</w:t>
             </w:r>
           </w:p>
         </w:tc>
@@ -5645,49 +5459,21 @@
               <w:rPr>
                 <w:lang w:val="en-GB"/>
               </w:rPr>
-              <w:t xml:space="preserve">I3 Succeeded and </w:t>
+              <w:t xml:space="preserve">I3 Succeeded and WebServer, </w:t>
             </w:r>
             <w:proofErr w:type="spellStart"/>
             <w:r>
               <w:rPr>
                 <w:lang w:val="en-GB"/>
               </w:rPr>
-              <w:t>WebServer</w:t>
+              <w:t>GoogleMapsApi</w:t>
             </w:r>
             <w:proofErr w:type="spellEnd"/>
             <w:r>
               <w:rPr>
                 <w:lang w:val="en-GB"/>
               </w:rPr>
-              <w:t xml:space="preserve">, </w:t>
-            </w:r>
-            <w:proofErr w:type="spellStart"/>
-            <w:r>
-              <w:rPr>
-                <w:lang w:val="en-GB"/>
-              </w:rPr>
-              <w:t>GoogleMapsApi</w:t>
-            </w:r>
-            <w:proofErr w:type="spellEnd"/>
-            <w:r>
-              <w:rPr>
-                <w:lang w:val="en-GB"/>
-              </w:rPr>
-              <w:t xml:space="preserve">, Users, </w:t>
-            </w:r>
-            <w:proofErr w:type="spellStart"/>
-            <w:r>
-              <w:rPr>
-                <w:lang w:val="en-GB"/>
-              </w:rPr>
-              <w:t>PastRequest</w:t>
-            </w:r>
-            <w:proofErr w:type="spellEnd"/>
-            <w:r>
-              <w:rPr>
-                <w:lang w:val="en-GB"/>
-              </w:rPr>
-              <w:t xml:space="preserve"> Stubs</w:t>
+              <w:t>, Users, PastRequest Stubs</w:t>
             </w:r>
           </w:p>
         </w:tc>
@@ -5946,21 +5732,7 @@
               <w:rPr>
                 <w:lang w:val="en-GB"/>
               </w:rPr>
-              <w:t xml:space="preserve">, Users, </w:t>
-            </w:r>
-            <w:proofErr w:type="spellStart"/>
-            <w:r>
-              <w:rPr>
-                <w:lang w:val="en-GB"/>
-              </w:rPr>
-              <w:t>PastRequest</w:t>
-            </w:r>
-            <w:proofErr w:type="spellEnd"/>
-            <w:r>
-              <w:rPr>
-                <w:lang w:val="en-GB"/>
-              </w:rPr>
-              <w:t xml:space="preserve"> Stubs</w:t>
+              <w:t>, Users, PastRequest Stubs</w:t>
             </w:r>
           </w:p>
         </w:tc>
@@ -7178,16 +6950,8 @@
               <w:rPr>
                 <w:lang w:val="en-GB"/>
               </w:rPr>
-              <w:t xml:space="preserve"> </w:t>
-            </w:r>
-            <w:proofErr w:type="spellStart"/>
-            <w:r>
-              <w:rPr>
-                <w:lang w:val="en-GB"/>
-              </w:rPr>
-              <w:t>GoogleMapsAPI</w:t>
-            </w:r>
-            <w:proofErr w:type="spellEnd"/>
+              <w:t xml:space="preserve"> GoogleMapsAPI</w:t>
+            </w:r>
           </w:p>
         </w:tc>
       </w:tr>
@@ -7450,16 +7214,8 @@
               <w:rPr>
                 <w:lang w:val="en-GB"/>
               </w:rPr>
-              <w:t xml:space="preserve"> </w:t>
-            </w:r>
-            <w:proofErr w:type="spellStart"/>
-            <w:r>
-              <w:rPr>
-                <w:lang w:val="en-GB"/>
-              </w:rPr>
-              <w:t>GoogleMapsAPI</w:t>
-            </w:r>
-            <w:proofErr w:type="spellEnd"/>
+              <w:t xml:space="preserve"> GoogleMapsAPI</w:t>
+            </w:r>
           </w:p>
         </w:tc>
       </w:tr>
@@ -7982,19 +7738,25 @@
         </w:rPr>
         <w:t xml:space="preserve"> than App, </w:t>
       </w:r>
+      <w:r>
+        <w:rPr>
+          <w:lang w:val="en-GB"/>
+        </w:rPr>
+        <w:t xml:space="preserve">It </w:t>
+      </w:r>
       <w:proofErr w:type="gramStart"/>
       <w:r>
         <w:rPr>
           <w:lang w:val="en-GB"/>
         </w:rPr>
-        <w:t>It</w:t>
+        <w:t>can be used</w:t>
       </w:r>
       <w:proofErr w:type="gramEnd"/>
       <w:r>
         <w:rPr>
           <w:lang w:val="en-GB"/>
         </w:rPr>
-        <w:t xml:space="preserve"> can be used to simulate a heavy load on a server,</w:t>
+        <w:t xml:space="preserve"> to simulate a heavy load on a server,</w:t>
       </w:r>
       <w:r>
         <w:rPr>
@@ -8400,21 +8162,7 @@
         <w:rPr>
           <w:lang w:val="en-GB"/>
         </w:rPr>
-        <w:t xml:space="preserve">it simulates </w:t>
-      </w:r>
-      <w:proofErr w:type="spellStart"/>
-      <w:r>
-        <w:rPr>
-          <w:lang w:val="en-GB"/>
-        </w:rPr>
-        <w:t>GoogleMapsAPI</w:t>
-      </w:r>
-      <w:proofErr w:type="spellEnd"/>
-      <w:r>
-        <w:rPr>
-          <w:lang w:val="en-GB"/>
-        </w:rPr>
-        <w:t xml:space="preserve"> behaviour.</w:t>
+        <w:t>it simulates GoogleMapsAPI behaviour.</w:t>
       </w:r>
     </w:p>
     <w:sectPr>
@@ -8431,7 +8179,7 @@
 </file>
 
 <file path=word/endnotes.xml><?xml version="1.0" encoding="utf-8"?>
-<w:endnotes xmlns:wpc="http://schemas.microsoft.com/office/word/2010/wordprocessingCanvas" xmlns:mo="http://schemas.microsoft.com/office/mac/office/2008/main" xmlns:mc="http://schemas.openxmlformats.org/markup-compatibility/2006" xmlns:mv="urn:schemas-microsoft-com:mac:vml" xmlns:o="urn:schemas-microsoft-com:office:office" xmlns:r="http://schemas.openxmlformats.org/officeDocument/2006/relationships" xmlns:m="http://schemas.openxmlformats.org/officeDocument/2006/math" xmlns:v="urn:schemas-microsoft-com:vml" xmlns:wp14="http://schemas.microsoft.com/office/word/2010/wordprocessingDrawing" xmlns:wp="http://schemas.openxmlformats.org/drawingml/2006/wordprocessingDrawing" xmlns:w10="urn:schemas-microsoft-com:office:word" xmlns:w="http://schemas.openxmlformats.org/wordprocessingml/2006/main" xmlns:w14="http://schemas.microsoft.com/office/word/2010/wordml" xmlns:w15="http://schemas.microsoft.com/office/word/2012/wordml" xmlns:wpg="http://schemas.microsoft.com/office/word/2010/wordprocessingGroup" xmlns:wpi="http://schemas.microsoft.com/office/word/2010/wordprocessingInk" xmlns:wne="http://schemas.microsoft.com/office/word/2006/wordml" xmlns:wps="http://schemas.microsoft.com/office/word/2010/wordprocessingShape" mc:Ignorable="w14 w15 wp14">
+<w:endnotes xmlns:wpc="http://schemas.microsoft.com/office/word/2010/wordprocessingCanvas" xmlns:mc="http://schemas.openxmlformats.org/markup-compatibility/2006" xmlns:o="urn:schemas-microsoft-com:office:office" xmlns:r="http://schemas.openxmlformats.org/officeDocument/2006/relationships" xmlns:m="http://schemas.openxmlformats.org/officeDocument/2006/math" xmlns:v="urn:schemas-microsoft-com:vml" xmlns:wp14="http://schemas.microsoft.com/office/word/2010/wordprocessingDrawing" xmlns:wp="http://schemas.openxmlformats.org/drawingml/2006/wordprocessingDrawing" xmlns:w10="urn:schemas-microsoft-com:office:word" xmlns:w="http://schemas.openxmlformats.org/wordprocessingml/2006/main" xmlns:w14="http://schemas.microsoft.com/office/word/2010/wordml" xmlns:w15="http://schemas.microsoft.com/office/word/2012/wordml" xmlns:wpg="http://schemas.microsoft.com/office/word/2010/wordprocessingGroup" xmlns:wpi="http://schemas.microsoft.com/office/word/2010/wordprocessingInk" xmlns:wne="http://schemas.microsoft.com/office/word/2006/wordml" xmlns:wps="http://schemas.microsoft.com/office/word/2010/wordprocessingShape" mc:Ignorable="w14 w15 wp14">
   <w:endnote w:type="separator" w:id="-1">
     <w:p>
       <w:r>
@@ -8450,7 +8198,7 @@
 </file>
 
 <file path=word/footer1.xml><?xml version="1.0" encoding="utf-8"?>
-<w:ftr xmlns:wpc="http://schemas.microsoft.com/office/word/2010/wordprocessingCanvas" xmlns:mo="http://schemas.microsoft.com/office/mac/office/2008/main" xmlns:mc="http://schemas.openxmlformats.org/markup-compatibility/2006" xmlns:mv="urn:schemas-microsoft-com:mac:vml" xmlns:o="urn:schemas-microsoft-com:office:office" xmlns:r="http://schemas.openxmlformats.org/officeDocument/2006/relationships" xmlns:m="http://schemas.openxmlformats.org/officeDocument/2006/math" xmlns:v="urn:schemas-microsoft-com:vml" xmlns:wp14="http://schemas.microsoft.com/office/word/2010/wordprocessingDrawing" xmlns:wp="http://schemas.openxmlformats.org/drawingml/2006/wordprocessingDrawing" xmlns:w10="urn:schemas-microsoft-com:office:word" xmlns:w="http://schemas.openxmlformats.org/wordprocessingml/2006/main" xmlns:w14="http://schemas.microsoft.com/office/word/2010/wordml" xmlns:w15="http://schemas.microsoft.com/office/word/2012/wordml" xmlns:wpg="http://schemas.microsoft.com/office/word/2010/wordprocessingGroup" xmlns:wpi="http://schemas.microsoft.com/office/word/2010/wordprocessingInk" xmlns:wne="http://schemas.microsoft.com/office/word/2006/wordml" xmlns:wps="http://schemas.microsoft.com/office/word/2010/wordprocessingShape" mc:Ignorable="w14 w15 wp14">
+<w:ftr xmlns:wpc="http://schemas.microsoft.com/office/word/2010/wordprocessingCanvas" xmlns:mc="http://schemas.openxmlformats.org/markup-compatibility/2006" xmlns:o="urn:schemas-microsoft-com:office:office" xmlns:r="http://schemas.openxmlformats.org/officeDocument/2006/relationships" xmlns:m="http://schemas.openxmlformats.org/officeDocument/2006/math" xmlns:v="urn:schemas-microsoft-com:vml" xmlns:wp14="http://schemas.microsoft.com/office/word/2010/wordprocessingDrawing" xmlns:wp="http://schemas.openxmlformats.org/drawingml/2006/wordprocessingDrawing" xmlns:w10="urn:schemas-microsoft-com:office:word" xmlns:w="http://schemas.openxmlformats.org/wordprocessingml/2006/main" xmlns:w14="http://schemas.microsoft.com/office/word/2010/wordml" xmlns:w15="http://schemas.microsoft.com/office/word/2012/wordml" xmlns:wpg="http://schemas.microsoft.com/office/word/2010/wordprocessingGroup" xmlns:wpi="http://schemas.microsoft.com/office/word/2010/wordprocessingInk" xmlns:wne="http://schemas.microsoft.com/office/word/2006/wordml" xmlns:wps="http://schemas.microsoft.com/office/word/2010/wordprocessingShape" mc:Ignorable="w14 w15 wp14">
   <w:p>
     <w:pPr>
       <w:pStyle w:val="Pidipagina"/>
@@ -8488,7 +8236,7 @@
 </file>
 
 <file path=word/footer2.xml><?xml version="1.0" encoding="utf-8"?>
-<w:ftr xmlns:wpc="http://schemas.microsoft.com/office/word/2010/wordprocessingCanvas" xmlns:mo="http://schemas.microsoft.com/office/mac/office/2008/main" xmlns:mc="http://schemas.openxmlformats.org/markup-compatibility/2006" xmlns:mv="urn:schemas-microsoft-com:mac:vml" xmlns:o="urn:schemas-microsoft-com:office:office" xmlns:r="http://schemas.openxmlformats.org/officeDocument/2006/relationships" xmlns:m="http://schemas.openxmlformats.org/officeDocument/2006/math" xmlns:v="urn:schemas-microsoft-com:vml" xmlns:wp14="http://schemas.microsoft.com/office/word/2010/wordprocessingDrawing" xmlns:wp="http://schemas.openxmlformats.org/drawingml/2006/wordprocessingDrawing" xmlns:w10="urn:schemas-microsoft-com:office:word" xmlns:w="http://schemas.openxmlformats.org/wordprocessingml/2006/main" xmlns:w14="http://schemas.microsoft.com/office/word/2010/wordml" xmlns:w15="http://schemas.microsoft.com/office/word/2012/wordml" xmlns:wpg="http://schemas.microsoft.com/office/word/2010/wordprocessingGroup" xmlns:wpi="http://schemas.microsoft.com/office/word/2010/wordprocessingInk" xmlns:wne="http://schemas.microsoft.com/office/word/2006/wordml" xmlns:wps="http://schemas.microsoft.com/office/word/2010/wordprocessingShape" mc:Ignorable="w14 w15 wp14">
+<w:ftr xmlns:wpc="http://schemas.microsoft.com/office/word/2010/wordprocessingCanvas" xmlns:mc="http://schemas.openxmlformats.org/markup-compatibility/2006" xmlns:o="urn:schemas-microsoft-com:office:office" xmlns:r="http://schemas.openxmlformats.org/officeDocument/2006/relationships" xmlns:m="http://schemas.openxmlformats.org/officeDocument/2006/math" xmlns:v="urn:schemas-microsoft-com:vml" xmlns:wp14="http://schemas.microsoft.com/office/word/2010/wordprocessingDrawing" xmlns:wp="http://schemas.openxmlformats.org/drawingml/2006/wordprocessingDrawing" xmlns:w10="urn:schemas-microsoft-com:office:word" xmlns:w="http://schemas.openxmlformats.org/wordprocessingml/2006/main" xmlns:w14="http://schemas.microsoft.com/office/word/2010/wordml" xmlns:w15="http://schemas.microsoft.com/office/word/2012/wordml" xmlns:wpg="http://schemas.microsoft.com/office/word/2010/wordprocessingGroup" xmlns:wpi="http://schemas.microsoft.com/office/word/2010/wordprocessingInk" xmlns:wne="http://schemas.microsoft.com/office/word/2006/wordml" xmlns:wps="http://schemas.microsoft.com/office/word/2010/wordprocessingShape" mc:Ignorable="w14 w15 wp14">
   <w:p>
     <w:pPr>
       <w:pStyle w:val="Pidipagina"/>
@@ -8520,7 +8268,7 @@
         <w:rStyle w:val="Numeropagina"/>
         <w:noProof/>
       </w:rPr>
-      <w:t>3</w:t>
+      <w:t>10</w:t>
     </w:r>
     <w:r>
       <w:rPr>
@@ -8539,7 +8287,7 @@
 </file>
 
 <file path=word/footnotes.xml><?xml version="1.0" encoding="utf-8"?>
-<w:footnotes xmlns:wpc="http://schemas.microsoft.com/office/word/2010/wordprocessingCanvas" xmlns:mo="http://schemas.microsoft.com/office/mac/office/2008/main" xmlns:mc="http://schemas.openxmlformats.org/markup-compatibility/2006" xmlns:mv="urn:schemas-microsoft-com:mac:vml" xmlns:o="urn:schemas-microsoft-com:office:office" xmlns:r="http://schemas.openxmlformats.org/officeDocument/2006/relationships" xmlns:m="http://schemas.openxmlformats.org/officeDocument/2006/math" xmlns:v="urn:schemas-microsoft-com:vml" xmlns:wp14="http://schemas.microsoft.com/office/word/2010/wordprocessingDrawing" xmlns:wp="http://schemas.openxmlformats.org/drawingml/2006/wordprocessingDrawing" xmlns:w10="urn:schemas-microsoft-com:office:word" xmlns:w="http://schemas.openxmlformats.org/wordprocessingml/2006/main" xmlns:w14="http://schemas.microsoft.com/office/word/2010/wordml" xmlns:w15="http://schemas.microsoft.com/office/word/2012/wordml" xmlns:wpg="http://schemas.microsoft.com/office/word/2010/wordprocessingGroup" xmlns:wpi="http://schemas.microsoft.com/office/word/2010/wordprocessingInk" xmlns:wne="http://schemas.microsoft.com/office/word/2006/wordml" xmlns:wps="http://schemas.microsoft.com/office/word/2010/wordprocessingShape" mc:Ignorable="w14 w15 wp14">
+<w:footnotes xmlns:wpc="http://schemas.microsoft.com/office/word/2010/wordprocessingCanvas" xmlns:mc="http://schemas.openxmlformats.org/markup-compatibility/2006" xmlns:o="urn:schemas-microsoft-com:office:office" xmlns:r="http://schemas.openxmlformats.org/officeDocument/2006/relationships" xmlns:m="http://schemas.openxmlformats.org/officeDocument/2006/math" xmlns:v="urn:schemas-microsoft-com:vml" xmlns:wp14="http://schemas.microsoft.com/office/word/2010/wordprocessingDrawing" xmlns:wp="http://schemas.openxmlformats.org/drawingml/2006/wordprocessingDrawing" xmlns:w10="urn:schemas-microsoft-com:office:word" xmlns:w="http://schemas.openxmlformats.org/wordprocessingml/2006/main" xmlns:w14="http://schemas.microsoft.com/office/word/2010/wordml" xmlns:w15="http://schemas.microsoft.com/office/word/2012/wordml" xmlns:wpg="http://schemas.microsoft.com/office/word/2010/wordprocessingGroup" xmlns:wpi="http://schemas.microsoft.com/office/word/2010/wordprocessingInk" xmlns:wne="http://schemas.microsoft.com/office/word/2006/wordml" xmlns:wps="http://schemas.microsoft.com/office/word/2010/wordprocessingShape" mc:Ignorable="w14 w15 wp14">
   <w:footnote w:type="separator" w:id="-1">
     <w:p>
       <w:r>
@@ -8558,8 +8306,8 @@
 </file>
 
 <file path=word/numbering.xml><?xml version="1.0" encoding="utf-8"?>
-<w:numbering xmlns:wpc="http://schemas.microsoft.com/office/word/2010/wordprocessingCanvas" xmlns:mo="http://schemas.microsoft.com/office/mac/office/2008/main" xmlns:mc="http://schemas.openxmlformats.org/markup-compatibility/2006" xmlns:mv="urn:schemas-microsoft-com:mac:vml" xmlns:o="urn:schemas-microsoft-com:office:office" xmlns:r="http://schemas.openxmlformats.org/officeDocument/2006/relationships" xmlns:m="http://schemas.openxmlformats.org/officeDocument/2006/math" xmlns:v="urn:schemas-microsoft-com:vml" xmlns:wp14="http://schemas.microsoft.com/office/word/2010/wordprocessingDrawing" xmlns:wp="http://schemas.openxmlformats.org/drawingml/2006/wordprocessingDrawing" xmlns:w10="urn:schemas-microsoft-com:office:word" xmlns:w="http://schemas.openxmlformats.org/wordprocessingml/2006/main" xmlns:w14="http://schemas.microsoft.com/office/word/2010/wordml" xmlns:w15="http://schemas.microsoft.com/office/word/2012/wordml" xmlns:wpg="http://schemas.microsoft.com/office/word/2010/wordprocessingGroup" xmlns:wpi="http://schemas.microsoft.com/office/word/2010/wordprocessingInk" xmlns:wne="http://schemas.microsoft.com/office/word/2006/wordml" xmlns:wps="http://schemas.microsoft.com/office/word/2010/wordprocessingShape" mc:Ignorable="w14 w15 wp14">
-  <w:abstractNum w:abstractNumId="0">
+<w:numbering xmlns:wpc="http://schemas.microsoft.com/office/word/2010/wordprocessingCanvas" xmlns:mc="http://schemas.openxmlformats.org/markup-compatibility/2006" xmlns:o="urn:schemas-microsoft-com:office:office" xmlns:r="http://schemas.openxmlformats.org/officeDocument/2006/relationships" xmlns:m="http://schemas.openxmlformats.org/officeDocument/2006/math" xmlns:v="urn:schemas-microsoft-com:vml" xmlns:wp14="http://schemas.microsoft.com/office/word/2010/wordprocessingDrawing" xmlns:wp="http://schemas.openxmlformats.org/drawingml/2006/wordprocessingDrawing" xmlns:w10="urn:schemas-microsoft-com:office:word" xmlns:w="http://schemas.openxmlformats.org/wordprocessingml/2006/main" xmlns:w14="http://schemas.microsoft.com/office/word/2010/wordml" xmlns:w15="http://schemas.microsoft.com/office/word/2012/wordml" xmlns:wpg="http://schemas.microsoft.com/office/word/2010/wordprocessingGroup" xmlns:wpi="http://schemas.microsoft.com/office/word/2010/wordprocessingInk" xmlns:wne="http://schemas.microsoft.com/office/word/2006/wordml" xmlns:wps="http://schemas.microsoft.com/office/word/2010/wordprocessingShape" mc:Ignorable="w14 w15 wp14">
+  <w:abstractNum w:abstractNumId="0" w15:restartNumberingAfterBreak="0">
     <w:nsid w:val="42974AC0"/>
     <w:multiLevelType w:val="hybridMultilevel"/>
     <w:tmpl w:val="D59C6354"/>
@@ -8648,7 +8396,7 @@
       </w:pPr>
     </w:lvl>
   </w:abstractNum>
-  <w:abstractNum w:abstractNumId="1">
+  <w:abstractNum w:abstractNumId="1" w15:restartNumberingAfterBreak="0">
     <w:nsid w:val="4C0815F9"/>
     <w:multiLevelType w:val="hybridMultilevel"/>
     <w:tmpl w:val="4E9C4DF8"/>
@@ -8761,7 +8509,7 @@
       </w:rPr>
     </w:lvl>
   </w:abstractNum>
-  <w:abstractNum w:abstractNumId="2">
+  <w:abstractNum w:abstractNumId="2" w15:restartNumberingAfterBreak="0">
     <w:nsid w:val="55957D36"/>
     <w:multiLevelType w:val="multilevel"/>
     <w:tmpl w:val="0410001F"/>
@@ -8848,7 +8596,7 @@
       </w:pPr>
     </w:lvl>
   </w:abstractNum>
-  <w:abstractNum w:abstractNumId="3">
+  <w:abstractNum w:abstractNumId="3" w15:restartNumberingAfterBreak="0">
     <w:nsid w:val="65D603BE"/>
     <w:multiLevelType w:val="multilevel"/>
     <w:tmpl w:val="0410001D"/>
@@ -8964,7 +8712,7 @@
     </w:rPrDefault>
     <w:pPrDefault/>
   </w:docDefaults>
-  <w:latentStyles w:defLockedState="0" w:defUIPriority="99" w:defSemiHidden="0" w:defUnhideWhenUsed="0" w:defQFormat="0" w:count="380">
+  <w:latentStyles w:defLockedState="0" w:defUIPriority="99" w:defSemiHidden="0" w:defUnhideWhenUsed="0" w:defQFormat="0" w:count="371">
     <w:lsdException w:name="Normal" w:uiPriority="0" w:qFormat="1"/>
     <w:lsdException w:name="heading 1" w:uiPriority="9" w:qFormat="1"/>
     <w:lsdException w:name="heading 2" w:semiHidden="1" w:uiPriority="9" w:unhideWhenUsed="1" w:qFormat="1"/>
@@ -9912,7 +9660,6 @@
     <w:uiPriority w:val="59"/>
     <w:rsid w:val="00DD0496"/>
     <w:tblPr>
-      <w:tblInd w:w="0" w:type="dxa"/>
       <w:tblBorders>
         <w:top w:val="single" w:sz="4" w:space="0" w:color="auto"/>
         <w:left w:val="single" w:sz="4" w:space="0" w:color="auto"/>
@@ -9921,12 +9668,6 @@
         <w:insideH w:val="single" w:sz="4" w:space="0" w:color="auto"/>
         <w:insideV w:val="single" w:sz="4" w:space="0" w:color="auto"/>
       </w:tblBorders>
-      <w:tblCellMar>
-        <w:top w:w="0" w:type="dxa"/>
-        <w:left w:w="108" w:type="dxa"/>
-        <w:bottom w:w="0" w:type="dxa"/>
-        <w:right w:w="108" w:type="dxa"/>
-      </w:tblCellMar>
     </w:tblPr>
   </w:style>
   <w:style w:type="table" w:styleId="Sfondochiaro-Colore1">
@@ -9940,17 +9681,10 @@
     <w:tblPr>
       <w:tblStyleRowBandSize w:val="1"/>
       <w:tblStyleColBandSize w:val="1"/>
-      <w:tblInd w:w="0" w:type="dxa"/>
       <w:tblBorders>
         <w:top w:val="single" w:sz="8" w:space="0" w:color="4F81BD" w:themeColor="accent1"/>
         <w:bottom w:val="single" w:sz="8" w:space="0" w:color="4F81BD" w:themeColor="accent1"/>
       </w:tblBorders>
-      <w:tblCellMar>
-        <w:top w:w="0" w:type="dxa"/>
-        <w:left w:w="108" w:type="dxa"/>
-        <w:bottom w:w="0" w:type="dxa"/>
-        <w:right w:w="108" w:type="dxa"/>
-      </w:tblCellMar>
     </w:tblPr>
     <w:tblStylePr w:type="firstRow">
       <w:pPr>
@@ -10105,7 +9839,6 @@
     <w:tblPr>
       <w:tblStyleRowBandSize w:val="1"/>
       <w:tblStyleColBandSize w:val="1"/>
-      <w:tblInd w:w="0" w:type="dxa"/>
       <w:tblBorders>
         <w:top w:val="single" w:sz="4" w:space="0" w:color="E5B8B7" w:themeColor="accent2" w:themeTint="66"/>
         <w:left w:val="single" w:sz="4" w:space="0" w:color="E5B8B7" w:themeColor="accent2" w:themeTint="66"/>
@@ -10114,12 +9847,6 @@
         <w:insideH w:val="single" w:sz="4" w:space="0" w:color="E5B8B7" w:themeColor="accent2" w:themeTint="66"/>
         <w:insideV w:val="single" w:sz="4" w:space="0" w:color="E5B8B7" w:themeColor="accent2" w:themeTint="66"/>
       </w:tblBorders>
-      <w:tblCellMar>
-        <w:top w:w="0" w:type="dxa"/>
-        <w:left w:w="108" w:type="dxa"/>
-        <w:bottom w:w="0" w:type="dxa"/>
-        <w:right w:w="108" w:type="dxa"/>
-      </w:tblCellMar>
     </w:tblPr>
     <w:tblStylePr w:type="firstRow">
       <w:rPr>
@@ -10162,13 +9889,12 @@
       </w:rPr>
     </w:tblStylePr>
   </w:style>
-  <w:style w:type="table" w:styleId="Tabellagrigliachiara">
+  <w:style w:type="table" w:styleId="Grigliatabellachiara">
     <w:name w:val="Grid Table Light"/>
     <w:basedOn w:val="Tabellanormale"/>
     <w:uiPriority w:val="40"/>
     <w:rsid w:val="00937BF4"/>
     <w:tblPr>
-      <w:tblInd w:w="0" w:type="dxa"/>
       <w:tblBorders>
         <w:top w:val="single" w:sz="4" w:space="0" w:color="BFBFBF" w:themeColor="background1" w:themeShade="BF"/>
         <w:left w:val="single" w:sz="4" w:space="0" w:color="BFBFBF" w:themeColor="background1" w:themeShade="BF"/>
@@ -10177,12 +9903,6 @@
         <w:insideH w:val="single" w:sz="4" w:space="0" w:color="BFBFBF" w:themeColor="background1" w:themeShade="BF"/>
         <w:insideV w:val="single" w:sz="4" w:space="0" w:color="BFBFBF" w:themeColor="background1" w:themeShade="BF"/>
       </w:tblBorders>
-      <w:tblCellMar>
-        <w:top w:w="0" w:type="dxa"/>
-        <w:left w:w="108" w:type="dxa"/>
-        <w:bottom w:w="0" w:type="dxa"/>
-        <w:right w:w="108" w:type="dxa"/>
-      </w:tblCellMar>
     </w:tblPr>
   </w:style>
   <w:style w:type="table" w:styleId="Tabellasemplice3">
@@ -10193,13 +9913,6 @@
     <w:tblPr>
       <w:tblStyleRowBandSize w:val="1"/>
       <w:tblStyleColBandSize w:val="1"/>
-      <w:tblInd w:w="0" w:type="dxa"/>
-      <w:tblCellMar>
-        <w:top w:w="0" w:type="dxa"/>
-        <w:left w:w="108" w:type="dxa"/>
-        <w:bottom w:w="0" w:type="dxa"/>
-        <w:right w:w="108" w:type="dxa"/>
-      </w:tblCellMar>
     </w:tblPr>
     <w:tblStylePr w:type="firstRow">
       <w:rPr>
@@ -10290,7 +10003,6 @@
     <w:tblPr>
       <w:tblStyleRowBandSize w:val="1"/>
       <w:tblStyleColBandSize w:val="1"/>
-      <w:tblInd w:w="0" w:type="dxa"/>
       <w:tblBorders>
         <w:top w:val="single" w:sz="4" w:space="0" w:color="95B3D7" w:themeColor="accent1" w:themeTint="99"/>
         <w:left w:val="single" w:sz="4" w:space="0" w:color="95B3D7" w:themeColor="accent1" w:themeTint="99"/>
@@ -10299,12 +10011,6 @@
         <w:insideH w:val="single" w:sz="4" w:space="0" w:color="95B3D7" w:themeColor="accent1" w:themeTint="99"/>
         <w:insideV w:val="single" w:sz="4" w:space="0" w:color="95B3D7" w:themeColor="accent1" w:themeTint="99"/>
       </w:tblBorders>
-      <w:tblCellMar>
-        <w:top w:w="0" w:type="dxa"/>
-        <w:left w:w="108" w:type="dxa"/>
-        <w:bottom w:w="0" w:type="dxa"/>
-        <w:right w:w="108" w:type="dxa"/>
-      </w:tblCellMar>
     </w:tblPr>
     <w:tblStylePr w:type="firstRow">
       <w:rPr>
@@ -10375,7 +10081,6 @@
     <w:tblPr>
       <w:tblStyleRowBandSize w:val="1"/>
       <w:tblStyleColBandSize w:val="1"/>
-      <w:tblInd w:w="0" w:type="dxa"/>
       <w:tblBorders>
         <w:top w:val="single" w:sz="4" w:space="0" w:color="B8CCE4" w:themeColor="accent1" w:themeTint="66"/>
         <w:left w:val="single" w:sz="4" w:space="0" w:color="B8CCE4" w:themeColor="accent1" w:themeTint="66"/>
@@ -10384,12 +10089,6 @@
         <w:insideH w:val="single" w:sz="4" w:space="0" w:color="B8CCE4" w:themeColor="accent1" w:themeTint="66"/>
         <w:insideV w:val="single" w:sz="4" w:space="0" w:color="B8CCE4" w:themeColor="accent1" w:themeTint="66"/>
       </w:tblBorders>
-      <w:tblCellMar>
-        <w:top w:w="0" w:type="dxa"/>
-        <w:left w:w="108" w:type="dxa"/>
-        <w:bottom w:w="0" w:type="dxa"/>
-        <w:right w:w="108" w:type="dxa"/>
-      </w:tblCellMar>
     </w:tblPr>
     <w:tblStylePr w:type="firstRow">
       <w:rPr>
@@ -10436,19 +10135,12 @@
     <w:tblPr>
       <w:tblStyleRowBandSize w:val="1"/>
       <w:tblStyleColBandSize w:val="1"/>
-      <w:tblInd w:w="0" w:type="dxa"/>
       <w:tblBorders>
         <w:top w:val="single" w:sz="2" w:space="0" w:color="95B3D7" w:themeColor="accent1" w:themeTint="99"/>
         <w:bottom w:val="single" w:sz="2" w:space="0" w:color="95B3D7" w:themeColor="accent1" w:themeTint="99"/>
         <w:insideH w:val="single" w:sz="2" w:space="0" w:color="95B3D7" w:themeColor="accent1" w:themeTint="99"/>
         <w:insideV w:val="single" w:sz="2" w:space="0" w:color="95B3D7" w:themeColor="accent1" w:themeTint="99"/>
       </w:tblBorders>
-      <w:tblCellMar>
-        <w:top w:w="0" w:type="dxa"/>
-        <w:left w:w="108" w:type="dxa"/>
-        <w:bottom w:w="0" w:type="dxa"/>
-        <w:right w:w="108" w:type="dxa"/>
-      </w:tblCellMar>
     </w:tblPr>
     <w:tblStylePr w:type="firstRow">
       <w:rPr>
@@ -10518,7 +10210,6 @@
     <w:tblPr>
       <w:tblStyleRowBandSize w:val="1"/>
       <w:tblStyleColBandSize w:val="1"/>
-      <w:tblInd w:w="0" w:type="dxa"/>
       <w:tblBorders>
         <w:top w:val="single" w:sz="4" w:space="0" w:color="95B3D7" w:themeColor="accent1" w:themeTint="99"/>
         <w:left w:val="single" w:sz="4" w:space="0" w:color="95B3D7" w:themeColor="accent1" w:themeTint="99"/>
@@ -10527,12 +10218,6 @@
         <w:insideH w:val="single" w:sz="4" w:space="0" w:color="95B3D7" w:themeColor="accent1" w:themeTint="99"/>
         <w:insideV w:val="single" w:sz="4" w:space="0" w:color="95B3D7" w:themeColor="accent1" w:themeTint="99"/>
       </w:tblBorders>
-      <w:tblCellMar>
-        <w:top w:w="0" w:type="dxa"/>
-        <w:left w:w="108" w:type="dxa"/>
-        <w:bottom w:w="0" w:type="dxa"/>
-        <w:right w:w="108" w:type="dxa"/>
-      </w:tblCellMar>
     </w:tblPr>
     <w:tblStylePr w:type="firstRow">
       <w:rPr>
@@ -10911,7 +10596,7 @@
 </file>
 
 <file path=customXml/itemProps1.xml><?xml version="1.0" encoding="utf-8"?>
-<ds:datastoreItem xmlns:ds="http://schemas.openxmlformats.org/officeDocument/2006/customXml" ds:itemID="{86F44136-62FE-0B40-B75F-7344B7EEE9BA}">
+<ds:datastoreItem xmlns:ds="http://schemas.openxmlformats.org/officeDocument/2006/customXml" ds:itemID="{00A99512-817A-4D5F-BB98-B1898B78C2CA}">
   <ds:schemaRefs>
     <ds:schemaRef ds:uri="http://schemas.openxmlformats.org/officeDocument/2006/bibliography"/>
   </ds:schemaRefs>

</xml_diff>